<commit_message>
Addes scenes to documentation.
</commit_message>
<xml_diff>
--- a/doc/documentation/soleap.docx
+++ b/doc/documentation/soleap.docx
@@ -400,7 +400,13 @@
         <w:t>a</w:t>
       </w:r>
       <w:r>
-        <w:t xml:space="preserve"> platform to interact with a virtual world with a touchless user device. The user can load from a set of different scenes which each contains of multiple </w:t>
+        <w:t xml:space="preserve"> platform to interact with a virtual world with a touchless user device. The user can </w:t>
+      </w:r>
+      <w:r>
+        <w:t>choose</w:t>
+      </w:r>
+      <w:r>
+        <w:t xml:space="preserve"> from a set of different scenes which each contains of multiple </w:t>
       </w:r>
       <w:r>
         <w:rPr>
@@ -418,6 +424,9 @@
         <w:t xml:space="preserve"> the scene</w:t>
       </w:r>
       <w:r>
+        <w:t xml:space="preserve"> objects</w:t>
+      </w:r>
+      <w:r>
         <w:t>, the user has to use a touchless input device (</w:t>
       </w:r>
       <w:r>
@@ -430,13 +439,10 @@
         <w:t xml:space="preserve"> to track the motion of his hands</w:t>
       </w:r>
       <w:r>
-        <w:t xml:space="preserve">, which are then </w:t>
-      </w:r>
-      <w:r>
-        <w:t>placed into the scene</w:t>
-      </w:r>
-      <w:r>
-        <w:t xml:space="preserve">. </w:t>
+        <w:t>.</w:t>
+      </w:r>
+      <w:r>
+        <w:t xml:space="preserve"> </w:t>
       </w:r>
     </w:p>
     <w:p>
@@ -488,10 +494,7 @@
         <w:t xml:space="preserve"> </w:t>
       </w:r>
       <w:r>
-        <w:t xml:space="preserve"> </w:t>
-      </w:r>
-      <w:r>
-        <w:t>Therefore it is organized in multiple layer to abstract different kind of data.</w:t>
+        <w:t xml:space="preserve"> Therefore it is organized in multiple layer to abstract different kind of data.</w:t>
       </w:r>
       <w:r>
         <w:t xml:space="preserve"> The </w:t>
@@ -550,7 +553,13 @@
         <w:t xml:space="preserve">orld </w:t>
       </w:r>
       <w:r>
-        <w:t xml:space="preserve">(i.e. the scene). The scene, including the physics-model of the hands, is simulated with the Bullet Physics Framework. Bullet itself sets the </w:t>
+        <w:t xml:space="preserve">(i.e. the scene). The scene, including the physics-model of the hands, is simulated with the Bullet Physics Framework. Bullet itself </w:t>
+      </w:r>
+      <w:r>
+        <w:t>calculates the resulting</w:t>
+      </w:r>
+      <w:r>
+        <w:t xml:space="preserve"> </w:t>
       </w:r>
       <w:r>
         <w:rPr>
@@ -559,12 +568,30 @@
         <w:t>motion state</w:t>
       </w:r>
       <w:r>
-        <w:t xml:space="preserve"> of all objects in the physics world, which describes the position and rotation of an object in the physics world.</w:t>
+        <w:t xml:space="preserve"> of all objects, which describes the position and rotation of an object </w:t>
+      </w:r>
+      <w:r>
+        <w:t>after a simulation step</w:t>
+      </w:r>
+      <w:r>
+        <w:t>.</w:t>
       </w:r>
     </w:p>
     <w:p>
       <w:r>
-        <w:t>Later, all objects in the physics world as well as the hand are</w:t>
+        <w:t>Later, all objects in the physics world</w:t>
+      </w:r>
+      <w:r>
+        <w:t>,</w:t>
+      </w:r>
+      <w:r>
+        <w:t xml:space="preserve"> as well as the hand</w:t>
+      </w:r>
+      <w:r>
+        <w:t>,</w:t>
+      </w:r>
+      <w:r>
+        <w:t xml:space="preserve"> are</w:t>
       </w:r>
       <w:r>
         <w:t xml:space="preserve"> rendered</w:t>
@@ -604,7 +631,13 @@
     </w:p>
     <w:p>
       <w:r>
-        <w:t xml:space="preserve">The application consists of 4 major stages. </w:t>
+        <w:t>The application</w:t>
+      </w:r>
+      <w:r>
+        <w:t>’s data flow</w:t>
+      </w:r>
+      <w:r>
+        <w:t xml:space="preserve"> consists of 4 major stages. </w:t>
       </w:r>
       <w:r>
         <w:t>The first stage</w:t>
@@ -667,7 +700,7 @@
         <w:t>physics simulation</w:t>
       </w:r>
       <w:r>
-        <w:t>. With the Bullet physics library, the physics world is simulated and the</w:t>
+        <w:t>. With Bullet, the physics world is simulated and the</w:t>
       </w:r>
       <w:r>
         <w:t xml:space="preserve"> </w:t>
@@ -735,8 +768,6 @@
       <w:r>
         <w:br w:type="page"/>
       </w:r>
-      <w:bookmarkStart w:id="0" w:name="_GoBack"/>
-      <w:bookmarkEnd w:id="0"/>
     </w:p>
     <w:p>
       <w:pPr>
@@ -784,8 +815,989 @@
     </w:p>
     <w:p>
       <w:pPr>
-        <w:pStyle w:val="NoSpacing"/>
+        <w:pStyle w:val="Heading2"/>
       </w:pPr>
+      <w:r>
+        <w:t>Cubes</w:t>
+      </w:r>
+    </w:p>
+    <w:tbl>
+      <w:tblPr>
+        <w:tblStyle w:val="TableGrid"/>
+        <w:tblW w:w="0" w:type="auto"/>
+        <w:tblBorders>
+          <w:top w:val="none" w:sz="0" w:space="0" w:color="auto"/>
+          <w:left w:val="none" w:sz="0" w:space="0" w:color="auto"/>
+          <w:bottom w:val="none" w:sz="0" w:space="0" w:color="auto"/>
+          <w:right w:val="none" w:sz="0" w:space="0" w:color="auto"/>
+          <w:insideH w:val="none" w:sz="0" w:space="0" w:color="auto"/>
+          <w:insideV w:val="none" w:sz="0" w:space="0" w:color="auto"/>
+        </w:tblBorders>
+        <w:tblLook w:val="04A0" w:firstRow="1" w:lastRow="0" w:firstColumn="1" w:lastColumn="0" w:noHBand="0" w:noVBand="1"/>
+      </w:tblPr>
+      <w:tblGrid>
+        <w:gridCol w:w="1413"/>
+        <w:gridCol w:w="7937"/>
+      </w:tblGrid>
+      <w:tr>
+        <w:tc>
+          <w:tcPr>
+            <w:tcW w:w="1413" w:type="dxa"/>
+          </w:tcPr>
+          <w:p>
+            <w:r>
+              <w:t>Description</w:t>
+            </w:r>
+          </w:p>
+        </w:tc>
+        <w:tc>
+          <w:tcPr>
+            <w:tcW w:w="7937" w:type="dxa"/>
+          </w:tcPr>
+          <w:p>
+            <w:r>
+              <w:t>In the Cube scene the user can move, grab and throw small cubes.</w:t>
+            </w:r>
+          </w:p>
+        </w:tc>
+      </w:tr>
+      <w:tr>
+        <w:tc>
+          <w:tcPr>
+            <w:tcW w:w="1413" w:type="dxa"/>
+          </w:tcPr>
+          <w:p>
+            <w:r>
+              <w:t>Task</w:t>
+            </w:r>
+          </w:p>
+        </w:tc>
+        <w:tc>
+          <w:tcPr>
+            <w:tcW w:w="7937" w:type="dxa"/>
+          </w:tcPr>
+          <w:p>
+            <w:r>
+              <w:t>The user should familiarize with the representation of his hands in the virtual world.</w:t>
+            </w:r>
+          </w:p>
+        </w:tc>
+      </w:tr>
+      <w:tr>
+        <w:tc>
+          <w:tcPr>
+            <w:tcW w:w="1413" w:type="dxa"/>
+          </w:tcPr>
+          <w:p>
+            <w:r>
+              <w:t>Difficulties</w:t>
+            </w:r>
+          </w:p>
+        </w:tc>
+        <w:tc>
+          <w:tcPr>
+            <w:tcW w:w="7937" w:type="dxa"/>
+          </w:tcPr>
+          <w:p>
+            <w:r>
+              <w:t xml:space="preserve">Precision issues from the device. </w:t>
+            </w:r>
+          </w:p>
+        </w:tc>
+      </w:tr>
+    </w:tbl>
+    <w:p>
+      <w:pPr>
+        <w:jc w:val="center"/>
+      </w:pPr>
+      <w:r>
+        <w:rPr>
+          <w:noProof/>
+          <w:lang w:val="de-AT" w:eastAsia="de-AT"/>
+        </w:rPr>
+        <w:drawing>
+          <wp:inline distT="0" distB="0" distL="0" distR="0">
+            <wp:extent cx="4320000" cy="2958416"/>
+            <wp:effectExtent l="0" t="0" r="4445" b="0"/>
+            <wp:docPr id="3" name="Picture 3" descr="C:\dev\SoLeap\doc\documentation\scene_cubes.png"/>
+            <wp:cNvGraphicFramePr>
+              <a:graphicFrameLocks xmlns:a="http://schemas.openxmlformats.org/drawingml/2006/main" noChangeAspect="1"/>
+            </wp:cNvGraphicFramePr>
+            <a:graphic xmlns:a="http://schemas.openxmlformats.org/drawingml/2006/main">
+              <a:graphicData uri="http://schemas.openxmlformats.org/drawingml/2006/picture">
+                <pic:pic xmlns:pic="http://schemas.openxmlformats.org/drawingml/2006/picture">
+                  <pic:nvPicPr>
+                    <pic:cNvPr id="0" name="Picture 1" descr="C:\dev\SoLeap\doc\documentation\scene_cubes.png"/>
+                    <pic:cNvPicPr>
+                      <a:picLocks noChangeAspect="1" noChangeArrowheads="1"/>
+                    </pic:cNvPicPr>
+                  </pic:nvPicPr>
+                  <pic:blipFill>
+                    <a:blip r:embed="rId19">
+                      <a:extLst>
+                        <a:ext uri="{28A0092B-C50C-407E-A947-70E740481C1C}">
+                          <a14:useLocalDpi xmlns:a14="http://schemas.microsoft.com/office/drawing/2010/main" val="0"/>
+                        </a:ext>
+                      </a:extLst>
+                    </a:blip>
+                    <a:srcRect/>
+                    <a:stretch>
+                      <a:fillRect/>
+                    </a:stretch>
+                  </pic:blipFill>
+                  <pic:spPr bwMode="auto">
+                    <a:xfrm>
+                      <a:off x="0" y="0"/>
+                      <a:ext cx="4320000" cy="2958416"/>
+                    </a:xfrm>
+                    <a:prstGeom prst="rect">
+                      <a:avLst/>
+                    </a:prstGeom>
+                    <a:noFill/>
+                    <a:ln>
+                      <a:noFill/>
+                    </a:ln>
+                  </pic:spPr>
+                </pic:pic>
+              </a:graphicData>
+            </a:graphic>
+          </wp:inline>
+        </w:drawing>
+      </w:r>
+    </w:p>
+    <w:p>
+      <w:pPr>
+        <w:pStyle w:val="Heading2"/>
+      </w:pPr>
+      <w:r>
+        <w:t>Hole</w:t>
+      </w:r>
+    </w:p>
+    <w:tbl>
+      <w:tblPr>
+        <w:tblStyle w:val="TableGrid"/>
+        <w:tblW w:w="0" w:type="auto"/>
+        <w:tblBorders>
+          <w:top w:val="none" w:sz="0" w:space="0" w:color="auto"/>
+          <w:left w:val="none" w:sz="0" w:space="0" w:color="auto"/>
+          <w:bottom w:val="none" w:sz="0" w:space="0" w:color="auto"/>
+          <w:right w:val="none" w:sz="0" w:space="0" w:color="auto"/>
+          <w:insideH w:val="none" w:sz="0" w:space="0" w:color="auto"/>
+          <w:insideV w:val="none" w:sz="0" w:space="0" w:color="auto"/>
+        </w:tblBorders>
+        <w:tblLook w:val="04A0" w:firstRow="1" w:lastRow="0" w:firstColumn="1" w:lastColumn="0" w:noHBand="0" w:noVBand="1"/>
+      </w:tblPr>
+      <w:tblGrid>
+        <w:gridCol w:w="1413"/>
+        <w:gridCol w:w="7937"/>
+      </w:tblGrid>
+      <w:tr>
+        <w:tc>
+          <w:tcPr>
+            <w:tcW w:w="1413" w:type="dxa"/>
+          </w:tcPr>
+          <w:p>
+            <w:r>
+              <w:t>Description</w:t>
+            </w:r>
+          </w:p>
+        </w:tc>
+        <w:tc>
+          <w:tcPr>
+            <w:tcW w:w="7937" w:type="dxa"/>
+          </w:tcPr>
+          <w:p>
+            <w:r>
+              <w:t>Similar to the cube scene, but the plane has a hole.</w:t>
+            </w:r>
+          </w:p>
+        </w:tc>
+      </w:tr>
+      <w:tr>
+        <w:tc>
+          <w:tcPr>
+            <w:tcW w:w="1413" w:type="dxa"/>
+          </w:tcPr>
+          <w:p>
+            <w:r>
+              <w:t>Task</w:t>
+            </w:r>
+          </w:p>
+        </w:tc>
+        <w:tc>
+          <w:tcPr>
+            <w:tcW w:w="7937" w:type="dxa"/>
+          </w:tcPr>
+          <w:p>
+            <w:r>
+              <w:t xml:space="preserve">The user </w:t>
+            </w:r>
+            <w:r>
+              <w:t>has to move all cubes into the hole.</w:t>
+            </w:r>
+          </w:p>
+        </w:tc>
+      </w:tr>
+      <w:tr>
+        <w:tc>
+          <w:tcPr>
+            <w:tcW w:w="1413" w:type="dxa"/>
+          </w:tcPr>
+          <w:p>
+            <w:r>
+              <w:t>Difficulties</w:t>
+            </w:r>
+          </w:p>
+        </w:tc>
+        <w:tc>
+          <w:tcPr>
+            <w:tcW w:w="7937" w:type="dxa"/>
+          </w:tcPr>
+          <w:p>
+            <w:r>
+              <w:t>Cubes which are too far away cannot be reached.</w:t>
+            </w:r>
+          </w:p>
+        </w:tc>
+      </w:tr>
+    </w:tbl>
+    <w:p>
+      <w:pPr>
+        <w:jc w:val="center"/>
+      </w:pPr>
+      <w:r>
+        <w:rPr>
+          <w:noProof/>
+          <w:lang w:val="de-AT" w:eastAsia="de-AT"/>
+        </w:rPr>
+        <w:drawing>
+          <wp:inline distT="0" distB="0" distL="0" distR="0">
+            <wp:extent cx="4320000" cy="2499173"/>
+            <wp:effectExtent l="0" t="0" r="4445" b="0"/>
+            <wp:docPr id="6" name="Picture 6" descr="C:\dev\SoLeap\doc\documentation\scene_hole.png"/>
+            <wp:cNvGraphicFramePr>
+              <a:graphicFrameLocks xmlns:a="http://schemas.openxmlformats.org/drawingml/2006/main" noChangeAspect="1"/>
+            </wp:cNvGraphicFramePr>
+            <a:graphic xmlns:a="http://schemas.openxmlformats.org/drawingml/2006/main">
+              <a:graphicData uri="http://schemas.openxmlformats.org/drawingml/2006/picture">
+                <pic:pic xmlns:pic="http://schemas.openxmlformats.org/drawingml/2006/picture">
+                  <pic:nvPicPr>
+                    <pic:cNvPr id="0" name="Picture 3" descr="C:\dev\SoLeap\doc\documentation\scene_hole.png"/>
+                    <pic:cNvPicPr>
+                      <a:picLocks noChangeAspect="1" noChangeArrowheads="1"/>
+                    </pic:cNvPicPr>
+                  </pic:nvPicPr>
+                  <pic:blipFill>
+                    <a:blip r:embed="rId20">
+                      <a:extLst>
+                        <a:ext uri="{28A0092B-C50C-407E-A947-70E740481C1C}">
+                          <a14:useLocalDpi xmlns:a14="http://schemas.microsoft.com/office/drawing/2010/main" val="0"/>
+                        </a:ext>
+                      </a:extLst>
+                    </a:blip>
+                    <a:srcRect/>
+                    <a:stretch>
+                      <a:fillRect/>
+                    </a:stretch>
+                  </pic:blipFill>
+                  <pic:spPr bwMode="auto">
+                    <a:xfrm>
+                      <a:off x="0" y="0"/>
+                      <a:ext cx="4320000" cy="2499173"/>
+                    </a:xfrm>
+                    <a:prstGeom prst="rect">
+                      <a:avLst/>
+                    </a:prstGeom>
+                    <a:noFill/>
+                    <a:ln>
+                      <a:noFill/>
+                    </a:ln>
+                  </pic:spPr>
+                </pic:pic>
+              </a:graphicData>
+            </a:graphic>
+          </wp:inline>
+        </w:drawing>
+      </w:r>
+    </w:p>
+    <w:p>
+      <w:pPr>
+        <w:rPr>
+          <w:rFonts w:asciiTheme="majorHAnsi" w:eastAsiaTheme="majorEastAsia" w:hAnsiTheme="majorHAnsi" w:cstheme="majorBidi"/>
+          <w:color w:val="B35E06" w:themeColor="accent1" w:themeShade="BF"/>
+          <w:sz w:val="26"/>
+          <w:szCs w:val="26"/>
+        </w:rPr>
+      </w:pPr>
+      <w:r>
+        <w:br w:type="page"/>
+      </w:r>
+    </w:p>
+    <w:p>
+      <w:pPr>
+        <w:pStyle w:val="Heading2"/>
+      </w:pPr>
+      <w:r>
+        <w:lastRenderedPageBreak/>
+        <w:t>Dumbbell</w:t>
+      </w:r>
+    </w:p>
+    <w:tbl>
+      <w:tblPr>
+        <w:tblStyle w:val="TableGrid"/>
+        <w:tblW w:w="0" w:type="auto"/>
+        <w:tblBorders>
+          <w:top w:val="none" w:sz="0" w:space="0" w:color="auto"/>
+          <w:left w:val="none" w:sz="0" w:space="0" w:color="auto"/>
+          <w:bottom w:val="none" w:sz="0" w:space="0" w:color="auto"/>
+          <w:right w:val="none" w:sz="0" w:space="0" w:color="auto"/>
+          <w:insideH w:val="none" w:sz="0" w:space="0" w:color="auto"/>
+          <w:insideV w:val="none" w:sz="0" w:space="0" w:color="auto"/>
+        </w:tblBorders>
+        <w:tblLook w:val="04A0" w:firstRow="1" w:lastRow="0" w:firstColumn="1" w:lastColumn="0" w:noHBand="0" w:noVBand="1"/>
+      </w:tblPr>
+      <w:tblGrid>
+        <w:gridCol w:w="1413"/>
+        <w:gridCol w:w="7937"/>
+      </w:tblGrid>
+      <w:tr>
+        <w:tc>
+          <w:tcPr>
+            <w:tcW w:w="1413" w:type="dxa"/>
+          </w:tcPr>
+          <w:p>
+            <w:r>
+              <w:t>Description</w:t>
+            </w:r>
+          </w:p>
+        </w:tc>
+        <w:tc>
+          <w:tcPr>
+            <w:tcW w:w="7937" w:type="dxa"/>
+          </w:tcPr>
+          <w:p>
+            <w:r>
+              <w:t>A single dumbbell is placed onto a plane.</w:t>
+            </w:r>
+          </w:p>
+        </w:tc>
+      </w:tr>
+      <w:tr>
+        <w:tc>
+          <w:tcPr>
+            <w:tcW w:w="1413" w:type="dxa"/>
+          </w:tcPr>
+          <w:p>
+            <w:r>
+              <w:t>Task</w:t>
+            </w:r>
+          </w:p>
+        </w:tc>
+        <w:tc>
+          <w:tcPr>
+            <w:tcW w:w="7937" w:type="dxa"/>
+          </w:tcPr>
+          <w:p>
+            <w:r>
+              <w:t xml:space="preserve">The user has to </w:t>
+            </w:r>
+            <w:r>
+              <w:t>grab the dumbbell and move it upwards. Skilled users can move the dumbbell from one hand to the other hand.</w:t>
+            </w:r>
+          </w:p>
+        </w:tc>
+      </w:tr>
+      <w:tr>
+        <w:tc>
+          <w:tcPr>
+            <w:tcW w:w="1413" w:type="dxa"/>
+          </w:tcPr>
+          <w:p>
+            <w:r>
+              <w:t>Difficulties</w:t>
+            </w:r>
+          </w:p>
+        </w:tc>
+        <w:tc>
+          <w:tcPr>
+            <w:tcW w:w="7937" w:type="dxa"/>
+          </w:tcPr>
+          <w:p>
+            <w:r>
+              <w:t>Grabbing an object can be difficult because of the missing haptic feedback. If the hands are grabbed to tight, the dumbbell jumps through the hand.</w:t>
+            </w:r>
+            <w:r>
+              <w:t xml:space="preserve"> Another difficulty is the orientation and distance estimation in the three dimensional space.</w:t>
+            </w:r>
+          </w:p>
+        </w:tc>
+      </w:tr>
+    </w:tbl>
+    <w:p>
+      <w:pPr>
+        <w:jc w:val="center"/>
+      </w:pPr>
+      <w:r>
+        <w:rPr>
+          <w:noProof/>
+          <w:lang w:val="de-AT" w:eastAsia="de-AT"/>
+        </w:rPr>
+        <w:drawing>
+          <wp:inline distT="0" distB="0" distL="0" distR="0">
+            <wp:extent cx="4318635" cy="2381250"/>
+            <wp:effectExtent l="0" t="0" r="5715" b="0"/>
+            <wp:docPr id="5" name="Picture 5" descr="C:\dev\SoLeap\doc\documentation\scene_dumbbell.png"/>
+            <wp:cNvGraphicFramePr>
+              <a:graphicFrameLocks xmlns:a="http://schemas.openxmlformats.org/drawingml/2006/main" noChangeAspect="1"/>
+            </wp:cNvGraphicFramePr>
+            <a:graphic xmlns:a="http://schemas.openxmlformats.org/drawingml/2006/main">
+              <a:graphicData uri="http://schemas.openxmlformats.org/drawingml/2006/picture">
+                <pic:pic xmlns:pic="http://schemas.openxmlformats.org/drawingml/2006/picture">
+                  <pic:nvPicPr>
+                    <pic:cNvPr id="0" name="Picture 2" descr="C:\dev\SoLeap\doc\documentation\scene_dumbbell.png"/>
+                    <pic:cNvPicPr>
+                      <a:picLocks noChangeAspect="1" noChangeArrowheads="1"/>
+                    </pic:cNvPicPr>
+                  </pic:nvPicPr>
+                  <pic:blipFill rotWithShape="1">
+                    <a:blip r:embed="rId21">
+                      <a:extLst>
+                        <a:ext uri="{28A0092B-C50C-407E-A947-70E740481C1C}">
+                          <a14:useLocalDpi xmlns:a14="http://schemas.microsoft.com/office/drawing/2010/main" val="0"/>
+                        </a:ext>
+                      </a:extLst>
+                    </a:blip>
+                    <a:srcRect t="10028" b="1848"/>
+                    <a:stretch/>
+                  </pic:blipFill>
+                  <pic:spPr bwMode="auto">
+                    <a:xfrm>
+                      <a:off x="0" y="0"/>
+                      <a:ext cx="4320000" cy="2382003"/>
+                    </a:xfrm>
+                    <a:prstGeom prst="rect">
+                      <a:avLst/>
+                    </a:prstGeom>
+                    <a:noFill/>
+                    <a:ln>
+                      <a:noFill/>
+                    </a:ln>
+                    <a:extLst>
+                      <a:ext uri="{53640926-AAD7-44D8-BBD7-CCE9431645EC}">
+                        <a14:shadowObscured xmlns:a14="http://schemas.microsoft.com/office/drawing/2010/main"/>
+                      </a:ext>
+                    </a:extLst>
+                  </pic:spPr>
+                </pic:pic>
+              </a:graphicData>
+            </a:graphic>
+          </wp:inline>
+        </w:drawing>
+      </w:r>
+    </w:p>
+    <w:p>
+      <w:pPr>
+        <w:pStyle w:val="Heading2"/>
+      </w:pPr>
+      <w:r>
+        <w:t>Leavers</w:t>
+      </w:r>
+    </w:p>
+    <w:tbl>
+      <w:tblPr>
+        <w:tblStyle w:val="TableGrid"/>
+        <w:tblW w:w="0" w:type="auto"/>
+        <w:tblBorders>
+          <w:top w:val="none" w:sz="0" w:space="0" w:color="auto"/>
+          <w:left w:val="none" w:sz="0" w:space="0" w:color="auto"/>
+          <w:bottom w:val="none" w:sz="0" w:space="0" w:color="auto"/>
+          <w:right w:val="none" w:sz="0" w:space="0" w:color="auto"/>
+          <w:insideH w:val="none" w:sz="0" w:space="0" w:color="auto"/>
+          <w:insideV w:val="none" w:sz="0" w:space="0" w:color="auto"/>
+        </w:tblBorders>
+        <w:tblLook w:val="04A0" w:firstRow="1" w:lastRow="0" w:firstColumn="1" w:lastColumn="0" w:noHBand="0" w:noVBand="1"/>
+      </w:tblPr>
+      <w:tblGrid>
+        <w:gridCol w:w="1413"/>
+        <w:gridCol w:w="7937"/>
+      </w:tblGrid>
+      <w:tr>
+        <w:tc>
+          <w:tcPr>
+            <w:tcW w:w="1413" w:type="dxa"/>
+          </w:tcPr>
+          <w:p>
+            <w:r>
+              <w:t>Description</w:t>
+            </w:r>
+          </w:p>
+        </w:tc>
+        <w:tc>
+          <w:tcPr>
+            <w:tcW w:w="7937" w:type="dxa"/>
+          </w:tcPr>
+          <w:p>
+            <w:r>
+              <w:t xml:space="preserve">The scene contains three leavers with the end attached to the ground. In addition the leavers can only be moved along the z-axis. </w:t>
+            </w:r>
+          </w:p>
+        </w:tc>
+      </w:tr>
+      <w:tr>
+        <w:tc>
+          <w:tcPr>
+            <w:tcW w:w="1413" w:type="dxa"/>
+          </w:tcPr>
+          <w:p>
+            <w:r>
+              <w:t>Task</w:t>
+            </w:r>
+          </w:p>
+        </w:tc>
+        <w:tc>
+          <w:tcPr>
+            <w:tcW w:w="7937" w:type="dxa"/>
+          </w:tcPr>
+          <w:p>
+            <w:r>
+              <w:t xml:space="preserve">The user has to </w:t>
+            </w:r>
+            <w:r>
+              <w:t>switch all leavers on and off again, i.e. move the position from.</w:t>
+            </w:r>
+          </w:p>
+        </w:tc>
+      </w:tr>
+      <w:tr>
+        <w:tc>
+          <w:tcPr>
+            <w:tcW w:w="1413" w:type="dxa"/>
+          </w:tcPr>
+          <w:p>
+            <w:r>
+              <w:t>Difficulties</w:t>
+            </w:r>
+          </w:p>
+        </w:tc>
+        <w:tc>
+          <w:tcPr>
+            <w:tcW w:w="7937" w:type="dxa"/>
+          </w:tcPr>
+          <w:p>
+            <w:r>
+              <w:t>Similar to the dumbbell scene, the orientation in the three dimensional space is difficult.</w:t>
+            </w:r>
+          </w:p>
+        </w:tc>
+      </w:tr>
+    </w:tbl>
+    <w:p>
+      <w:pPr>
+        <w:jc w:val="center"/>
+      </w:pPr>
+      <w:r>
+        <w:rPr>
+          <w:noProof/>
+          <w:lang w:val="de-AT" w:eastAsia="de-AT"/>
+        </w:rPr>
+        <w:drawing>
+          <wp:inline distT="0" distB="0" distL="0" distR="0">
+            <wp:extent cx="4319066" cy="2626995"/>
+            <wp:effectExtent l="0" t="0" r="5715" b="1905"/>
+            <wp:docPr id="7" name="Picture 7" descr="C:\dev\SoLeap\doc\documentation\scene_levers.png"/>
+            <wp:cNvGraphicFramePr>
+              <a:graphicFrameLocks xmlns:a="http://schemas.openxmlformats.org/drawingml/2006/main" noChangeAspect="1"/>
+            </wp:cNvGraphicFramePr>
+            <a:graphic xmlns:a="http://schemas.openxmlformats.org/drawingml/2006/main">
+              <a:graphicData uri="http://schemas.openxmlformats.org/drawingml/2006/picture">
+                <pic:pic xmlns:pic="http://schemas.openxmlformats.org/drawingml/2006/picture">
+                  <pic:nvPicPr>
+                    <pic:cNvPr id="0" name="Picture 4" descr="C:\dev\SoLeap\doc\documentation\scene_levers.png"/>
+                    <pic:cNvPicPr>
+                      <a:picLocks noChangeAspect="1" noChangeArrowheads="1"/>
+                    </pic:cNvPicPr>
+                  </pic:nvPicPr>
+                  <pic:blipFill rotWithShape="1">
+                    <a:blip r:embed="rId22">
+                      <a:extLst>
+                        <a:ext uri="{28A0092B-C50C-407E-A947-70E740481C1C}">
+                          <a14:useLocalDpi xmlns:a14="http://schemas.microsoft.com/office/drawing/2010/main" val="0"/>
+                        </a:ext>
+                      </a:extLst>
+                    </a:blip>
+                    <a:srcRect t="7180"/>
+                    <a:stretch/>
+                  </pic:blipFill>
+                  <pic:spPr bwMode="auto">
+                    <a:xfrm>
+                      <a:off x="0" y="0"/>
+                      <a:ext cx="4320000" cy="2627563"/>
+                    </a:xfrm>
+                    <a:prstGeom prst="rect">
+                      <a:avLst/>
+                    </a:prstGeom>
+                    <a:noFill/>
+                    <a:ln>
+                      <a:noFill/>
+                    </a:ln>
+                    <a:extLst>
+                      <a:ext uri="{53640926-AAD7-44D8-BBD7-CCE9431645EC}">
+                        <a14:shadowObscured xmlns:a14="http://schemas.microsoft.com/office/drawing/2010/main"/>
+                      </a:ext>
+                    </a:extLst>
+                  </pic:spPr>
+                </pic:pic>
+              </a:graphicData>
+            </a:graphic>
+          </wp:inline>
+        </w:drawing>
+      </w:r>
+    </w:p>
+    <w:p>
+      <w:pPr>
+        <w:rPr>
+          <w:rFonts w:asciiTheme="majorHAnsi" w:eastAsiaTheme="majorEastAsia" w:hAnsiTheme="majorHAnsi" w:cstheme="majorBidi"/>
+          <w:color w:val="B35E06" w:themeColor="accent1" w:themeShade="BF"/>
+          <w:sz w:val="26"/>
+          <w:szCs w:val="26"/>
+        </w:rPr>
+      </w:pPr>
+      <w:r>
+        <w:br w:type="page"/>
+      </w:r>
+    </w:p>
+    <w:p>
+      <w:pPr>
+        <w:pStyle w:val="Heading2"/>
+      </w:pPr>
+      <w:r>
+        <w:lastRenderedPageBreak/>
+        <w:t>Bowls</w:t>
+      </w:r>
+    </w:p>
+    <w:tbl>
+      <w:tblPr>
+        <w:tblStyle w:val="TableGrid"/>
+        <w:tblW w:w="0" w:type="auto"/>
+        <w:tblBorders>
+          <w:top w:val="none" w:sz="0" w:space="0" w:color="auto"/>
+          <w:left w:val="none" w:sz="0" w:space="0" w:color="auto"/>
+          <w:bottom w:val="none" w:sz="0" w:space="0" w:color="auto"/>
+          <w:right w:val="none" w:sz="0" w:space="0" w:color="auto"/>
+          <w:insideH w:val="none" w:sz="0" w:space="0" w:color="auto"/>
+          <w:insideV w:val="none" w:sz="0" w:space="0" w:color="auto"/>
+        </w:tblBorders>
+        <w:tblLook w:val="04A0" w:firstRow="1" w:lastRow="0" w:firstColumn="1" w:lastColumn="0" w:noHBand="0" w:noVBand="1"/>
+      </w:tblPr>
+      <w:tblGrid>
+        <w:gridCol w:w="1413"/>
+        <w:gridCol w:w="7937"/>
+      </w:tblGrid>
+      <w:tr>
+        <w:tc>
+          <w:tcPr>
+            <w:tcW w:w="1413" w:type="dxa"/>
+          </w:tcPr>
+          <w:p>
+            <w:r>
+              <w:t>Description</w:t>
+            </w:r>
+          </w:p>
+        </w:tc>
+        <w:tc>
+          <w:tcPr>
+            <w:tcW w:w="7937" w:type="dxa"/>
+          </w:tcPr>
+          <w:p>
+            <w:r>
+              <w:t>This scene contains of two boxes, and a ball inside of the left box.</w:t>
+            </w:r>
+            <w:r>
+              <w:t xml:space="preserve"> </w:t>
+            </w:r>
+          </w:p>
+        </w:tc>
+      </w:tr>
+      <w:tr>
+        <w:tc>
+          <w:tcPr>
+            <w:tcW w:w="1413" w:type="dxa"/>
+          </w:tcPr>
+          <w:p>
+            <w:r>
+              <w:t>Task</w:t>
+            </w:r>
+          </w:p>
+        </w:tc>
+        <w:tc>
+          <w:tcPr>
+            <w:tcW w:w="7937" w:type="dxa"/>
+          </w:tcPr>
+          <w:p>
+            <w:r>
+              <w:t xml:space="preserve">The user has to </w:t>
+            </w:r>
+            <w:r>
+              <w:t>grab the ball and move it into the other box.</w:t>
+            </w:r>
+          </w:p>
+        </w:tc>
+      </w:tr>
+      <w:tr>
+        <w:tc>
+          <w:tcPr>
+            <w:tcW w:w="1413" w:type="dxa"/>
+          </w:tcPr>
+          <w:p>
+            <w:r>
+              <w:t>Difficulties</w:t>
+            </w:r>
+          </w:p>
+        </w:tc>
+        <w:tc>
+          <w:tcPr>
+            <w:tcW w:w="7937" w:type="dxa"/>
+          </w:tcPr>
+          <w:p>
+            <w:r>
+              <w:t xml:space="preserve">Correct grabbing of the </w:t>
+            </w:r>
+            <w:r>
+              <w:t>ball is very difficult. When the hand is too much opened, the ball falls through, when the grab is too tight the ball jumps out of the hand as well. In addition, grabbing the ball without moving the boxes is difficult because the boxes move away easily.</w:t>
+            </w:r>
+          </w:p>
+        </w:tc>
+      </w:tr>
+    </w:tbl>
+    <w:p>
+      <w:pPr>
+        <w:jc w:val="center"/>
+      </w:pPr>
+      <w:r>
+        <w:rPr>
+          <w:noProof/>
+          <w:lang w:val="de-AT" w:eastAsia="de-AT"/>
+        </w:rPr>
+        <w:drawing>
+          <wp:inline distT="0" distB="0" distL="0" distR="0">
+            <wp:extent cx="4318606" cy="2563686"/>
+            <wp:effectExtent l="0" t="0" r="6350" b="8255"/>
+            <wp:docPr id="8" name="Picture 8" descr="C:\dev\SoLeap\doc\documentation\scene_bowls.png"/>
+            <wp:cNvGraphicFramePr>
+              <a:graphicFrameLocks xmlns:a="http://schemas.openxmlformats.org/drawingml/2006/main" noChangeAspect="1"/>
+            </wp:cNvGraphicFramePr>
+            <a:graphic xmlns:a="http://schemas.openxmlformats.org/drawingml/2006/main">
+              <a:graphicData uri="http://schemas.openxmlformats.org/drawingml/2006/picture">
+                <pic:pic xmlns:pic="http://schemas.openxmlformats.org/drawingml/2006/picture">
+                  <pic:nvPicPr>
+                    <pic:cNvPr id="0" name="Picture 5" descr="C:\dev\SoLeap\doc\documentation\scene_bowls.png"/>
+                    <pic:cNvPicPr>
+                      <a:picLocks noChangeAspect="1" noChangeArrowheads="1"/>
+                    </pic:cNvPicPr>
+                  </pic:nvPicPr>
+                  <pic:blipFill rotWithShape="1">
+                    <a:blip r:embed="rId23">
+                      <a:extLst>
+                        <a:ext uri="{28A0092B-C50C-407E-A947-70E740481C1C}">
+                          <a14:useLocalDpi xmlns:a14="http://schemas.microsoft.com/office/drawing/2010/main" val="0"/>
+                        </a:ext>
+                      </a:extLst>
+                    </a:blip>
+                    <a:srcRect t="2223" b="5415"/>
+                    <a:stretch/>
+                  </pic:blipFill>
+                  <pic:spPr bwMode="auto">
+                    <a:xfrm>
+                      <a:off x="0" y="0"/>
+                      <a:ext cx="4320000" cy="2564513"/>
+                    </a:xfrm>
+                    <a:prstGeom prst="rect">
+                      <a:avLst/>
+                    </a:prstGeom>
+                    <a:noFill/>
+                    <a:ln>
+                      <a:noFill/>
+                    </a:ln>
+                    <a:extLst>
+                      <a:ext uri="{53640926-AAD7-44D8-BBD7-CCE9431645EC}">
+                        <a14:shadowObscured xmlns:a14="http://schemas.microsoft.com/office/drawing/2010/main"/>
+                      </a:ext>
+                    </a:extLst>
+                  </pic:spPr>
+                </pic:pic>
+              </a:graphicData>
+            </a:graphic>
+          </wp:inline>
+        </w:drawing>
+      </w:r>
+    </w:p>
+    <w:p>
+      <w:pPr>
+        <w:pStyle w:val="Heading2"/>
+      </w:pPr>
+      <w:proofErr w:type="spellStart"/>
+      <w:r>
+        <w:t>Jenga</w:t>
+      </w:r>
+      <w:proofErr w:type="spellEnd"/>
+    </w:p>
+    <w:tbl>
+      <w:tblPr>
+        <w:tblStyle w:val="TableGrid"/>
+        <w:tblW w:w="0" w:type="auto"/>
+        <w:tblBorders>
+          <w:top w:val="none" w:sz="0" w:space="0" w:color="auto"/>
+          <w:left w:val="none" w:sz="0" w:space="0" w:color="auto"/>
+          <w:bottom w:val="none" w:sz="0" w:space="0" w:color="auto"/>
+          <w:right w:val="none" w:sz="0" w:space="0" w:color="auto"/>
+          <w:insideH w:val="none" w:sz="0" w:space="0" w:color="auto"/>
+          <w:insideV w:val="none" w:sz="0" w:space="0" w:color="auto"/>
+        </w:tblBorders>
+        <w:tblLook w:val="04A0" w:firstRow="1" w:lastRow="0" w:firstColumn="1" w:lastColumn="0" w:noHBand="0" w:noVBand="1"/>
+      </w:tblPr>
+      <w:tblGrid>
+        <w:gridCol w:w="1413"/>
+        <w:gridCol w:w="7937"/>
+      </w:tblGrid>
+      <w:tr>
+        <w:tc>
+          <w:tcPr>
+            <w:tcW w:w="1413" w:type="dxa"/>
+          </w:tcPr>
+          <w:p>
+            <w:r>
+              <w:t>Description</w:t>
+            </w:r>
+          </w:p>
+        </w:tc>
+        <w:tc>
+          <w:tcPr>
+            <w:tcW w:w="7937" w:type="dxa"/>
+          </w:tcPr>
+          <w:p>
+            <w:r>
+              <w:t xml:space="preserve">This scene </w:t>
+            </w:r>
+            <w:r>
+              <w:t xml:space="preserve">multiple boxes which forms a </w:t>
+            </w:r>
+            <w:proofErr w:type="spellStart"/>
+            <w:r>
+              <w:t>Jenga</w:t>
+            </w:r>
+            <w:proofErr w:type="spellEnd"/>
+            <w:r>
+              <w:t>-tower.</w:t>
+            </w:r>
+            <w:r>
+              <w:t xml:space="preserve"> </w:t>
+            </w:r>
+          </w:p>
+        </w:tc>
+      </w:tr>
+      <w:tr>
+        <w:tc>
+          <w:tcPr>
+            <w:tcW w:w="1413" w:type="dxa"/>
+          </w:tcPr>
+          <w:p>
+            <w:r>
+              <w:t>Task</w:t>
+            </w:r>
+          </w:p>
+        </w:tc>
+        <w:tc>
+          <w:tcPr>
+            <w:tcW w:w="7937" w:type="dxa"/>
+          </w:tcPr>
+          <w:p>
+            <w:r>
+              <w:t>The user has remove blocks out of the tower without crushing it. Can be played with multiple people.</w:t>
+            </w:r>
+          </w:p>
+        </w:tc>
+      </w:tr>
+      <w:tr>
+        <w:tc>
+          <w:tcPr>
+            <w:tcW w:w="1413" w:type="dxa"/>
+          </w:tcPr>
+          <w:p>
+            <w:r>
+              <w:t>Difficulties</w:t>
+            </w:r>
+          </w:p>
+        </w:tc>
+        <w:tc>
+          <w:tcPr>
+            <w:tcW w:w="7937" w:type="dxa"/>
+          </w:tcPr>
+          <w:p>
+            <w:r>
+              <w:t xml:space="preserve">Because of the size of the scene and the restricted area of the input device (in our case the Leap) not all positions can be reached. Also the hand can spawn inside the tower, destroying it completely. The orientation in the three dimensional state is difficult and therefore picking the right box is difficult. Furthermore to point with one finger to slide out a box is very difficult. </w:t>
+            </w:r>
+          </w:p>
+        </w:tc>
+      </w:tr>
+    </w:tbl>
+    <w:p>
+      <w:pPr>
+        <w:jc w:val="center"/>
+      </w:pPr>
+      <w:r>
+        <w:rPr>
+          <w:noProof/>
+          <w:lang w:val="de-AT" w:eastAsia="de-AT"/>
+        </w:rPr>
+        <w:drawing>
+          <wp:inline distT="0" distB="0" distL="0" distR="0">
+            <wp:extent cx="4320000" cy="2631034"/>
+            <wp:effectExtent l="0" t="0" r="4445" b="0"/>
+            <wp:docPr id="9" name="Picture 9" descr="C:\dev\SoLeap\doc\documentation\scene_jenga.png"/>
+            <wp:cNvGraphicFramePr>
+              <a:graphicFrameLocks xmlns:a="http://schemas.openxmlformats.org/drawingml/2006/main" noChangeAspect="1"/>
+            </wp:cNvGraphicFramePr>
+            <a:graphic xmlns:a="http://schemas.openxmlformats.org/drawingml/2006/main">
+              <a:graphicData uri="http://schemas.openxmlformats.org/drawingml/2006/picture">
+                <pic:pic xmlns:pic="http://schemas.openxmlformats.org/drawingml/2006/picture">
+                  <pic:nvPicPr>
+                    <pic:cNvPr id="0" name="Picture 6" descr="C:\dev\SoLeap\doc\documentation\scene_jenga.png"/>
+                    <pic:cNvPicPr>
+                      <a:picLocks noChangeAspect="1" noChangeArrowheads="1"/>
+                    </pic:cNvPicPr>
+                  </pic:nvPicPr>
+                  <pic:blipFill>
+                    <a:blip r:embed="rId24">
+                      <a:extLst>
+                        <a:ext uri="{28A0092B-C50C-407E-A947-70E740481C1C}">
+                          <a14:useLocalDpi xmlns:a14="http://schemas.microsoft.com/office/drawing/2010/main" val="0"/>
+                        </a:ext>
+                      </a:extLst>
+                    </a:blip>
+                    <a:srcRect/>
+                    <a:stretch>
+                      <a:fillRect/>
+                    </a:stretch>
+                  </pic:blipFill>
+                  <pic:spPr bwMode="auto">
+                    <a:xfrm>
+                      <a:off x="0" y="0"/>
+                      <a:ext cx="4320000" cy="2631034"/>
+                    </a:xfrm>
+                    <a:prstGeom prst="rect">
+                      <a:avLst/>
+                    </a:prstGeom>
+                    <a:noFill/>
+                    <a:ln>
+                      <a:noFill/>
+                    </a:ln>
+                  </pic:spPr>
+                </pic:pic>
+              </a:graphicData>
+            </a:graphic>
+          </wp:inline>
+        </w:drawing>
+      </w:r>
     </w:p>
     <w:p>
       <w:pPr>
@@ -794,13 +1806,197 @@
     </w:p>
     <w:p>
       <w:pPr>
+        <w:pStyle w:val="Heading2"/>
+      </w:pPr>
+      <w:proofErr w:type="spellStart"/>
+      <w:r>
+        <w:t>Rubic’s</w:t>
+      </w:r>
+      <w:proofErr w:type="spellEnd"/>
+      <w:r>
+        <w:t xml:space="preserve"> Cube</w:t>
+      </w:r>
+    </w:p>
+    <w:tbl>
+      <w:tblPr>
+        <w:tblStyle w:val="TableGrid"/>
+        <w:tblW w:w="0" w:type="auto"/>
+        <w:tblBorders>
+          <w:top w:val="none" w:sz="0" w:space="0" w:color="auto"/>
+          <w:left w:val="none" w:sz="0" w:space="0" w:color="auto"/>
+          <w:bottom w:val="none" w:sz="0" w:space="0" w:color="auto"/>
+          <w:right w:val="none" w:sz="0" w:space="0" w:color="auto"/>
+          <w:insideH w:val="none" w:sz="0" w:space="0" w:color="auto"/>
+          <w:insideV w:val="none" w:sz="0" w:space="0" w:color="auto"/>
+        </w:tblBorders>
+        <w:tblLook w:val="04A0" w:firstRow="1" w:lastRow="0" w:firstColumn="1" w:lastColumn="0" w:noHBand="0" w:noVBand="1"/>
+      </w:tblPr>
+      <w:tblGrid>
+        <w:gridCol w:w="1413"/>
+        <w:gridCol w:w="7937"/>
+      </w:tblGrid>
+      <w:tr>
+        <w:tc>
+          <w:tcPr>
+            <w:tcW w:w="1413" w:type="dxa"/>
+          </w:tcPr>
+          <w:p>
+            <w:r>
+              <w:t>Description</w:t>
+            </w:r>
+          </w:p>
+        </w:tc>
+        <w:tc>
+          <w:tcPr>
+            <w:tcW w:w="7937" w:type="dxa"/>
+          </w:tcPr>
+          <w:p>
+            <w:r>
+              <w:t xml:space="preserve">This scene contains a </w:t>
+            </w:r>
+            <w:proofErr w:type="spellStart"/>
+            <w:r>
+              <w:t>Rubic’s</w:t>
+            </w:r>
+            <w:proofErr w:type="spellEnd"/>
+            <w:r>
+              <w:t xml:space="preserve"> Cube</w:t>
+            </w:r>
+          </w:p>
+        </w:tc>
+      </w:tr>
+      <w:tr>
+        <w:tc>
+          <w:tcPr>
+            <w:tcW w:w="1413" w:type="dxa"/>
+          </w:tcPr>
+          <w:p>
+            <w:r>
+              <w:t>Task</w:t>
+            </w:r>
+          </w:p>
+        </w:tc>
+        <w:tc>
+          <w:tcPr>
+            <w:tcW w:w="7937" w:type="dxa"/>
+          </w:tcPr>
+          <w:p>
+            <w:r>
+              <w:t xml:space="preserve">The user has to solve the </w:t>
+            </w:r>
+            <w:proofErr w:type="spellStart"/>
+            <w:r>
+              <w:t>Rubic’s</w:t>
+            </w:r>
+            <w:proofErr w:type="spellEnd"/>
+            <w:r>
+              <w:t xml:space="preserve"> Cube by rotating the right layers of the cube.</w:t>
+            </w:r>
+          </w:p>
+        </w:tc>
+      </w:tr>
+      <w:tr>
+        <w:tc>
+          <w:tcPr>
+            <w:tcW w:w="1413" w:type="dxa"/>
+          </w:tcPr>
+          <w:p>
+            <w:r>
+              <w:t>Difficulties</w:t>
+            </w:r>
+          </w:p>
+        </w:tc>
+        <w:tc>
+          <w:tcPr>
+            <w:tcW w:w="7937" w:type="dxa"/>
+          </w:tcPr>
+          <w:p>
+            <w:r>
+              <w:t xml:space="preserve">Unfortunately the physics constraints to model a </w:t>
+            </w:r>
+            <w:proofErr w:type="spellStart"/>
+            <w:r>
+              <w:t>Rubic’s</w:t>
+            </w:r>
+            <w:proofErr w:type="spellEnd"/>
+            <w:r>
+              <w:t xml:space="preserve"> Cube are very complex. We did not manage to set them up correctly, therefore the </w:t>
+            </w:r>
+            <w:proofErr w:type="spellStart"/>
+            <w:r>
+              <w:t>Rubic’s</w:t>
+            </w:r>
+            <w:proofErr w:type="spellEnd"/>
+            <w:r>
+              <w:t xml:space="preserve"> Cube remains a chaotic bundle of cubes.</w:t>
+            </w:r>
+            <w:bookmarkStart w:id="0" w:name="_GoBack"/>
+            <w:bookmarkEnd w:id="0"/>
+            <w:r>
+              <w:t xml:space="preserve"> </w:t>
+            </w:r>
+          </w:p>
+        </w:tc>
+      </w:tr>
+    </w:tbl>
+    <w:p>
+      <w:pPr>
         <w:pStyle w:val="NoSpacing"/>
+        <w:jc w:val="center"/>
       </w:pPr>
       <w:r>
-        <w:t>Screenshot of each scenario with a short description</w:t>
-      </w:r>
-      <w:r>
-        <w:t xml:space="preserve"> about what shall be especially tested with this scene.</w:t>
+        <w:rPr>
+          <w:noProof/>
+          <w:lang w:val="de-AT" w:eastAsia="de-AT"/>
+        </w:rPr>
+        <w:drawing>
+          <wp:inline distT="0" distB="0" distL="0" distR="0">
+            <wp:extent cx="4320000" cy="2831348"/>
+            <wp:effectExtent l="0" t="0" r="4445" b="7620"/>
+            <wp:docPr id="10" name="Picture 10" descr="C:\dev\SoLeap\doc\documentation\scene_rubics.png"/>
+            <wp:cNvGraphicFramePr>
+              <a:graphicFrameLocks xmlns:a="http://schemas.openxmlformats.org/drawingml/2006/main" noChangeAspect="1"/>
+            </wp:cNvGraphicFramePr>
+            <a:graphic xmlns:a="http://schemas.openxmlformats.org/drawingml/2006/main">
+              <a:graphicData uri="http://schemas.openxmlformats.org/drawingml/2006/picture">
+                <pic:pic xmlns:pic="http://schemas.openxmlformats.org/drawingml/2006/picture">
+                  <pic:nvPicPr>
+                    <pic:cNvPr id="0" name="Picture 7" descr="C:\dev\SoLeap\doc\documentation\scene_rubics.png"/>
+                    <pic:cNvPicPr>
+                      <a:picLocks noChangeAspect="1" noChangeArrowheads="1"/>
+                    </pic:cNvPicPr>
+                  </pic:nvPicPr>
+                  <pic:blipFill>
+                    <a:blip r:embed="rId25">
+                      <a:extLst>
+                        <a:ext uri="{28A0092B-C50C-407E-A947-70E740481C1C}">
+                          <a14:useLocalDpi xmlns:a14="http://schemas.microsoft.com/office/drawing/2010/main" val="0"/>
+                        </a:ext>
+                      </a:extLst>
+                    </a:blip>
+                    <a:srcRect/>
+                    <a:stretch>
+                      <a:fillRect/>
+                    </a:stretch>
+                  </pic:blipFill>
+                  <pic:spPr bwMode="auto">
+                    <a:xfrm>
+                      <a:off x="0" y="0"/>
+                      <a:ext cx="4320000" cy="2831348"/>
+                    </a:xfrm>
+                    <a:prstGeom prst="rect">
+                      <a:avLst/>
+                    </a:prstGeom>
+                    <a:noFill/>
+                    <a:ln>
+                      <a:noFill/>
+                    </a:ln>
+                  </pic:spPr>
+                </pic:pic>
+              </a:graphicData>
+            </a:graphic>
+          </wp:inline>
+        </w:drawing>
       </w:r>
     </w:p>
     <w:p>
@@ -814,11 +2010,6 @@
       </w:pPr>
     </w:p>
     <w:p>
-      <w:pPr>
-        <w:pStyle w:val="NoSpacing"/>
-      </w:pPr>
-    </w:p>
-    <w:p>
       <w:r>
         <w:br w:type="page"/>
       </w:r>
@@ -924,8 +2115,8 @@
       </w:r>
     </w:p>
     <w:sectPr>
-      <w:headerReference w:type="default" r:id="rId19"/>
-      <w:footerReference w:type="default" r:id="rId20"/>
+      <w:headerReference w:type="default" r:id="rId26"/>
+      <w:footerReference w:type="default" r:id="rId27"/>
       <w:pgSz w:w="12240" w:h="15840"/>
       <w:pgMar w:top="1440" w:right="1440" w:bottom="1440" w:left="1440" w:header="708" w:footer="708" w:gutter="0"/>
       <w:cols w:space="708"/>
@@ -1005,7 +2196,7 @@
         <w:bCs/>
         <w:noProof/>
       </w:rPr>
-      <w:t>4</w:t>
+      <w:t>8</w:t>
     </w:r>
     <w:r>
       <w:rPr>
@@ -1044,7 +2235,7 @@
         <w:bCs/>
         <w:noProof/>
       </w:rPr>
-      <w:t>6</w:t>
+      <w:t>9</w:t>
     </w:r>
     <w:r>
       <w:rPr>
@@ -1868,6 +3059,7 @@
   <w:style w:type="paragraph" w:default="1" w:styleId="Normal">
     <w:name w:val="Normal"/>
     <w:qFormat/>
+    <w:rsid w:val="007951EE"/>
   </w:style>
   <w:style w:type="paragraph" w:styleId="Heading1">
     <w:name w:val="heading 1"/>
@@ -4474,6 +5666,13 @@
         </dgm:presLayoutVars>
       </dgm:prSet>
       <dgm:spPr/>
+      <dgm:t>
+        <a:bodyPr/>
+        <a:lstStyle/>
+        <a:p>
+          <a:endParaRPr lang="de-AT"/>
+        </a:p>
+      </dgm:t>
     </dgm:pt>
     <dgm:pt modelId="{20834E55-E907-4708-B284-5BF23E06BD6A}" type="pres">
       <dgm:prSet presAssocID="{EB83D27C-C543-41E5-9CA6-6EC4FA2443F2}" presName="vertOne" presStyleCnt="0"/>
@@ -4540,6 +5739,13 @@
         </dgm:presLayoutVars>
       </dgm:prSet>
       <dgm:spPr/>
+      <dgm:t>
+        <a:bodyPr/>
+        <a:lstStyle/>
+        <a:p>
+          <a:endParaRPr lang="de-AT"/>
+        </a:p>
+      </dgm:t>
     </dgm:pt>
     <dgm:pt modelId="{97D8AE25-2DBC-4166-90AB-8C041759CAD2}" type="pres">
       <dgm:prSet presAssocID="{DC2A00CE-8CEA-49BF-84D7-BE5E60D43EBE}" presName="parTransThree" presStyleCnt="0"/>
@@ -4564,6 +5770,13 @@
         </dgm:presLayoutVars>
       </dgm:prSet>
       <dgm:spPr/>
+      <dgm:t>
+        <a:bodyPr/>
+        <a:lstStyle/>
+        <a:p>
+          <a:endParaRPr lang="de-AT"/>
+        </a:p>
+      </dgm:t>
     </dgm:pt>
     <dgm:pt modelId="{92D141A2-848E-47CE-9EF3-AF6A34596D80}" type="pres">
       <dgm:prSet presAssocID="{785367D5-99DF-410E-AA55-BB0066F196E2}" presName="horzFour" presStyleCnt="0"/>
@@ -4615,6 +5828,13 @@
         </dgm:presLayoutVars>
       </dgm:prSet>
       <dgm:spPr/>
+      <dgm:t>
+        <a:bodyPr/>
+        <a:lstStyle/>
+        <a:p>
+          <a:endParaRPr lang="de-AT"/>
+        </a:p>
+      </dgm:t>
     </dgm:pt>
     <dgm:pt modelId="{199245B7-828D-4B8E-9A39-4C461AD8D8F5}" type="pres">
       <dgm:prSet presAssocID="{142DDCF0-E50D-47CE-AA66-87DD776A62B9}" presName="horzFour" presStyleCnt="0"/>
@@ -4689,6 +5909,13 @@
         </dgm:presLayoutVars>
       </dgm:prSet>
       <dgm:spPr/>
+      <dgm:t>
+        <a:bodyPr/>
+        <a:lstStyle/>
+        <a:p>
+          <a:endParaRPr lang="de-AT"/>
+        </a:p>
+      </dgm:t>
     </dgm:pt>
     <dgm:pt modelId="{E0CDAA83-B26F-4E23-A025-26A9E8808875}" type="pres">
       <dgm:prSet presAssocID="{A78F1C36-C927-41AF-9A98-1C756DDD583B}" presName="parTransThree" presStyleCnt="0"/>
@@ -4794,6 +6021,13 @@
         </dgm:presLayoutVars>
       </dgm:prSet>
       <dgm:spPr/>
+      <dgm:t>
+        <a:bodyPr/>
+        <a:lstStyle/>
+        <a:p>
+          <a:endParaRPr lang="de-AT"/>
+        </a:p>
+      </dgm:t>
     </dgm:pt>
     <dgm:pt modelId="{99094956-CF22-4DF1-B05E-94DDD2CE745D}" type="pres">
       <dgm:prSet presAssocID="{F53C1435-BF94-42E1-8937-473F872855A2}" presName="parTransThree" presStyleCnt="0"/>
@@ -4833,89 +6067,89 @@
   </dgm:ptLst>
   <dgm:cxnLst>
     <dgm:cxn modelId="{4D7F711C-3E4E-44BD-B2EC-3DBB67566565}" srcId="{D8F82E61-3FE6-4E85-BDB7-288A2D66BD7E}" destId="{A5FE8028-4E09-4FF0-8590-D1F72CE85571}" srcOrd="1" destOrd="0" parTransId="{6E7B3F58-6F51-4F96-9026-52339F55D288}" sibTransId="{D09B32F2-DF1A-486D-A92A-2AB304DBFF9D}"/>
+    <dgm:cxn modelId="{0AD88477-5191-4FD4-9E69-2EDA7889C8EC}" type="presOf" srcId="{F43EF9CF-84B4-4AEF-ABAB-32140D173B6B}" destId="{5CCE0927-2A9E-4E3A-924F-6587EAF26610}" srcOrd="0" destOrd="0" presId="urn:microsoft.com/office/officeart/2005/8/layout/architecture"/>
     <dgm:cxn modelId="{28EF7DFD-830A-4AB4-84E0-67CA7B9CC6D6}" srcId="{0A7D3160-FEFA-4373-B54C-460EDB11B289}" destId="{DC2A00CE-8CEA-49BF-84D7-BE5E60D43EBE}" srcOrd="0" destOrd="0" parTransId="{EBA90FDA-AA70-4B53-AEAA-C57AB32C82F3}" sibTransId="{D3426E31-7A5F-4F39-BFEF-E602A1CFD928}"/>
     <dgm:cxn modelId="{3BE9151F-BA21-41C0-BB38-71DCF07DFE50}" srcId="{DC2A00CE-8CEA-49BF-84D7-BE5E60D43EBE}" destId="{785367D5-99DF-410E-AA55-BB0066F196E2}" srcOrd="0" destOrd="0" parTransId="{7786A8AA-0BDF-4B5E-AC46-91095B0836A9}" sibTransId="{57D0718E-FF3F-4B96-9FA1-6383534517BF}"/>
     <dgm:cxn modelId="{CC11C8FE-42C8-4781-A7A3-DBE6361EDB37}" srcId="{4791C35D-3098-470B-938C-0B120A6DB7B7}" destId="{F53C1435-BF94-42E1-8937-473F872855A2}" srcOrd="0" destOrd="0" parTransId="{9258B7E7-56A1-4977-B6A7-C1E989D9909B}" sibTransId="{3051DDD7-63D7-4A1C-88E2-BF119C0A3040}"/>
     <dgm:cxn modelId="{ACD0FCFB-1EC7-427C-9098-800711A4F5C0}" srcId="{A78F1C36-C927-41AF-9A98-1C756DDD583B}" destId="{D21F2BFA-854F-4E47-83B6-3F87C682F1A2}" srcOrd="0" destOrd="0" parTransId="{D68A5FA3-C21F-4E65-BF04-073459AA4BC5}" sibTransId="{203F2F1E-7B73-4F6F-B413-F8738F107211}"/>
     <dgm:cxn modelId="{021A5309-0105-4A8C-84C6-B29FAD492B67}" srcId="{F53C1435-BF94-42E1-8937-473F872855A2}" destId="{EA5F09A7-07D2-4011-A960-52959C669295}" srcOrd="0" destOrd="0" parTransId="{7B2C973C-756F-4FDF-B0F7-44255A138D38}" sibTransId="{60498073-6598-456D-8C33-07F77CE2AC1D}"/>
-    <dgm:cxn modelId="{2F0A9CB8-4D1E-4E39-982B-8A0C8DA23841}" type="presOf" srcId="{EA5F09A7-07D2-4011-A960-52959C669295}" destId="{198A9F65-E99A-4453-A4D7-3EE86E5DAB91}" srcOrd="0" destOrd="0" presId="urn:microsoft.com/office/officeart/2005/8/layout/architecture"/>
+    <dgm:cxn modelId="{AD50DFB1-60DC-4424-B286-9B08F5D49EF8}" type="presOf" srcId="{EB83D27C-C543-41E5-9CA6-6EC4FA2443F2}" destId="{28A3D33C-CCF4-4FD4-9419-71754AB57851}" srcOrd="0" destOrd="0" presId="urn:microsoft.com/office/officeart/2005/8/layout/architecture"/>
+    <dgm:cxn modelId="{0900F87D-0A65-4DED-BE9F-CE739EA3B5A4}" type="presOf" srcId="{9448F2D2-AFC9-46CF-ADF7-A00A7991DFAF}" destId="{83728475-A0E6-41C2-AC3A-1D9644FD95C7}" srcOrd="0" destOrd="0" presId="urn:microsoft.com/office/officeart/2005/8/layout/architecture"/>
     <dgm:cxn modelId="{7EC69FBE-B8AA-463F-9444-7E6CCCB3B889}" srcId="{D8F82E61-3FE6-4E85-BDB7-288A2D66BD7E}" destId="{F43EF9CF-84B4-4AEF-ABAB-32140D173B6B}" srcOrd="2" destOrd="0" parTransId="{E01AEAFF-95B0-4AA4-AD4D-7E958E38CE14}" sibTransId="{772E609A-3E7A-4B90-844D-656D72BC3529}"/>
-    <dgm:cxn modelId="{0BEC5B29-979F-4487-970C-91759ABBAD07}" type="presOf" srcId="{A5FE8028-4E09-4FF0-8590-D1F72CE85571}" destId="{1DE03F44-B3B3-4161-B322-B57893F66CE7}" srcOrd="0" destOrd="0" presId="urn:microsoft.com/office/officeart/2005/8/layout/architecture"/>
-    <dgm:cxn modelId="{F5EF2C12-A378-49D7-8DC4-02DFC112F5BE}" type="presOf" srcId="{0A7D3160-FEFA-4373-B54C-460EDB11B289}" destId="{D1819ADE-2E73-4320-BF63-E3FA7DC69860}" srcOrd="0" destOrd="0" presId="urn:microsoft.com/office/officeart/2005/8/layout/architecture"/>
+    <dgm:cxn modelId="{9C2FBB63-842D-428E-8B39-28BF028C3A96}" type="presOf" srcId="{4791C35D-3098-470B-938C-0B120A6DB7B7}" destId="{40EF0274-ADCF-4AD4-943B-AC6FB71D8108}" srcOrd="0" destOrd="0" presId="urn:microsoft.com/office/officeart/2005/8/layout/architecture"/>
+    <dgm:cxn modelId="{A0E30809-3839-48E5-977A-965B81729BCC}" type="presOf" srcId="{DC2A00CE-8CEA-49BF-84D7-BE5E60D43EBE}" destId="{ECCE19C1-42CF-4966-B2F2-45C7B164FA73}" srcOrd="0" destOrd="0" presId="urn:microsoft.com/office/officeart/2005/8/layout/architecture"/>
     <dgm:cxn modelId="{F24B1D6B-E2E1-44A8-A403-0C642EA658B0}" srcId="{EE8AB0E6-5BCB-4815-8CEB-1BEF52836400}" destId="{142DDCF0-E50D-47CE-AA66-87DD776A62B9}" srcOrd="0" destOrd="0" parTransId="{4A9FC07A-DD8C-40B7-9B45-980AD8C46589}" sibTransId="{1A175DE7-6203-4E5B-AFFE-4AC221EEBC55}"/>
-    <dgm:cxn modelId="{7B51F0ED-1C6C-4B54-9479-2B1FB92700AC}" type="presOf" srcId="{DC2A00CE-8CEA-49BF-84D7-BE5E60D43EBE}" destId="{ECCE19C1-42CF-4966-B2F2-45C7B164FA73}" srcOrd="0" destOrd="0" presId="urn:microsoft.com/office/officeart/2005/8/layout/architecture"/>
     <dgm:cxn modelId="{F75281F8-ED8B-4174-877B-6150E0BBEF1F}" srcId="{9448F2D2-AFC9-46CF-ADF7-A00A7991DFAF}" destId="{A78F1C36-C927-41AF-9A98-1C756DDD583B}" srcOrd="0" destOrd="0" parTransId="{161DDB22-ABEB-4EF4-BE4A-C65B72E90BB0}" sibTransId="{E21FAC43-096B-4EDF-8C6A-791A9B0BB172}"/>
-    <dgm:cxn modelId="{F2BF296A-9C3C-4A27-9091-BBB580065FF0}" type="presOf" srcId="{D8F82E61-3FE6-4E85-BDB7-288A2D66BD7E}" destId="{EEB9814A-9991-4BFD-B640-5B62D850843B}" srcOrd="0" destOrd="0" presId="urn:microsoft.com/office/officeart/2005/8/layout/architecture"/>
+    <dgm:cxn modelId="{51413CD2-3574-4F08-941B-7564D35CE750}" type="presOf" srcId="{A78F1C36-C927-41AF-9A98-1C756DDD583B}" destId="{2948CD58-2F57-4D03-B71B-F4FDE068A6CF}" srcOrd="0" destOrd="0" presId="urn:microsoft.com/office/officeart/2005/8/layout/architecture"/>
     <dgm:cxn modelId="{C14EE58F-BCA1-4B4A-B281-350319BEE20C}" srcId="{F43EF9CF-84B4-4AEF-ABAB-32140D173B6B}" destId="{4791C35D-3098-470B-938C-0B120A6DB7B7}" srcOrd="0" destOrd="0" parTransId="{3DC0C80E-BEDB-4F9B-94F0-3AD38E399548}" sibTransId="{26DD8D85-AC6A-4BB4-81EB-39FA5EA47074}"/>
     <dgm:cxn modelId="{68704871-F6A3-46CC-9824-C43A28FA71EC}" srcId="{A5FE8028-4E09-4FF0-8590-D1F72CE85571}" destId="{9448F2D2-AFC9-46CF-ADF7-A00A7991DFAF}" srcOrd="0" destOrd="0" parTransId="{7B515329-880E-40C1-A07B-E388B2B5D297}" sibTransId="{1C64A635-5552-4A71-8798-83BFB4778CF5}"/>
+    <dgm:cxn modelId="{460FBBDC-1462-4660-9D80-271028672993}" type="presOf" srcId="{EE8AB0E6-5BCB-4815-8CEB-1BEF52836400}" destId="{594D953B-11A8-43F5-A23F-53736AD999BD}" srcOrd="0" destOrd="0" presId="urn:microsoft.com/office/officeart/2005/8/layout/architecture"/>
+    <dgm:cxn modelId="{B723FB52-A49A-411C-AABE-0CF68E6132F5}" type="presOf" srcId="{142DDCF0-E50D-47CE-AA66-87DD776A62B9}" destId="{25E1DF55-6969-4FDE-A694-DAB63EEE5DCD}" srcOrd="0" destOrd="0" presId="urn:microsoft.com/office/officeart/2005/8/layout/architecture"/>
     <dgm:cxn modelId="{9D2A206E-365D-4D6D-94F3-A71EAF9B6E2A}" srcId="{EB83D27C-C543-41E5-9CA6-6EC4FA2443F2}" destId="{0A7D3160-FEFA-4373-B54C-460EDB11B289}" srcOrd="0" destOrd="0" parTransId="{80745199-284D-42E2-93E2-7918F39D8A76}" sibTransId="{A6D8398E-54E9-4FC1-B924-874E87172781}"/>
-    <dgm:cxn modelId="{D40886CC-4FDB-415B-A2F5-2F787794EB28}" type="presOf" srcId="{F43EF9CF-84B4-4AEF-ABAB-32140D173B6B}" destId="{5CCE0927-2A9E-4E3A-924F-6587EAF26610}" srcOrd="0" destOrd="0" presId="urn:microsoft.com/office/officeart/2005/8/layout/architecture"/>
-    <dgm:cxn modelId="{28D6BF7C-576F-4E8E-B131-9560BC015EC4}" type="presOf" srcId="{142DDCF0-E50D-47CE-AA66-87DD776A62B9}" destId="{25E1DF55-6969-4FDE-A694-DAB63EEE5DCD}" srcOrd="0" destOrd="0" presId="urn:microsoft.com/office/officeart/2005/8/layout/architecture"/>
     <dgm:cxn modelId="{37FAC365-C5FF-413B-A2F2-E2114666E7AB}" srcId="{0A7D3160-FEFA-4373-B54C-460EDB11B289}" destId="{EE8AB0E6-5BCB-4815-8CEB-1BEF52836400}" srcOrd="1" destOrd="0" parTransId="{DD782FC7-8D99-40C0-801F-DAB610E55845}" sibTransId="{04EE126D-9974-41FC-AC5E-B31F4FB7F5EC}"/>
-    <dgm:cxn modelId="{3BC89621-4D8C-46FF-A983-E3D7E2DB770C}" type="presOf" srcId="{A78F1C36-C927-41AF-9A98-1C756DDD583B}" destId="{2948CD58-2F57-4D03-B71B-F4FDE068A6CF}" srcOrd="0" destOrd="0" presId="urn:microsoft.com/office/officeart/2005/8/layout/architecture"/>
-    <dgm:cxn modelId="{6A48DBE4-3C15-444D-BC90-B995E3ED8521}" type="presOf" srcId="{F53C1435-BF94-42E1-8937-473F872855A2}" destId="{61A3D408-B13D-4AE4-9556-A18D497C76AC}" srcOrd="0" destOrd="0" presId="urn:microsoft.com/office/officeart/2005/8/layout/architecture"/>
-    <dgm:cxn modelId="{FAA06BE3-597D-4E06-8E46-C5403246DF40}" type="presOf" srcId="{785367D5-99DF-410E-AA55-BB0066F196E2}" destId="{E67BB626-1978-4576-BBC8-8D1DB5005ED1}" srcOrd="0" destOrd="0" presId="urn:microsoft.com/office/officeart/2005/8/layout/architecture"/>
-    <dgm:cxn modelId="{2C7732E5-D09E-4FE4-AAFF-889AB2485C4C}" type="presOf" srcId="{EB83D27C-C543-41E5-9CA6-6EC4FA2443F2}" destId="{28A3D33C-CCF4-4FD4-9419-71754AB57851}" srcOrd="0" destOrd="0" presId="urn:microsoft.com/office/officeart/2005/8/layout/architecture"/>
-    <dgm:cxn modelId="{0C2CFF22-DF9A-4D9D-9FB5-149581C76F5C}" type="presOf" srcId="{9448F2D2-AFC9-46CF-ADF7-A00A7991DFAF}" destId="{83728475-A0E6-41C2-AC3A-1D9644FD95C7}" srcOrd="0" destOrd="0" presId="urn:microsoft.com/office/officeart/2005/8/layout/architecture"/>
-    <dgm:cxn modelId="{E7E18C9D-0C06-4E7C-BFCD-4CC89BA29922}" type="presOf" srcId="{D21F2BFA-854F-4E47-83B6-3F87C682F1A2}" destId="{6A310E2E-2EBC-4537-ADB5-CEF594C2971C}" srcOrd="0" destOrd="0" presId="urn:microsoft.com/office/officeart/2005/8/layout/architecture"/>
-    <dgm:cxn modelId="{F6CFBC1D-8FEE-46DF-9CEB-4CAD3A7CFD65}" type="presOf" srcId="{EE8AB0E6-5BCB-4815-8CEB-1BEF52836400}" destId="{594D953B-11A8-43F5-A23F-53736AD999BD}" srcOrd="0" destOrd="0" presId="urn:microsoft.com/office/officeart/2005/8/layout/architecture"/>
+    <dgm:cxn modelId="{597556FF-FA10-42D6-82E0-D513051192D0}" type="presOf" srcId="{785367D5-99DF-410E-AA55-BB0066F196E2}" destId="{E67BB626-1978-4576-BBC8-8D1DB5005ED1}" srcOrd="0" destOrd="0" presId="urn:microsoft.com/office/officeart/2005/8/layout/architecture"/>
+    <dgm:cxn modelId="{8FFC22D5-E8E5-4199-83BA-3016363C190C}" type="presOf" srcId="{0A7D3160-FEFA-4373-B54C-460EDB11B289}" destId="{D1819ADE-2E73-4320-BF63-E3FA7DC69860}" srcOrd="0" destOrd="0" presId="urn:microsoft.com/office/officeart/2005/8/layout/architecture"/>
+    <dgm:cxn modelId="{C40CB438-C953-4D74-91F5-1A045616B920}" type="presOf" srcId="{D21F2BFA-854F-4E47-83B6-3F87C682F1A2}" destId="{6A310E2E-2EBC-4537-ADB5-CEF594C2971C}" srcOrd="0" destOrd="0" presId="urn:microsoft.com/office/officeart/2005/8/layout/architecture"/>
+    <dgm:cxn modelId="{371E89B4-C520-432C-9BCD-49B274D31E0C}" type="presOf" srcId="{EA5F09A7-07D2-4011-A960-52959C669295}" destId="{198A9F65-E99A-4453-A4D7-3EE86E5DAB91}" srcOrd="0" destOrd="0" presId="urn:microsoft.com/office/officeart/2005/8/layout/architecture"/>
+    <dgm:cxn modelId="{B73F3652-8D2D-41A4-B8E4-079E92CE6840}" type="presOf" srcId="{D8F82E61-3FE6-4E85-BDB7-288A2D66BD7E}" destId="{EEB9814A-9991-4BFD-B640-5B62D850843B}" srcOrd="0" destOrd="0" presId="urn:microsoft.com/office/officeart/2005/8/layout/architecture"/>
     <dgm:cxn modelId="{EFD37722-5460-409E-BB68-B4831D4CC829}" srcId="{D8F82E61-3FE6-4E85-BDB7-288A2D66BD7E}" destId="{EB83D27C-C543-41E5-9CA6-6EC4FA2443F2}" srcOrd="0" destOrd="0" parTransId="{D5F78A55-195F-4830-9656-BB191B236715}" sibTransId="{3FF85790-AF0E-4582-A0EC-A35C5DC4C47C}"/>
-    <dgm:cxn modelId="{E3E936EC-3F90-4358-A394-7B22A5173B53}" type="presOf" srcId="{4791C35D-3098-470B-938C-0B120A6DB7B7}" destId="{40EF0274-ADCF-4AD4-943B-AC6FB71D8108}" srcOrd="0" destOrd="0" presId="urn:microsoft.com/office/officeart/2005/8/layout/architecture"/>
-    <dgm:cxn modelId="{5C806715-123D-4882-9795-81B3C87AAB3C}" type="presParOf" srcId="{EEB9814A-9991-4BFD-B640-5B62D850843B}" destId="{20834E55-E907-4708-B284-5BF23E06BD6A}" srcOrd="0" destOrd="0" presId="urn:microsoft.com/office/officeart/2005/8/layout/architecture"/>
-    <dgm:cxn modelId="{97B6EBBE-6DA8-404D-8A1D-444EB44EBBC0}" type="presParOf" srcId="{20834E55-E907-4708-B284-5BF23E06BD6A}" destId="{28A3D33C-CCF4-4FD4-9419-71754AB57851}" srcOrd="0" destOrd="0" presId="urn:microsoft.com/office/officeart/2005/8/layout/architecture"/>
-    <dgm:cxn modelId="{065ECD48-E6AA-4626-A356-B4EE790C9151}" type="presParOf" srcId="{20834E55-E907-4708-B284-5BF23E06BD6A}" destId="{22B04D71-1164-4A77-B092-1E8C7430D6A1}" srcOrd="1" destOrd="0" presId="urn:microsoft.com/office/officeart/2005/8/layout/architecture"/>
-    <dgm:cxn modelId="{1328BB05-CA1B-47E4-BCA1-CB039AAD05D7}" type="presParOf" srcId="{20834E55-E907-4708-B284-5BF23E06BD6A}" destId="{C43393AC-F40B-43AC-80F0-48F534D87D42}" srcOrd="2" destOrd="0" presId="urn:microsoft.com/office/officeart/2005/8/layout/architecture"/>
-    <dgm:cxn modelId="{2B000746-BCCF-44B0-85CD-AD396E51BDE6}" type="presParOf" srcId="{C43393AC-F40B-43AC-80F0-48F534D87D42}" destId="{2C121526-2F17-4B4C-8679-BD7899A05A45}" srcOrd="0" destOrd="0" presId="urn:microsoft.com/office/officeart/2005/8/layout/architecture"/>
-    <dgm:cxn modelId="{1B864032-F26D-4D77-8979-1EF43FBFCEAB}" type="presParOf" srcId="{2C121526-2F17-4B4C-8679-BD7899A05A45}" destId="{D1819ADE-2E73-4320-BF63-E3FA7DC69860}" srcOrd="0" destOrd="0" presId="urn:microsoft.com/office/officeart/2005/8/layout/architecture"/>
-    <dgm:cxn modelId="{59AC4E4D-BC77-4902-88E7-723CD2BEECA4}" type="presParOf" srcId="{2C121526-2F17-4B4C-8679-BD7899A05A45}" destId="{28E28E89-C145-44A8-8AFE-7591599DB1DE}" srcOrd="1" destOrd="0" presId="urn:microsoft.com/office/officeart/2005/8/layout/architecture"/>
-    <dgm:cxn modelId="{669D6205-BE4A-46B5-A362-CD03849AE002}" type="presParOf" srcId="{2C121526-2F17-4B4C-8679-BD7899A05A45}" destId="{AE77753E-3D80-4C46-BC7E-E9FDF508EC97}" srcOrd="2" destOrd="0" presId="urn:microsoft.com/office/officeart/2005/8/layout/architecture"/>
-    <dgm:cxn modelId="{61456C60-095F-4ACD-9C2C-604665B00B6F}" type="presParOf" srcId="{AE77753E-3D80-4C46-BC7E-E9FDF508EC97}" destId="{9645A182-1C81-4211-9F10-7057110AD561}" srcOrd="0" destOrd="0" presId="urn:microsoft.com/office/officeart/2005/8/layout/architecture"/>
-    <dgm:cxn modelId="{2AB9E094-6ECF-4BB0-9B10-4EA040BEBAC5}" type="presParOf" srcId="{9645A182-1C81-4211-9F10-7057110AD561}" destId="{ECCE19C1-42CF-4966-B2F2-45C7B164FA73}" srcOrd="0" destOrd="0" presId="urn:microsoft.com/office/officeart/2005/8/layout/architecture"/>
-    <dgm:cxn modelId="{14E42350-5B70-4FCD-84B2-9E27A4E4EB3B}" type="presParOf" srcId="{9645A182-1C81-4211-9F10-7057110AD561}" destId="{97D8AE25-2DBC-4166-90AB-8C041759CAD2}" srcOrd="1" destOrd="0" presId="urn:microsoft.com/office/officeart/2005/8/layout/architecture"/>
-    <dgm:cxn modelId="{4B6ABAE4-571E-4C67-8548-9A51D79EF16A}" type="presParOf" srcId="{9645A182-1C81-4211-9F10-7057110AD561}" destId="{01AF73C6-F82A-472A-BAE4-62DFB696E946}" srcOrd="2" destOrd="0" presId="urn:microsoft.com/office/officeart/2005/8/layout/architecture"/>
-    <dgm:cxn modelId="{46E57C78-89CD-469B-88E9-908006ACFCC6}" type="presParOf" srcId="{01AF73C6-F82A-472A-BAE4-62DFB696E946}" destId="{412E8D0F-30E1-4116-A8AD-9A3638E485BF}" srcOrd="0" destOrd="0" presId="urn:microsoft.com/office/officeart/2005/8/layout/architecture"/>
-    <dgm:cxn modelId="{99C7CFED-4FA9-4AAC-9181-39670315C1A5}" type="presParOf" srcId="{412E8D0F-30E1-4116-A8AD-9A3638E485BF}" destId="{E67BB626-1978-4576-BBC8-8D1DB5005ED1}" srcOrd="0" destOrd="0" presId="urn:microsoft.com/office/officeart/2005/8/layout/architecture"/>
-    <dgm:cxn modelId="{451A335D-4ABE-4802-BBBB-76423BBF2DB8}" type="presParOf" srcId="{412E8D0F-30E1-4116-A8AD-9A3638E485BF}" destId="{92D141A2-848E-47CE-9EF3-AF6A34596D80}" srcOrd="1" destOrd="0" presId="urn:microsoft.com/office/officeart/2005/8/layout/architecture"/>
-    <dgm:cxn modelId="{EEE181DD-6492-47C8-BDE2-7BC90EFA7040}" type="presParOf" srcId="{AE77753E-3D80-4C46-BC7E-E9FDF508EC97}" destId="{319C8564-F64B-4A22-970D-8318A9A688E5}" srcOrd="1" destOrd="0" presId="urn:microsoft.com/office/officeart/2005/8/layout/architecture"/>
-    <dgm:cxn modelId="{0463B2C7-AFEF-49AE-8A1F-8EC5AF98802D}" type="presParOf" srcId="{AE77753E-3D80-4C46-BC7E-E9FDF508EC97}" destId="{F9C4DB43-448B-4846-B1A4-E7690FA431CD}" srcOrd="2" destOrd="0" presId="urn:microsoft.com/office/officeart/2005/8/layout/architecture"/>
-    <dgm:cxn modelId="{49A3D9BD-2D3C-4574-8940-9A8E1BA87BAD}" type="presParOf" srcId="{F9C4DB43-448B-4846-B1A4-E7690FA431CD}" destId="{594D953B-11A8-43F5-A23F-53736AD999BD}" srcOrd="0" destOrd="0" presId="urn:microsoft.com/office/officeart/2005/8/layout/architecture"/>
-    <dgm:cxn modelId="{A825D3A0-69C7-4133-A26B-99B5326234A2}" type="presParOf" srcId="{F9C4DB43-448B-4846-B1A4-E7690FA431CD}" destId="{B7BC224F-FBC2-4DB5-97E8-3C157E71E038}" srcOrd="1" destOrd="0" presId="urn:microsoft.com/office/officeart/2005/8/layout/architecture"/>
-    <dgm:cxn modelId="{8BFBC3C5-1449-48B2-9ACF-84D544E5AA66}" type="presParOf" srcId="{F9C4DB43-448B-4846-B1A4-E7690FA431CD}" destId="{97287DA6-2E58-441A-BA66-8CAF93D6CD06}" srcOrd="2" destOrd="0" presId="urn:microsoft.com/office/officeart/2005/8/layout/architecture"/>
-    <dgm:cxn modelId="{F052934D-1C89-4440-8D1A-9D2A1546D35A}" type="presParOf" srcId="{97287DA6-2E58-441A-BA66-8CAF93D6CD06}" destId="{0A8403ED-6DE2-43F5-BD21-6C814CDC3068}" srcOrd="0" destOrd="0" presId="urn:microsoft.com/office/officeart/2005/8/layout/architecture"/>
-    <dgm:cxn modelId="{37257E00-2D5F-46EB-BDEA-80717F0DBF2A}" type="presParOf" srcId="{0A8403ED-6DE2-43F5-BD21-6C814CDC3068}" destId="{25E1DF55-6969-4FDE-A694-DAB63EEE5DCD}" srcOrd="0" destOrd="0" presId="urn:microsoft.com/office/officeart/2005/8/layout/architecture"/>
-    <dgm:cxn modelId="{B389D279-4932-4DC0-A4E4-0064D0CEDB5C}" type="presParOf" srcId="{0A8403ED-6DE2-43F5-BD21-6C814CDC3068}" destId="{199245B7-828D-4B8E-9A39-4C461AD8D8F5}" srcOrd="1" destOrd="0" presId="urn:microsoft.com/office/officeart/2005/8/layout/architecture"/>
-    <dgm:cxn modelId="{3847CA0A-D45C-4CE9-8CD9-F1D6FD0679A3}" type="presParOf" srcId="{EEB9814A-9991-4BFD-B640-5B62D850843B}" destId="{A1DAEF44-D29D-4994-9994-7C10F2EB6284}" srcOrd="1" destOrd="0" presId="urn:microsoft.com/office/officeart/2005/8/layout/architecture"/>
-    <dgm:cxn modelId="{CA61D55B-D498-4735-AD3E-2484515F5542}" type="presParOf" srcId="{EEB9814A-9991-4BFD-B640-5B62D850843B}" destId="{60AB9C85-4C01-4E0B-8596-7C3C790C7C04}" srcOrd="2" destOrd="0" presId="urn:microsoft.com/office/officeart/2005/8/layout/architecture"/>
-    <dgm:cxn modelId="{635CD60F-5CFD-42AD-9C56-74BF0F05EA0D}" type="presParOf" srcId="{60AB9C85-4C01-4E0B-8596-7C3C790C7C04}" destId="{1DE03F44-B3B3-4161-B322-B57893F66CE7}" srcOrd="0" destOrd="0" presId="urn:microsoft.com/office/officeart/2005/8/layout/architecture"/>
-    <dgm:cxn modelId="{1967438B-BA19-45A8-BBA4-6B73CC3B70FA}" type="presParOf" srcId="{60AB9C85-4C01-4E0B-8596-7C3C790C7C04}" destId="{BFC389E7-E18A-4D92-A5DC-3CA94417F689}" srcOrd="1" destOrd="0" presId="urn:microsoft.com/office/officeart/2005/8/layout/architecture"/>
-    <dgm:cxn modelId="{272C883E-E204-42E5-B14A-FF7951FDF918}" type="presParOf" srcId="{60AB9C85-4C01-4E0B-8596-7C3C790C7C04}" destId="{10823695-E53B-43D4-8ADC-91F885704561}" srcOrd="2" destOrd="0" presId="urn:microsoft.com/office/officeart/2005/8/layout/architecture"/>
-    <dgm:cxn modelId="{35006232-CCBF-4A1C-B299-8289DE5A5A8A}" type="presParOf" srcId="{10823695-E53B-43D4-8ADC-91F885704561}" destId="{CD3124C0-0DAC-4D9E-ABD3-20C4E011B36E}" srcOrd="0" destOrd="0" presId="urn:microsoft.com/office/officeart/2005/8/layout/architecture"/>
-    <dgm:cxn modelId="{1D28DE4C-5D1E-43CE-A69F-CA27FDCD3713}" type="presParOf" srcId="{CD3124C0-0DAC-4D9E-ABD3-20C4E011B36E}" destId="{83728475-A0E6-41C2-AC3A-1D9644FD95C7}" srcOrd="0" destOrd="0" presId="urn:microsoft.com/office/officeart/2005/8/layout/architecture"/>
-    <dgm:cxn modelId="{28FF2241-E3B8-4028-92C1-4BDC46FA9E0B}" type="presParOf" srcId="{CD3124C0-0DAC-4D9E-ABD3-20C4E011B36E}" destId="{27D31D10-4A22-4286-8D88-D9BAC360E43E}" srcOrd="1" destOrd="0" presId="urn:microsoft.com/office/officeart/2005/8/layout/architecture"/>
-    <dgm:cxn modelId="{6F8539E1-9197-4956-ACA8-5B760EC681FC}" type="presParOf" srcId="{CD3124C0-0DAC-4D9E-ABD3-20C4E011B36E}" destId="{FEDB206E-6904-4CD5-B33E-1BE0102771C9}" srcOrd="2" destOrd="0" presId="urn:microsoft.com/office/officeart/2005/8/layout/architecture"/>
-    <dgm:cxn modelId="{5BBEE954-008B-4AE2-8FC9-1F1351DE16BD}" type="presParOf" srcId="{FEDB206E-6904-4CD5-B33E-1BE0102771C9}" destId="{D85C4C71-E383-4A8A-BEDB-5E05C9DE051A}" srcOrd="0" destOrd="0" presId="urn:microsoft.com/office/officeart/2005/8/layout/architecture"/>
-    <dgm:cxn modelId="{F443F1F1-C9E3-4E50-B401-725BFC7DB94F}" type="presParOf" srcId="{D85C4C71-E383-4A8A-BEDB-5E05C9DE051A}" destId="{2948CD58-2F57-4D03-B71B-F4FDE068A6CF}" srcOrd="0" destOrd="0" presId="urn:microsoft.com/office/officeart/2005/8/layout/architecture"/>
-    <dgm:cxn modelId="{7A61B107-BA3E-4C52-ACFB-FE55942C9502}" type="presParOf" srcId="{D85C4C71-E383-4A8A-BEDB-5E05C9DE051A}" destId="{E0CDAA83-B26F-4E23-A025-26A9E8808875}" srcOrd="1" destOrd="0" presId="urn:microsoft.com/office/officeart/2005/8/layout/architecture"/>
-    <dgm:cxn modelId="{E0FD6D83-30CC-4009-8888-2D89E007FEEC}" type="presParOf" srcId="{D85C4C71-E383-4A8A-BEDB-5E05C9DE051A}" destId="{57F07006-452C-40B7-AD2C-9C3F75EB7058}" srcOrd="2" destOrd="0" presId="urn:microsoft.com/office/officeart/2005/8/layout/architecture"/>
-    <dgm:cxn modelId="{F719EFA0-C6A5-4976-B9C6-ED3BBE3790A2}" type="presParOf" srcId="{57F07006-452C-40B7-AD2C-9C3F75EB7058}" destId="{CC2954EF-2241-4F38-BB0B-9A115AA28D38}" srcOrd="0" destOrd="0" presId="urn:microsoft.com/office/officeart/2005/8/layout/architecture"/>
-    <dgm:cxn modelId="{208C5CD7-231B-40E1-AAA0-72CDD49D1F43}" type="presParOf" srcId="{CC2954EF-2241-4F38-BB0B-9A115AA28D38}" destId="{6A310E2E-2EBC-4537-ADB5-CEF594C2971C}" srcOrd="0" destOrd="0" presId="urn:microsoft.com/office/officeart/2005/8/layout/architecture"/>
-    <dgm:cxn modelId="{B30D7325-15C4-4035-995C-E6E8ECB44B8D}" type="presParOf" srcId="{CC2954EF-2241-4F38-BB0B-9A115AA28D38}" destId="{17C17782-8EB4-4157-AB57-B24EE62A50CE}" srcOrd="1" destOrd="0" presId="urn:microsoft.com/office/officeart/2005/8/layout/architecture"/>
-    <dgm:cxn modelId="{6C22B432-A338-4511-8892-E40F2293ED2B}" type="presParOf" srcId="{EEB9814A-9991-4BFD-B640-5B62D850843B}" destId="{4DF7CFD9-3BDF-48E9-9037-571928C9354E}" srcOrd="3" destOrd="0" presId="urn:microsoft.com/office/officeart/2005/8/layout/architecture"/>
-    <dgm:cxn modelId="{8CEA0E38-38C4-45DD-ADFB-3BEC2CB67D10}" type="presParOf" srcId="{EEB9814A-9991-4BFD-B640-5B62D850843B}" destId="{283CC4E5-DCBC-4F74-950D-766A01582E34}" srcOrd="4" destOrd="0" presId="urn:microsoft.com/office/officeart/2005/8/layout/architecture"/>
-    <dgm:cxn modelId="{19088BC9-3C1D-43F0-8FED-AA0022FB382A}" type="presParOf" srcId="{283CC4E5-DCBC-4F74-950D-766A01582E34}" destId="{5CCE0927-2A9E-4E3A-924F-6587EAF26610}" srcOrd="0" destOrd="0" presId="urn:microsoft.com/office/officeart/2005/8/layout/architecture"/>
-    <dgm:cxn modelId="{4E53D8E4-F100-4020-9C76-FFA639F1AF01}" type="presParOf" srcId="{283CC4E5-DCBC-4F74-950D-766A01582E34}" destId="{9E6DE7E9-1881-42C0-9EDC-6F2481C1A2AE}" srcOrd="1" destOrd="0" presId="urn:microsoft.com/office/officeart/2005/8/layout/architecture"/>
-    <dgm:cxn modelId="{D85C8135-02F3-4A03-BACC-9D78691100BD}" type="presParOf" srcId="{283CC4E5-DCBC-4F74-950D-766A01582E34}" destId="{6DED27D5-7B5B-46B7-9E4D-CCFCCD2E24A4}" srcOrd="2" destOrd="0" presId="urn:microsoft.com/office/officeart/2005/8/layout/architecture"/>
-    <dgm:cxn modelId="{D848D160-9AA0-4F1D-834E-34C5FB3D5A60}" type="presParOf" srcId="{6DED27D5-7B5B-46B7-9E4D-CCFCCD2E24A4}" destId="{A7F0B85C-F4FC-4E4C-B59E-737E846DEF3B}" srcOrd="0" destOrd="0" presId="urn:microsoft.com/office/officeart/2005/8/layout/architecture"/>
-    <dgm:cxn modelId="{4CFA7692-5145-4042-834B-5FE7046B790E}" type="presParOf" srcId="{A7F0B85C-F4FC-4E4C-B59E-737E846DEF3B}" destId="{40EF0274-ADCF-4AD4-943B-AC6FB71D8108}" srcOrd="0" destOrd="0" presId="urn:microsoft.com/office/officeart/2005/8/layout/architecture"/>
-    <dgm:cxn modelId="{CF0A244D-5674-4ABB-A1AA-B8BD00221083}" type="presParOf" srcId="{A7F0B85C-F4FC-4E4C-B59E-737E846DEF3B}" destId="{72A5BB02-E4B6-40CB-AF92-A2DCA1491ED5}" srcOrd="1" destOrd="0" presId="urn:microsoft.com/office/officeart/2005/8/layout/architecture"/>
-    <dgm:cxn modelId="{FD9ECB7A-D664-4FDB-8B26-44FB6ADA9738}" type="presParOf" srcId="{A7F0B85C-F4FC-4E4C-B59E-737E846DEF3B}" destId="{FAACF353-5970-42D9-B907-EB0364D11875}" srcOrd="2" destOrd="0" presId="urn:microsoft.com/office/officeart/2005/8/layout/architecture"/>
-    <dgm:cxn modelId="{929B278F-9DC2-4252-8770-7814AB94EF93}" type="presParOf" srcId="{FAACF353-5970-42D9-B907-EB0364D11875}" destId="{01DF2B92-B76F-4102-A9DB-780E193FDA8B}" srcOrd="0" destOrd="0" presId="urn:microsoft.com/office/officeart/2005/8/layout/architecture"/>
-    <dgm:cxn modelId="{DD06B86B-A786-4CC4-BD2D-39B00F551264}" type="presParOf" srcId="{01DF2B92-B76F-4102-A9DB-780E193FDA8B}" destId="{61A3D408-B13D-4AE4-9556-A18D497C76AC}" srcOrd="0" destOrd="0" presId="urn:microsoft.com/office/officeart/2005/8/layout/architecture"/>
-    <dgm:cxn modelId="{6409EF1B-BD90-40B8-9161-4F5302B58D49}" type="presParOf" srcId="{01DF2B92-B76F-4102-A9DB-780E193FDA8B}" destId="{99094956-CF22-4DF1-B05E-94DDD2CE745D}" srcOrd="1" destOrd="0" presId="urn:microsoft.com/office/officeart/2005/8/layout/architecture"/>
-    <dgm:cxn modelId="{F0BA7B50-5F1C-4E3D-A116-7E508E4F5EF7}" type="presParOf" srcId="{01DF2B92-B76F-4102-A9DB-780E193FDA8B}" destId="{FDBA9A7F-6B97-41DC-8168-B661E620C726}" srcOrd="2" destOrd="0" presId="urn:microsoft.com/office/officeart/2005/8/layout/architecture"/>
-    <dgm:cxn modelId="{9803EB48-8F15-4011-82F5-68D7C7918A6F}" type="presParOf" srcId="{FDBA9A7F-6B97-41DC-8168-B661E620C726}" destId="{FC6720B9-730B-4EBA-9650-A3C7AA651057}" srcOrd="0" destOrd="0" presId="urn:microsoft.com/office/officeart/2005/8/layout/architecture"/>
-    <dgm:cxn modelId="{3D331687-667D-4A9E-8BB3-EE81B086D196}" type="presParOf" srcId="{FC6720B9-730B-4EBA-9650-A3C7AA651057}" destId="{198A9F65-E99A-4453-A4D7-3EE86E5DAB91}" srcOrd="0" destOrd="0" presId="urn:microsoft.com/office/officeart/2005/8/layout/architecture"/>
-    <dgm:cxn modelId="{9115FF4A-7A46-4D01-9F9C-E73E8E8437C7}" type="presParOf" srcId="{FC6720B9-730B-4EBA-9650-A3C7AA651057}" destId="{B441ADD5-1CB6-47B0-A3C9-72FED311A290}" srcOrd="1" destOrd="0" presId="urn:microsoft.com/office/officeart/2005/8/layout/architecture"/>
+    <dgm:cxn modelId="{0FD03B9C-5E42-4E70-8361-BE0A2838003A}" type="presOf" srcId="{F53C1435-BF94-42E1-8937-473F872855A2}" destId="{61A3D408-B13D-4AE4-9556-A18D497C76AC}" srcOrd="0" destOrd="0" presId="urn:microsoft.com/office/officeart/2005/8/layout/architecture"/>
+    <dgm:cxn modelId="{D848C626-3DCF-4E1F-A631-A2A224200672}" type="presOf" srcId="{A5FE8028-4E09-4FF0-8590-D1F72CE85571}" destId="{1DE03F44-B3B3-4161-B322-B57893F66CE7}" srcOrd="0" destOrd="0" presId="urn:microsoft.com/office/officeart/2005/8/layout/architecture"/>
+    <dgm:cxn modelId="{D85F3F59-E5C4-4920-A5B5-285F838287BA}" type="presParOf" srcId="{EEB9814A-9991-4BFD-B640-5B62D850843B}" destId="{20834E55-E907-4708-B284-5BF23E06BD6A}" srcOrd="0" destOrd="0" presId="urn:microsoft.com/office/officeart/2005/8/layout/architecture"/>
+    <dgm:cxn modelId="{68AB8348-D671-47A6-9620-EB7B6EA5CBCB}" type="presParOf" srcId="{20834E55-E907-4708-B284-5BF23E06BD6A}" destId="{28A3D33C-CCF4-4FD4-9419-71754AB57851}" srcOrd="0" destOrd="0" presId="urn:microsoft.com/office/officeart/2005/8/layout/architecture"/>
+    <dgm:cxn modelId="{D62F5ED8-290E-4386-9D32-466BF2C2444D}" type="presParOf" srcId="{20834E55-E907-4708-B284-5BF23E06BD6A}" destId="{22B04D71-1164-4A77-B092-1E8C7430D6A1}" srcOrd="1" destOrd="0" presId="urn:microsoft.com/office/officeart/2005/8/layout/architecture"/>
+    <dgm:cxn modelId="{14403E29-47F2-4AC7-B352-50FF46115F30}" type="presParOf" srcId="{20834E55-E907-4708-B284-5BF23E06BD6A}" destId="{C43393AC-F40B-43AC-80F0-48F534D87D42}" srcOrd="2" destOrd="0" presId="urn:microsoft.com/office/officeart/2005/8/layout/architecture"/>
+    <dgm:cxn modelId="{4C57E99E-0646-415E-8777-B319F53038E2}" type="presParOf" srcId="{C43393AC-F40B-43AC-80F0-48F534D87D42}" destId="{2C121526-2F17-4B4C-8679-BD7899A05A45}" srcOrd="0" destOrd="0" presId="urn:microsoft.com/office/officeart/2005/8/layout/architecture"/>
+    <dgm:cxn modelId="{842C4031-8A5C-423C-BD3C-540314035AC0}" type="presParOf" srcId="{2C121526-2F17-4B4C-8679-BD7899A05A45}" destId="{D1819ADE-2E73-4320-BF63-E3FA7DC69860}" srcOrd="0" destOrd="0" presId="urn:microsoft.com/office/officeart/2005/8/layout/architecture"/>
+    <dgm:cxn modelId="{DA3AB6AA-E924-433B-AE8A-2D8FB73EC00C}" type="presParOf" srcId="{2C121526-2F17-4B4C-8679-BD7899A05A45}" destId="{28E28E89-C145-44A8-8AFE-7591599DB1DE}" srcOrd="1" destOrd="0" presId="urn:microsoft.com/office/officeart/2005/8/layout/architecture"/>
+    <dgm:cxn modelId="{8CEA53AB-BD3F-4849-8B00-3EC5902B1AA0}" type="presParOf" srcId="{2C121526-2F17-4B4C-8679-BD7899A05A45}" destId="{AE77753E-3D80-4C46-BC7E-E9FDF508EC97}" srcOrd="2" destOrd="0" presId="urn:microsoft.com/office/officeart/2005/8/layout/architecture"/>
+    <dgm:cxn modelId="{B69F5484-1059-464E-B94F-58852938993C}" type="presParOf" srcId="{AE77753E-3D80-4C46-BC7E-E9FDF508EC97}" destId="{9645A182-1C81-4211-9F10-7057110AD561}" srcOrd="0" destOrd="0" presId="urn:microsoft.com/office/officeart/2005/8/layout/architecture"/>
+    <dgm:cxn modelId="{5468665A-F46B-4383-AF4E-D224AFE1E962}" type="presParOf" srcId="{9645A182-1C81-4211-9F10-7057110AD561}" destId="{ECCE19C1-42CF-4966-B2F2-45C7B164FA73}" srcOrd="0" destOrd="0" presId="urn:microsoft.com/office/officeart/2005/8/layout/architecture"/>
+    <dgm:cxn modelId="{C4A8817C-A924-4080-9DDF-43B723B762DB}" type="presParOf" srcId="{9645A182-1C81-4211-9F10-7057110AD561}" destId="{97D8AE25-2DBC-4166-90AB-8C041759CAD2}" srcOrd="1" destOrd="0" presId="urn:microsoft.com/office/officeart/2005/8/layout/architecture"/>
+    <dgm:cxn modelId="{58038539-98A7-4B8E-8E4E-FF1305AA2F6D}" type="presParOf" srcId="{9645A182-1C81-4211-9F10-7057110AD561}" destId="{01AF73C6-F82A-472A-BAE4-62DFB696E946}" srcOrd="2" destOrd="0" presId="urn:microsoft.com/office/officeart/2005/8/layout/architecture"/>
+    <dgm:cxn modelId="{A7BA2F73-A940-4DC0-B5EB-A495C5346D36}" type="presParOf" srcId="{01AF73C6-F82A-472A-BAE4-62DFB696E946}" destId="{412E8D0F-30E1-4116-A8AD-9A3638E485BF}" srcOrd="0" destOrd="0" presId="urn:microsoft.com/office/officeart/2005/8/layout/architecture"/>
+    <dgm:cxn modelId="{EEE5EDC5-7122-4CE2-AFFE-CC0F29C9732D}" type="presParOf" srcId="{412E8D0F-30E1-4116-A8AD-9A3638E485BF}" destId="{E67BB626-1978-4576-BBC8-8D1DB5005ED1}" srcOrd="0" destOrd="0" presId="urn:microsoft.com/office/officeart/2005/8/layout/architecture"/>
+    <dgm:cxn modelId="{50D8CE2D-7AEB-4CBE-B95B-11330F5EE6B8}" type="presParOf" srcId="{412E8D0F-30E1-4116-A8AD-9A3638E485BF}" destId="{92D141A2-848E-47CE-9EF3-AF6A34596D80}" srcOrd="1" destOrd="0" presId="urn:microsoft.com/office/officeart/2005/8/layout/architecture"/>
+    <dgm:cxn modelId="{2520DEB3-1E8C-463C-BCA4-1A38D57D0A5D}" type="presParOf" srcId="{AE77753E-3D80-4C46-BC7E-E9FDF508EC97}" destId="{319C8564-F64B-4A22-970D-8318A9A688E5}" srcOrd="1" destOrd="0" presId="urn:microsoft.com/office/officeart/2005/8/layout/architecture"/>
+    <dgm:cxn modelId="{00A697B9-6CF2-40E2-8B82-DD48E6941B4F}" type="presParOf" srcId="{AE77753E-3D80-4C46-BC7E-E9FDF508EC97}" destId="{F9C4DB43-448B-4846-B1A4-E7690FA431CD}" srcOrd="2" destOrd="0" presId="urn:microsoft.com/office/officeart/2005/8/layout/architecture"/>
+    <dgm:cxn modelId="{412565FF-155D-41B7-AEF4-8B8ED83F047F}" type="presParOf" srcId="{F9C4DB43-448B-4846-B1A4-E7690FA431CD}" destId="{594D953B-11A8-43F5-A23F-53736AD999BD}" srcOrd="0" destOrd="0" presId="urn:microsoft.com/office/officeart/2005/8/layout/architecture"/>
+    <dgm:cxn modelId="{BDFA61DA-99C8-4B3F-BBB4-79358B66B5D2}" type="presParOf" srcId="{F9C4DB43-448B-4846-B1A4-E7690FA431CD}" destId="{B7BC224F-FBC2-4DB5-97E8-3C157E71E038}" srcOrd="1" destOrd="0" presId="urn:microsoft.com/office/officeart/2005/8/layout/architecture"/>
+    <dgm:cxn modelId="{4A28E86F-B41A-4FD4-A07B-05AE38010C23}" type="presParOf" srcId="{F9C4DB43-448B-4846-B1A4-E7690FA431CD}" destId="{97287DA6-2E58-441A-BA66-8CAF93D6CD06}" srcOrd="2" destOrd="0" presId="urn:microsoft.com/office/officeart/2005/8/layout/architecture"/>
+    <dgm:cxn modelId="{3267F811-7D2D-4854-B2CD-BA0DDCA47EE2}" type="presParOf" srcId="{97287DA6-2E58-441A-BA66-8CAF93D6CD06}" destId="{0A8403ED-6DE2-43F5-BD21-6C814CDC3068}" srcOrd="0" destOrd="0" presId="urn:microsoft.com/office/officeart/2005/8/layout/architecture"/>
+    <dgm:cxn modelId="{DFB408C9-1B77-4C4B-995B-48191A030113}" type="presParOf" srcId="{0A8403ED-6DE2-43F5-BD21-6C814CDC3068}" destId="{25E1DF55-6969-4FDE-A694-DAB63EEE5DCD}" srcOrd="0" destOrd="0" presId="urn:microsoft.com/office/officeart/2005/8/layout/architecture"/>
+    <dgm:cxn modelId="{3CBD4F98-B1B0-40D1-BA09-E78FD365B322}" type="presParOf" srcId="{0A8403ED-6DE2-43F5-BD21-6C814CDC3068}" destId="{199245B7-828D-4B8E-9A39-4C461AD8D8F5}" srcOrd="1" destOrd="0" presId="urn:microsoft.com/office/officeart/2005/8/layout/architecture"/>
+    <dgm:cxn modelId="{B091C7A5-92F2-470B-9D1A-4014FFDF57A8}" type="presParOf" srcId="{EEB9814A-9991-4BFD-B640-5B62D850843B}" destId="{A1DAEF44-D29D-4994-9994-7C10F2EB6284}" srcOrd="1" destOrd="0" presId="urn:microsoft.com/office/officeart/2005/8/layout/architecture"/>
+    <dgm:cxn modelId="{526FF780-2CA8-4869-828C-9B78DE5E0739}" type="presParOf" srcId="{EEB9814A-9991-4BFD-B640-5B62D850843B}" destId="{60AB9C85-4C01-4E0B-8596-7C3C790C7C04}" srcOrd="2" destOrd="0" presId="urn:microsoft.com/office/officeart/2005/8/layout/architecture"/>
+    <dgm:cxn modelId="{9B3CF236-5C4F-4D3A-9E73-5AADD5643EE1}" type="presParOf" srcId="{60AB9C85-4C01-4E0B-8596-7C3C790C7C04}" destId="{1DE03F44-B3B3-4161-B322-B57893F66CE7}" srcOrd="0" destOrd="0" presId="urn:microsoft.com/office/officeart/2005/8/layout/architecture"/>
+    <dgm:cxn modelId="{1DD8ABB1-8B1F-434E-AF15-BB75CEDD3F58}" type="presParOf" srcId="{60AB9C85-4C01-4E0B-8596-7C3C790C7C04}" destId="{BFC389E7-E18A-4D92-A5DC-3CA94417F689}" srcOrd="1" destOrd="0" presId="urn:microsoft.com/office/officeart/2005/8/layout/architecture"/>
+    <dgm:cxn modelId="{7357BD41-1101-484F-9507-26D0A18CA88E}" type="presParOf" srcId="{60AB9C85-4C01-4E0B-8596-7C3C790C7C04}" destId="{10823695-E53B-43D4-8ADC-91F885704561}" srcOrd="2" destOrd="0" presId="urn:microsoft.com/office/officeart/2005/8/layout/architecture"/>
+    <dgm:cxn modelId="{D405413A-7D41-4C33-9966-8E25C86197AC}" type="presParOf" srcId="{10823695-E53B-43D4-8ADC-91F885704561}" destId="{CD3124C0-0DAC-4D9E-ABD3-20C4E011B36E}" srcOrd="0" destOrd="0" presId="urn:microsoft.com/office/officeart/2005/8/layout/architecture"/>
+    <dgm:cxn modelId="{BBB15391-E285-4220-AAB6-F34E633A0EDA}" type="presParOf" srcId="{CD3124C0-0DAC-4D9E-ABD3-20C4E011B36E}" destId="{83728475-A0E6-41C2-AC3A-1D9644FD95C7}" srcOrd="0" destOrd="0" presId="urn:microsoft.com/office/officeart/2005/8/layout/architecture"/>
+    <dgm:cxn modelId="{BAFCC280-6A31-4F35-AD14-DE5C6E5CDB32}" type="presParOf" srcId="{CD3124C0-0DAC-4D9E-ABD3-20C4E011B36E}" destId="{27D31D10-4A22-4286-8D88-D9BAC360E43E}" srcOrd="1" destOrd="0" presId="urn:microsoft.com/office/officeart/2005/8/layout/architecture"/>
+    <dgm:cxn modelId="{5A10CB02-F6E6-4A6F-9075-7542F309676F}" type="presParOf" srcId="{CD3124C0-0DAC-4D9E-ABD3-20C4E011B36E}" destId="{FEDB206E-6904-4CD5-B33E-1BE0102771C9}" srcOrd="2" destOrd="0" presId="urn:microsoft.com/office/officeart/2005/8/layout/architecture"/>
+    <dgm:cxn modelId="{BF11B67A-573B-4DC8-A0FB-077B46B6EDC1}" type="presParOf" srcId="{FEDB206E-6904-4CD5-B33E-1BE0102771C9}" destId="{D85C4C71-E383-4A8A-BEDB-5E05C9DE051A}" srcOrd="0" destOrd="0" presId="urn:microsoft.com/office/officeart/2005/8/layout/architecture"/>
+    <dgm:cxn modelId="{E363A675-D063-4804-94EA-21667E4473AA}" type="presParOf" srcId="{D85C4C71-E383-4A8A-BEDB-5E05C9DE051A}" destId="{2948CD58-2F57-4D03-B71B-F4FDE068A6CF}" srcOrd="0" destOrd="0" presId="urn:microsoft.com/office/officeart/2005/8/layout/architecture"/>
+    <dgm:cxn modelId="{5034810F-C3F7-4768-B6ED-6BAA7B8FC74A}" type="presParOf" srcId="{D85C4C71-E383-4A8A-BEDB-5E05C9DE051A}" destId="{E0CDAA83-B26F-4E23-A025-26A9E8808875}" srcOrd="1" destOrd="0" presId="urn:microsoft.com/office/officeart/2005/8/layout/architecture"/>
+    <dgm:cxn modelId="{A00F117A-2B8D-4A51-94B3-3660F5BF9C43}" type="presParOf" srcId="{D85C4C71-E383-4A8A-BEDB-5E05C9DE051A}" destId="{57F07006-452C-40B7-AD2C-9C3F75EB7058}" srcOrd="2" destOrd="0" presId="urn:microsoft.com/office/officeart/2005/8/layout/architecture"/>
+    <dgm:cxn modelId="{9D388193-E391-4234-95FD-2383F8CBB3A4}" type="presParOf" srcId="{57F07006-452C-40B7-AD2C-9C3F75EB7058}" destId="{CC2954EF-2241-4F38-BB0B-9A115AA28D38}" srcOrd="0" destOrd="0" presId="urn:microsoft.com/office/officeart/2005/8/layout/architecture"/>
+    <dgm:cxn modelId="{E8C0679B-EB4D-43FB-8BBA-6049A72C136D}" type="presParOf" srcId="{CC2954EF-2241-4F38-BB0B-9A115AA28D38}" destId="{6A310E2E-2EBC-4537-ADB5-CEF594C2971C}" srcOrd="0" destOrd="0" presId="urn:microsoft.com/office/officeart/2005/8/layout/architecture"/>
+    <dgm:cxn modelId="{3EFA4355-6DFE-48FB-87E6-CFBB9A73150A}" type="presParOf" srcId="{CC2954EF-2241-4F38-BB0B-9A115AA28D38}" destId="{17C17782-8EB4-4157-AB57-B24EE62A50CE}" srcOrd="1" destOrd="0" presId="urn:microsoft.com/office/officeart/2005/8/layout/architecture"/>
+    <dgm:cxn modelId="{FF23150D-2962-4239-BF3E-FA191C6A4365}" type="presParOf" srcId="{EEB9814A-9991-4BFD-B640-5B62D850843B}" destId="{4DF7CFD9-3BDF-48E9-9037-571928C9354E}" srcOrd="3" destOrd="0" presId="urn:microsoft.com/office/officeart/2005/8/layout/architecture"/>
+    <dgm:cxn modelId="{B7DA97B0-BEC2-4D34-A61B-95F824B1956C}" type="presParOf" srcId="{EEB9814A-9991-4BFD-B640-5B62D850843B}" destId="{283CC4E5-DCBC-4F74-950D-766A01582E34}" srcOrd="4" destOrd="0" presId="urn:microsoft.com/office/officeart/2005/8/layout/architecture"/>
+    <dgm:cxn modelId="{1D1F6BB3-006D-4CFD-9241-32792CB5DF70}" type="presParOf" srcId="{283CC4E5-DCBC-4F74-950D-766A01582E34}" destId="{5CCE0927-2A9E-4E3A-924F-6587EAF26610}" srcOrd="0" destOrd="0" presId="urn:microsoft.com/office/officeart/2005/8/layout/architecture"/>
+    <dgm:cxn modelId="{6CE237FE-7357-4E8F-A6B0-4A827A3E072E}" type="presParOf" srcId="{283CC4E5-DCBC-4F74-950D-766A01582E34}" destId="{9E6DE7E9-1881-42C0-9EDC-6F2481C1A2AE}" srcOrd="1" destOrd="0" presId="urn:microsoft.com/office/officeart/2005/8/layout/architecture"/>
+    <dgm:cxn modelId="{428C5A99-BC9C-4EE6-A797-4FB4007A548F}" type="presParOf" srcId="{283CC4E5-DCBC-4F74-950D-766A01582E34}" destId="{6DED27D5-7B5B-46B7-9E4D-CCFCCD2E24A4}" srcOrd="2" destOrd="0" presId="urn:microsoft.com/office/officeart/2005/8/layout/architecture"/>
+    <dgm:cxn modelId="{2C7A5EB8-81CA-4F6A-80FB-9A6C72BCB265}" type="presParOf" srcId="{6DED27D5-7B5B-46B7-9E4D-CCFCCD2E24A4}" destId="{A7F0B85C-F4FC-4E4C-B59E-737E846DEF3B}" srcOrd="0" destOrd="0" presId="urn:microsoft.com/office/officeart/2005/8/layout/architecture"/>
+    <dgm:cxn modelId="{5E4646AC-370A-46A7-BC9F-2C65F5DA5417}" type="presParOf" srcId="{A7F0B85C-F4FC-4E4C-B59E-737E846DEF3B}" destId="{40EF0274-ADCF-4AD4-943B-AC6FB71D8108}" srcOrd="0" destOrd="0" presId="urn:microsoft.com/office/officeart/2005/8/layout/architecture"/>
+    <dgm:cxn modelId="{04BAB348-02BE-4F6B-9628-F880C2D8BFCC}" type="presParOf" srcId="{A7F0B85C-F4FC-4E4C-B59E-737E846DEF3B}" destId="{72A5BB02-E4B6-40CB-AF92-A2DCA1491ED5}" srcOrd="1" destOrd="0" presId="urn:microsoft.com/office/officeart/2005/8/layout/architecture"/>
+    <dgm:cxn modelId="{554C2A4B-02C4-4AEF-8C3E-B6782F4E85B4}" type="presParOf" srcId="{A7F0B85C-F4FC-4E4C-B59E-737E846DEF3B}" destId="{FAACF353-5970-42D9-B907-EB0364D11875}" srcOrd="2" destOrd="0" presId="urn:microsoft.com/office/officeart/2005/8/layout/architecture"/>
+    <dgm:cxn modelId="{DCE61D6D-2996-465B-A155-3F180752D176}" type="presParOf" srcId="{FAACF353-5970-42D9-B907-EB0364D11875}" destId="{01DF2B92-B76F-4102-A9DB-780E193FDA8B}" srcOrd="0" destOrd="0" presId="urn:microsoft.com/office/officeart/2005/8/layout/architecture"/>
+    <dgm:cxn modelId="{45F3AE3E-C428-4E22-A9D2-713E6B71D7BC}" type="presParOf" srcId="{01DF2B92-B76F-4102-A9DB-780E193FDA8B}" destId="{61A3D408-B13D-4AE4-9556-A18D497C76AC}" srcOrd="0" destOrd="0" presId="urn:microsoft.com/office/officeart/2005/8/layout/architecture"/>
+    <dgm:cxn modelId="{3F288FF3-6B92-486C-AC94-F4982D19632D}" type="presParOf" srcId="{01DF2B92-B76F-4102-A9DB-780E193FDA8B}" destId="{99094956-CF22-4DF1-B05E-94DDD2CE745D}" srcOrd="1" destOrd="0" presId="urn:microsoft.com/office/officeart/2005/8/layout/architecture"/>
+    <dgm:cxn modelId="{E97C405E-2AAF-492D-9A5E-A278494A920B}" type="presParOf" srcId="{01DF2B92-B76F-4102-A9DB-780E193FDA8B}" destId="{FDBA9A7F-6B97-41DC-8168-B661E620C726}" srcOrd="2" destOrd="0" presId="urn:microsoft.com/office/officeart/2005/8/layout/architecture"/>
+    <dgm:cxn modelId="{61F44F67-A5DA-4E88-B1DC-E2D0D556BD50}" type="presParOf" srcId="{FDBA9A7F-6B97-41DC-8168-B661E620C726}" destId="{FC6720B9-730B-4EBA-9650-A3C7AA651057}" srcOrd="0" destOrd="0" presId="urn:microsoft.com/office/officeart/2005/8/layout/architecture"/>
+    <dgm:cxn modelId="{24C433DA-6C3B-4135-B566-7F2C174B431C}" type="presParOf" srcId="{FC6720B9-730B-4EBA-9650-A3C7AA651057}" destId="{198A9F65-E99A-4453-A4D7-3EE86E5DAB91}" srcOrd="0" destOrd="0" presId="urn:microsoft.com/office/officeart/2005/8/layout/architecture"/>
+    <dgm:cxn modelId="{2800391E-4D40-4406-86C0-E3EA1ED63C1F}" type="presParOf" srcId="{FC6720B9-730B-4EBA-9650-A3C7AA651057}" destId="{B441ADD5-1CB6-47B0-A3C9-72FED311A290}" srcOrd="1" destOrd="0" presId="urn:microsoft.com/office/officeart/2005/8/layout/architecture"/>
   </dgm:cxnLst>
   <dgm:bg/>
   <dgm:whole/>
@@ -5462,10 +6696,24 @@
     <dgm:pt modelId="{D5BFC479-C9E4-40CD-AF27-018B26A5E847}" type="pres">
       <dgm:prSet presAssocID="{472FE88C-B6DA-4FF1-BE1E-7A9B70080A93}" presName="sibTrans" presStyleLbl="sibTrans2D1" presStyleIdx="0" presStyleCnt="3"/>
       <dgm:spPr/>
+      <dgm:t>
+        <a:bodyPr/>
+        <a:lstStyle/>
+        <a:p>
+          <a:endParaRPr lang="de-AT"/>
+        </a:p>
+      </dgm:t>
     </dgm:pt>
     <dgm:pt modelId="{45A49464-3683-4B5A-A26A-DFE29D6440BD}" type="pres">
       <dgm:prSet presAssocID="{472FE88C-B6DA-4FF1-BE1E-7A9B70080A93}" presName="connTx" presStyleLbl="sibTrans2D1" presStyleIdx="0" presStyleCnt="3"/>
       <dgm:spPr/>
+      <dgm:t>
+        <a:bodyPr/>
+        <a:lstStyle/>
+        <a:p>
+          <a:endParaRPr lang="de-AT"/>
+        </a:p>
+      </dgm:t>
     </dgm:pt>
     <dgm:pt modelId="{C44C4BBA-227A-4464-BC8C-EE9DC44EE7BE}" type="pres">
       <dgm:prSet presAssocID="{850FA71D-41DC-47A1-BB9C-F477EEEE2B3F}" presName="composite" presStyleCnt="0"/>
@@ -5517,10 +6765,24 @@
     <dgm:pt modelId="{4435DC9F-A3BD-44F7-B828-346460918183}" type="pres">
       <dgm:prSet presAssocID="{CF73F453-309A-46CB-B15B-108661374671}" presName="sibTrans" presStyleLbl="sibTrans2D1" presStyleIdx="1" presStyleCnt="3"/>
       <dgm:spPr/>
+      <dgm:t>
+        <a:bodyPr/>
+        <a:lstStyle/>
+        <a:p>
+          <a:endParaRPr lang="de-AT"/>
+        </a:p>
+      </dgm:t>
     </dgm:pt>
     <dgm:pt modelId="{7E92C612-8515-4886-B060-1A0699EA1B31}" type="pres">
       <dgm:prSet presAssocID="{CF73F453-309A-46CB-B15B-108661374671}" presName="connTx" presStyleLbl="sibTrans2D1" presStyleIdx="1" presStyleCnt="3"/>
       <dgm:spPr/>
+      <dgm:t>
+        <a:bodyPr/>
+        <a:lstStyle/>
+        <a:p>
+          <a:endParaRPr lang="de-AT"/>
+        </a:p>
+      </dgm:t>
     </dgm:pt>
     <dgm:pt modelId="{0AD92C09-AFD0-4BD7-89CA-66BBCC1C212F}" type="pres">
       <dgm:prSet presAssocID="{CE26915E-91BE-4192-BF2D-7E6C16E6AD4E}" presName="composite" presStyleCnt="0"/>
@@ -5535,10 +6797,24 @@
         </dgm:presLayoutVars>
       </dgm:prSet>
       <dgm:spPr/>
+      <dgm:t>
+        <a:bodyPr/>
+        <a:lstStyle/>
+        <a:p>
+          <a:endParaRPr lang="de-AT"/>
+        </a:p>
+      </dgm:t>
     </dgm:pt>
     <dgm:pt modelId="{4B29B524-7F24-43D4-B059-EAA209D5F964}" type="pres">
       <dgm:prSet presAssocID="{CE26915E-91BE-4192-BF2D-7E6C16E6AD4E}" presName="parSh" presStyleLbl="node1" presStyleIdx="2" presStyleCnt="4"/>
       <dgm:spPr/>
+      <dgm:t>
+        <a:bodyPr/>
+        <a:lstStyle/>
+        <a:p>
+          <a:endParaRPr lang="de-AT"/>
+        </a:p>
+      </dgm:t>
     </dgm:pt>
     <dgm:pt modelId="{B61BCD74-6C21-4203-8FF0-2FA6A3921647}" type="pres">
       <dgm:prSet presAssocID="{CE26915E-91BE-4192-BF2D-7E6C16E6AD4E}" presName="desTx" presStyleLbl="fgAcc1" presStyleIdx="2" presStyleCnt="4">
@@ -5558,10 +6834,24 @@
     <dgm:pt modelId="{E91777E7-0489-44B4-8527-13A99F405CEC}" type="pres">
       <dgm:prSet presAssocID="{9C920EC6-DC7C-47DD-908E-A371C34D092E}" presName="sibTrans" presStyleLbl="sibTrans2D1" presStyleIdx="2" presStyleCnt="3"/>
       <dgm:spPr/>
+      <dgm:t>
+        <a:bodyPr/>
+        <a:lstStyle/>
+        <a:p>
+          <a:endParaRPr lang="de-AT"/>
+        </a:p>
+      </dgm:t>
     </dgm:pt>
     <dgm:pt modelId="{411B312A-5DA2-4C3B-8819-2FD3016E3B65}" type="pres">
       <dgm:prSet presAssocID="{9C920EC6-DC7C-47DD-908E-A371C34D092E}" presName="connTx" presStyleLbl="sibTrans2D1" presStyleIdx="2" presStyleCnt="3"/>
       <dgm:spPr/>
+      <dgm:t>
+        <a:bodyPr/>
+        <a:lstStyle/>
+        <a:p>
+          <a:endParaRPr lang="de-AT"/>
+        </a:p>
+      </dgm:t>
     </dgm:pt>
     <dgm:pt modelId="{83535C5B-3AFF-4A7B-B503-2CCE213C4151}" type="pres">
       <dgm:prSet presAssocID="{3099A4D6-7DD0-437E-823D-E4E65400787E}" presName="composite" presStyleCnt="0"/>
@@ -5612,65 +6902,65 @@
     </dgm:pt>
   </dgm:ptLst>
   <dgm:cxnLst>
-    <dgm:cxn modelId="{9965DA34-7D03-49E1-9917-B6C51599D531}" type="presOf" srcId="{472FE88C-B6DA-4FF1-BE1E-7A9B70080A93}" destId="{D5BFC479-C9E4-40CD-AF27-018B26A5E847}" srcOrd="0" destOrd="0" presId="urn:microsoft.com/office/officeart/2005/8/layout/process3"/>
-    <dgm:cxn modelId="{5CB5D0AD-1FC7-4051-AF24-39D204E2DBE3}" type="presOf" srcId="{850FA71D-41DC-47A1-BB9C-F477EEEE2B3F}" destId="{F1F011A3-3570-487C-B0B4-0B05F02258C2}" srcOrd="1" destOrd="0" presId="urn:microsoft.com/office/officeart/2005/8/layout/process3"/>
-    <dgm:cxn modelId="{2542BE80-0B00-4AF9-AAA5-4DDABADDBA20}" type="presOf" srcId="{3099A4D6-7DD0-437E-823D-E4E65400787E}" destId="{547D882B-2DC5-41C8-B833-FAE57A089E12}" srcOrd="0" destOrd="0" presId="urn:microsoft.com/office/officeart/2005/8/layout/process3"/>
-    <dgm:cxn modelId="{03472DB4-58BF-4903-B770-E27F853D1AA4}" type="presOf" srcId="{AEA8EFE9-0931-4CCE-874A-CF265149852B}" destId="{81950A9F-2589-4529-8517-4893C449EF3F}" srcOrd="0" destOrd="1" presId="urn:microsoft.com/office/officeart/2005/8/layout/process3"/>
-    <dgm:cxn modelId="{18F45233-4354-44FC-B2A9-1033D33E8F6C}" type="presOf" srcId="{2745DB64-3883-4976-A24A-5F423E035677}" destId="{B688EA9B-9002-4A21-ABC5-A30E257DD9F6}" srcOrd="0" destOrd="0" presId="urn:microsoft.com/office/officeart/2005/8/layout/process3"/>
-    <dgm:cxn modelId="{E763C54A-2741-4246-96FE-2D0992352D98}" type="presOf" srcId="{9C920EC6-DC7C-47DD-908E-A371C34D092E}" destId="{411B312A-5DA2-4C3B-8819-2FD3016E3B65}" srcOrd="1" destOrd="0" presId="urn:microsoft.com/office/officeart/2005/8/layout/process3"/>
-    <dgm:cxn modelId="{6E012E90-3564-4A81-9335-7D86B4DF7490}" type="presOf" srcId="{3D97DC6D-03E2-41B3-A63C-AE43F7CA1CAD}" destId="{9D28F3D4-65BC-430F-A494-5C76D3865462}" srcOrd="0" destOrd="0" presId="urn:microsoft.com/office/officeart/2005/8/layout/process3"/>
+    <dgm:cxn modelId="{8EAD3B44-D120-4880-973C-AD058C56B556}" srcId="{CE26915E-91BE-4192-BF2D-7E6C16E6AD4E}" destId="{F1A1654D-0D76-4B9F-A285-8A6B75D74350}" srcOrd="0" destOrd="0" parTransId="{44902FB3-4B66-4EE7-A70E-47038567756C}" sibTransId="{0632FCD7-416C-45BA-9826-D7CCC53C0EDF}"/>
+    <dgm:cxn modelId="{6A137EED-8570-4A9B-85F5-F2A8947E955B}" srcId="{850FA71D-41DC-47A1-BB9C-F477EEEE2B3F}" destId="{94704E25-B2AA-405F-8D12-34F4A5DFB5D2}" srcOrd="0" destOrd="0" parTransId="{965CDCFF-8079-4B36-95EB-B4DD5D586D45}" sibTransId="{77209FAB-1B4D-4790-B59D-F7A67BE4EA5B}"/>
+    <dgm:cxn modelId="{263760B5-547E-4C84-AAEF-22FD349985FE}" srcId="{3099A4D6-7DD0-437E-823D-E4E65400787E}" destId="{14B9C4D9-18B2-40E3-A60E-39EAE77183CC}" srcOrd="0" destOrd="0" parTransId="{AD21E9CD-FF97-46A2-A7F0-98358391807E}" sibTransId="{A74A39C9-C888-40EB-9C27-4C51DDDE7926}"/>
+    <dgm:cxn modelId="{0285B74A-58C7-4797-BB9D-B9A7C49EA095}" srcId="{3D97DC6D-03E2-41B3-A63C-AE43F7CA1CAD}" destId="{850FA71D-41DC-47A1-BB9C-F477EEEE2B3F}" srcOrd="1" destOrd="0" parTransId="{0A4CC43C-E3C3-467E-A101-7DEC17F696FD}" sibTransId="{CF73F453-309A-46CB-B15B-108661374671}"/>
+    <dgm:cxn modelId="{8E853182-27FC-4A3D-A528-3A413BAAEA16}" type="presOf" srcId="{2745DB64-3883-4976-A24A-5F423E035677}" destId="{B688EA9B-9002-4A21-ABC5-A30E257DD9F6}" srcOrd="0" destOrd="0" presId="urn:microsoft.com/office/officeart/2005/8/layout/process3"/>
+    <dgm:cxn modelId="{FABEBC91-AFD2-4425-95C5-A68760F92167}" type="presOf" srcId="{94704E25-B2AA-405F-8D12-34F4A5DFB5D2}" destId="{4F9BE458-CE3C-4719-8350-9A3DD988AFC1}" srcOrd="0" destOrd="0" presId="urn:microsoft.com/office/officeart/2005/8/layout/process3"/>
+    <dgm:cxn modelId="{73B1F829-9D03-4AB8-AB6B-BE8332279F7C}" type="presOf" srcId="{03D50761-7112-4B2F-987A-461E14C6F967}" destId="{4F9BE458-CE3C-4719-8350-9A3DD988AFC1}" srcOrd="0" destOrd="1" presId="urn:microsoft.com/office/officeart/2005/8/layout/process3"/>
+    <dgm:cxn modelId="{3E7EE3C3-446F-459C-A6FD-99106D1D77CB}" type="presOf" srcId="{14B9C4D9-18B2-40E3-A60E-39EAE77183CC}" destId="{81950A9F-2589-4529-8517-4893C449EF3F}" srcOrd="0" destOrd="0" presId="urn:microsoft.com/office/officeart/2005/8/layout/process3"/>
     <dgm:cxn modelId="{D7AECE21-08F5-42DC-ACB5-3D9B29E7B9B9}" srcId="{2745DB64-3883-4976-A24A-5F423E035677}" destId="{24BD6E72-4D42-4BF3-B8EC-73B73CFD1FA9}" srcOrd="1" destOrd="0" parTransId="{1D00239F-4B4D-4D74-8D36-BEDBB2A7637D}" sibTransId="{B88A6CE8-3C16-44D9-ADFD-22B840C72E00}"/>
+    <dgm:cxn modelId="{88D3D294-C61F-4BBF-85E4-AE2A4C2129E7}" type="presOf" srcId="{CE26915E-91BE-4192-BF2D-7E6C16E6AD4E}" destId="{4B29B524-7F24-43D4-B059-EAA209D5F964}" srcOrd="1" destOrd="0" presId="urn:microsoft.com/office/officeart/2005/8/layout/process3"/>
+    <dgm:cxn modelId="{189DD7CC-9C16-4767-8831-C557EC710738}" type="presOf" srcId="{CF73F453-309A-46CB-B15B-108661374671}" destId="{4435DC9F-A3BD-44F7-B828-346460918183}" srcOrd="0" destOrd="0" presId="urn:microsoft.com/office/officeart/2005/8/layout/process3"/>
+    <dgm:cxn modelId="{89C4B5B3-6DFA-4CBC-9462-7735A33DC237}" type="presOf" srcId="{CF73F453-309A-46CB-B15B-108661374671}" destId="{7E92C612-8515-4886-B060-1A0699EA1B31}" srcOrd="1" destOrd="0" presId="urn:microsoft.com/office/officeart/2005/8/layout/process3"/>
+    <dgm:cxn modelId="{02470CAE-B13C-4D60-BFDB-F6378B18A6A3}" type="presOf" srcId="{24BD6E72-4D42-4BF3-B8EC-73B73CFD1FA9}" destId="{D8B14D87-5269-4941-AF64-961FCFFB82BD}" srcOrd="0" destOrd="1" presId="urn:microsoft.com/office/officeart/2005/8/layout/process3"/>
+    <dgm:cxn modelId="{0D31E96F-C101-4924-9E08-386D6484244D}" srcId="{850FA71D-41DC-47A1-BB9C-F477EEEE2B3F}" destId="{28462CAA-BE54-431F-AFD7-C7784913C524}" srcOrd="2" destOrd="0" parTransId="{D327A612-9603-4D06-A705-E32D2F559776}" sibTransId="{EACD2EBF-6CCA-46A0-A8DA-31BC7F5BC6ED}"/>
+    <dgm:cxn modelId="{D91D275A-137A-4D03-B807-1484FBC8A952}" type="presOf" srcId="{CE26915E-91BE-4192-BF2D-7E6C16E6AD4E}" destId="{950D7A01-1961-4E5D-B8BB-2F99C09CFA8E}" srcOrd="0" destOrd="0" presId="urn:microsoft.com/office/officeart/2005/8/layout/process3"/>
+    <dgm:cxn modelId="{C16428A4-FCEE-4DB9-95F9-BFCF32FF3176}" srcId="{3099A4D6-7DD0-437E-823D-E4E65400787E}" destId="{AEA8EFE9-0931-4CCE-874A-CF265149852B}" srcOrd="1" destOrd="0" parTransId="{AC01A837-1F05-4B49-A546-F954A1A6222D}" sibTransId="{B0783FB4-0CB1-40C3-B413-2381C29EB414}"/>
+    <dgm:cxn modelId="{06F131BE-BD44-4CC4-9D71-FA58625F5996}" type="presOf" srcId="{9C920EC6-DC7C-47DD-908E-A371C34D092E}" destId="{E91777E7-0489-44B4-8527-13A99F405CEC}" srcOrd="0" destOrd="0" presId="urn:microsoft.com/office/officeart/2005/8/layout/process3"/>
+    <dgm:cxn modelId="{CC5E80AA-9930-47D6-855F-54A434700C51}" srcId="{850FA71D-41DC-47A1-BB9C-F477EEEE2B3F}" destId="{03D50761-7112-4B2F-987A-461E14C6F967}" srcOrd="1" destOrd="0" parTransId="{2FE7D47E-CA67-40ED-A425-13B40D4FE129}" sibTransId="{56CF98A9-4484-4C3A-9548-EF9FAC89775A}"/>
     <dgm:cxn modelId="{16813CC7-E82E-4BF2-BB7F-F4A53A8D7F1F}" srcId="{2745DB64-3883-4976-A24A-5F423E035677}" destId="{3AEF7C43-F6E4-426B-9BEF-1F77C9F58C2D}" srcOrd="0" destOrd="0" parTransId="{03E25997-058E-4D3A-AF6E-DF79B9D939BA}" sibTransId="{C079329D-E4AA-44D6-B379-B70A75B0AF85}"/>
-    <dgm:cxn modelId="{C16428A4-FCEE-4DB9-95F9-BFCF32FF3176}" srcId="{3099A4D6-7DD0-437E-823D-E4E65400787E}" destId="{AEA8EFE9-0931-4CCE-874A-CF265149852B}" srcOrd="1" destOrd="0" parTransId="{AC01A837-1F05-4B49-A546-F954A1A6222D}" sibTransId="{B0783FB4-0CB1-40C3-B413-2381C29EB414}"/>
-    <dgm:cxn modelId="{8EAD3B44-D120-4880-973C-AD058C56B556}" srcId="{CE26915E-91BE-4192-BF2D-7E6C16E6AD4E}" destId="{F1A1654D-0D76-4B9F-A285-8A6B75D74350}" srcOrd="0" destOrd="0" parTransId="{44902FB3-4B66-4EE7-A70E-47038567756C}" sibTransId="{0632FCD7-416C-45BA-9826-D7CCC53C0EDF}"/>
+    <dgm:cxn modelId="{EFCAF2E5-BF1F-4C0C-AE8B-229BB07BEAA7}" type="presOf" srcId="{9C920EC6-DC7C-47DD-908E-A371C34D092E}" destId="{411B312A-5DA2-4C3B-8819-2FD3016E3B65}" srcOrd="1" destOrd="0" presId="urn:microsoft.com/office/officeart/2005/8/layout/process3"/>
+    <dgm:cxn modelId="{C6E8E798-E321-40C7-A8EA-3BB0270333C8}" type="presOf" srcId="{2745DB64-3883-4976-A24A-5F423E035677}" destId="{028D712B-B147-4B8B-A3BD-F2B4DC6748C1}" srcOrd="1" destOrd="0" presId="urn:microsoft.com/office/officeart/2005/8/layout/process3"/>
+    <dgm:cxn modelId="{9696ABE2-C56A-43B5-ACD6-9038332EE3A9}" type="presOf" srcId="{ADD2C3CB-05BE-448C-9945-79DBAF30E7F5}" destId="{B61BCD74-6C21-4203-8FF0-2FA6A3921647}" srcOrd="0" destOrd="1" presId="urn:microsoft.com/office/officeart/2005/8/layout/process3"/>
+    <dgm:cxn modelId="{ECEFC522-AFFF-43C6-80B9-D5C823E57DF9}" srcId="{3D97DC6D-03E2-41B3-A63C-AE43F7CA1CAD}" destId="{3099A4D6-7DD0-437E-823D-E4E65400787E}" srcOrd="3" destOrd="0" parTransId="{38E7BB1A-2C35-4D76-BBB5-49D149C52A0D}" sibTransId="{D62BD779-9D5B-4688-83E3-8F6FA76ACCD3}"/>
+    <dgm:cxn modelId="{E62CADE1-3771-4EB4-9846-62AB227D1CC0}" srcId="{3D97DC6D-03E2-41B3-A63C-AE43F7CA1CAD}" destId="{CE26915E-91BE-4192-BF2D-7E6C16E6AD4E}" srcOrd="2" destOrd="0" parTransId="{5BE8C34C-3938-41E4-9FE0-AB33273E0745}" sibTransId="{9C920EC6-DC7C-47DD-908E-A371C34D092E}"/>
+    <dgm:cxn modelId="{5D20C6F8-5686-4B5B-9A8A-1103E9B804C9}" type="presOf" srcId="{472FE88C-B6DA-4FF1-BE1E-7A9B70080A93}" destId="{D5BFC479-C9E4-40CD-AF27-018B26A5E847}" srcOrd="0" destOrd="0" presId="urn:microsoft.com/office/officeart/2005/8/layout/process3"/>
+    <dgm:cxn modelId="{EBB0121F-E66F-4EF9-AA5B-CE1A4718E724}" type="presOf" srcId="{3099A4D6-7DD0-437E-823D-E4E65400787E}" destId="{7A508D79-9087-4A78-BD2E-85068276A7D5}" srcOrd="1" destOrd="0" presId="urn:microsoft.com/office/officeart/2005/8/layout/process3"/>
+    <dgm:cxn modelId="{52542E66-F92C-4480-A343-1FDC163C9D9D}" type="presOf" srcId="{472FE88C-B6DA-4FF1-BE1E-7A9B70080A93}" destId="{45A49464-3683-4B5A-A26A-DFE29D6440BD}" srcOrd="1" destOrd="0" presId="urn:microsoft.com/office/officeart/2005/8/layout/process3"/>
+    <dgm:cxn modelId="{9797ED29-30A9-4137-82ED-9C809577FA95}" type="presOf" srcId="{3D97DC6D-03E2-41B3-A63C-AE43F7CA1CAD}" destId="{9D28F3D4-65BC-430F-A494-5C76D3865462}" srcOrd="0" destOrd="0" presId="urn:microsoft.com/office/officeart/2005/8/layout/process3"/>
+    <dgm:cxn modelId="{3BC17CAB-7E23-477D-868C-950C44396FD6}" type="presOf" srcId="{3099A4D6-7DD0-437E-823D-E4E65400787E}" destId="{547D882B-2DC5-41C8-B833-FAE57A089E12}" srcOrd="0" destOrd="0" presId="urn:microsoft.com/office/officeart/2005/8/layout/process3"/>
+    <dgm:cxn modelId="{220FC552-30B8-4E53-9E45-09603C1C6179}" type="presOf" srcId="{850FA71D-41DC-47A1-BB9C-F477EEEE2B3F}" destId="{F1F011A3-3570-487C-B0B4-0B05F02258C2}" srcOrd="1" destOrd="0" presId="urn:microsoft.com/office/officeart/2005/8/layout/process3"/>
+    <dgm:cxn modelId="{582F8904-F231-44B4-8047-2FDC74B8A1DE}" srcId="{CE26915E-91BE-4192-BF2D-7E6C16E6AD4E}" destId="{ADD2C3CB-05BE-448C-9945-79DBAF30E7F5}" srcOrd="1" destOrd="0" parTransId="{8E35EAB9-6354-4F23-8940-144DF4033A8A}" sibTransId="{8DE72F02-B3A7-4795-925F-DDB881725DC3}"/>
+    <dgm:cxn modelId="{C39F3A7D-624F-4C84-BA0A-F4523FC6B4B7}" type="presOf" srcId="{28462CAA-BE54-431F-AFD7-C7784913C524}" destId="{4F9BE458-CE3C-4719-8350-9A3DD988AFC1}" srcOrd="0" destOrd="2" presId="urn:microsoft.com/office/officeart/2005/8/layout/process3"/>
+    <dgm:cxn modelId="{5DBB54E1-2D99-4D14-9898-F434CC99F5BB}" type="presOf" srcId="{3AEF7C43-F6E4-426B-9BEF-1F77C9F58C2D}" destId="{D8B14D87-5269-4941-AF64-961FCFFB82BD}" srcOrd="0" destOrd="0" presId="urn:microsoft.com/office/officeart/2005/8/layout/process3"/>
     <dgm:cxn modelId="{B98BECD6-C21E-4089-A6AE-4224D70CBE8A}" srcId="{3D97DC6D-03E2-41B3-A63C-AE43F7CA1CAD}" destId="{2745DB64-3883-4976-A24A-5F423E035677}" srcOrd="0" destOrd="0" parTransId="{8709C57D-D9AF-4933-880D-6BD255312605}" sibTransId="{472FE88C-B6DA-4FF1-BE1E-7A9B70080A93}"/>
-    <dgm:cxn modelId="{6D75D999-E712-4125-8A4F-D14839FDFA0C}" type="presOf" srcId="{9C920EC6-DC7C-47DD-908E-A371C34D092E}" destId="{E91777E7-0489-44B4-8527-13A99F405CEC}" srcOrd="0" destOrd="0" presId="urn:microsoft.com/office/officeart/2005/8/layout/process3"/>
-    <dgm:cxn modelId="{CC5E80AA-9930-47D6-855F-54A434700C51}" srcId="{850FA71D-41DC-47A1-BB9C-F477EEEE2B3F}" destId="{03D50761-7112-4B2F-987A-461E14C6F967}" srcOrd="1" destOrd="0" parTransId="{2FE7D47E-CA67-40ED-A425-13B40D4FE129}" sibTransId="{56CF98A9-4484-4C3A-9548-EF9FAC89775A}"/>
-    <dgm:cxn modelId="{0B21D159-088E-43BA-AFD3-140D9D80FC56}" type="presOf" srcId="{CE26915E-91BE-4192-BF2D-7E6C16E6AD4E}" destId="{950D7A01-1961-4E5D-B8BB-2F99C09CFA8E}" srcOrd="0" destOrd="0" presId="urn:microsoft.com/office/officeart/2005/8/layout/process3"/>
-    <dgm:cxn modelId="{84711504-B7A0-4832-89B9-8031AFEE5024}" type="presOf" srcId="{472FE88C-B6DA-4FF1-BE1E-7A9B70080A93}" destId="{45A49464-3683-4B5A-A26A-DFE29D6440BD}" srcOrd="1" destOrd="0" presId="urn:microsoft.com/office/officeart/2005/8/layout/process3"/>
-    <dgm:cxn modelId="{6A137EED-8570-4A9B-85F5-F2A8947E955B}" srcId="{850FA71D-41DC-47A1-BB9C-F477EEEE2B3F}" destId="{94704E25-B2AA-405F-8D12-34F4A5DFB5D2}" srcOrd="0" destOrd="0" parTransId="{965CDCFF-8079-4B36-95EB-B4DD5D586D45}" sibTransId="{77209FAB-1B4D-4790-B59D-F7A67BE4EA5B}"/>
-    <dgm:cxn modelId="{55E47CDD-8281-4B32-9917-5756CE0B1510}" type="presOf" srcId="{ADD2C3CB-05BE-448C-9945-79DBAF30E7F5}" destId="{B61BCD74-6C21-4203-8FF0-2FA6A3921647}" srcOrd="0" destOrd="1" presId="urn:microsoft.com/office/officeart/2005/8/layout/process3"/>
-    <dgm:cxn modelId="{440F7591-CBB1-4FEE-B5FF-ABBAFA3BC444}" type="presOf" srcId="{F1A1654D-0D76-4B9F-A285-8A6B75D74350}" destId="{B61BCD74-6C21-4203-8FF0-2FA6A3921647}" srcOrd="0" destOrd="0" presId="urn:microsoft.com/office/officeart/2005/8/layout/process3"/>
-    <dgm:cxn modelId="{B830AEF2-EAF3-48AC-9856-5D86864D3ECD}" type="presOf" srcId="{850FA71D-41DC-47A1-BB9C-F477EEEE2B3F}" destId="{AFFF0D0D-B98F-456E-8FEE-02646EE18702}" srcOrd="0" destOrd="0" presId="urn:microsoft.com/office/officeart/2005/8/layout/process3"/>
-    <dgm:cxn modelId="{24422A83-CE92-4582-9154-F0AA07E3040C}" type="presOf" srcId="{94704E25-B2AA-405F-8D12-34F4A5DFB5D2}" destId="{4F9BE458-CE3C-4719-8350-9A3DD988AFC1}" srcOrd="0" destOrd="0" presId="urn:microsoft.com/office/officeart/2005/8/layout/process3"/>
-    <dgm:cxn modelId="{FBDEFA2C-99EB-4CBA-A707-E713B2DCA6C7}" type="presOf" srcId="{03D50761-7112-4B2F-987A-461E14C6F967}" destId="{4F9BE458-CE3C-4719-8350-9A3DD988AFC1}" srcOrd="0" destOrd="1" presId="urn:microsoft.com/office/officeart/2005/8/layout/process3"/>
-    <dgm:cxn modelId="{0D31E96F-C101-4924-9E08-386D6484244D}" srcId="{850FA71D-41DC-47A1-BB9C-F477EEEE2B3F}" destId="{28462CAA-BE54-431F-AFD7-C7784913C524}" srcOrd="2" destOrd="0" parTransId="{D327A612-9603-4D06-A705-E32D2F559776}" sibTransId="{EACD2EBF-6CCA-46A0-A8DA-31BC7F5BC6ED}"/>
-    <dgm:cxn modelId="{48E6135B-4ED8-4DC1-B81D-B079C3CAA8C8}" type="presOf" srcId="{28462CAA-BE54-431F-AFD7-C7784913C524}" destId="{4F9BE458-CE3C-4719-8350-9A3DD988AFC1}" srcOrd="0" destOrd="2" presId="urn:microsoft.com/office/officeart/2005/8/layout/process3"/>
-    <dgm:cxn modelId="{61A082D9-4AFA-49C1-9DCC-7685B41522C7}" type="presOf" srcId="{CE26915E-91BE-4192-BF2D-7E6C16E6AD4E}" destId="{4B29B524-7F24-43D4-B059-EAA209D5F964}" srcOrd="1" destOrd="0" presId="urn:microsoft.com/office/officeart/2005/8/layout/process3"/>
-    <dgm:cxn modelId="{263760B5-547E-4C84-AAEF-22FD349985FE}" srcId="{3099A4D6-7DD0-437E-823D-E4E65400787E}" destId="{14B9C4D9-18B2-40E3-A60E-39EAE77183CC}" srcOrd="0" destOrd="0" parTransId="{AD21E9CD-FF97-46A2-A7F0-98358391807E}" sibTransId="{A74A39C9-C888-40EB-9C27-4C51DDDE7926}"/>
-    <dgm:cxn modelId="{9942BDA8-66E3-4982-A8C8-C3658CAC63D6}" type="presOf" srcId="{CF73F453-309A-46CB-B15B-108661374671}" destId="{7E92C612-8515-4886-B060-1A0699EA1B31}" srcOrd="1" destOrd="0" presId="urn:microsoft.com/office/officeart/2005/8/layout/process3"/>
-    <dgm:cxn modelId="{1D0C7D6C-DDA4-4B4C-B96F-77E59B4C8DE0}" type="presOf" srcId="{24BD6E72-4D42-4BF3-B8EC-73B73CFD1FA9}" destId="{D8B14D87-5269-4941-AF64-961FCFFB82BD}" srcOrd="0" destOrd="1" presId="urn:microsoft.com/office/officeart/2005/8/layout/process3"/>
-    <dgm:cxn modelId="{582F8904-F231-44B4-8047-2FDC74B8A1DE}" srcId="{CE26915E-91BE-4192-BF2D-7E6C16E6AD4E}" destId="{ADD2C3CB-05BE-448C-9945-79DBAF30E7F5}" srcOrd="1" destOrd="0" parTransId="{8E35EAB9-6354-4F23-8940-144DF4033A8A}" sibTransId="{8DE72F02-B3A7-4795-925F-DDB881725DC3}"/>
-    <dgm:cxn modelId="{ECEFC522-AFFF-43C6-80B9-D5C823E57DF9}" srcId="{3D97DC6D-03E2-41B3-A63C-AE43F7CA1CAD}" destId="{3099A4D6-7DD0-437E-823D-E4E65400787E}" srcOrd="3" destOrd="0" parTransId="{38E7BB1A-2C35-4D76-BBB5-49D149C52A0D}" sibTransId="{D62BD779-9D5B-4688-83E3-8F6FA76ACCD3}"/>
-    <dgm:cxn modelId="{3C3D9F14-BC26-4B1F-9BF5-A27B3D93C7A7}" type="presOf" srcId="{2745DB64-3883-4976-A24A-5F423E035677}" destId="{028D712B-B147-4B8B-A3BD-F2B4DC6748C1}" srcOrd="1" destOrd="0" presId="urn:microsoft.com/office/officeart/2005/8/layout/process3"/>
-    <dgm:cxn modelId="{AC4A4224-B947-4D3B-9D1A-F7D52693BBFA}" type="presOf" srcId="{CF73F453-309A-46CB-B15B-108661374671}" destId="{4435DC9F-A3BD-44F7-B828-346460918183}" srcOrd="0" destOrd="0" presId="urn:microsoft.com/office/officeart/2005/8/layout/process3"/>
-    <dgm:cxn modelId="{DD78188E-F47A-4721-92FC-61437323D0DB}" type="presOf" srcId="{3099A4D6-7DD0-437E-823D-E4E65400787E}" destId="{7A508D79-9087-4A78-BD2E-85068276A7D5}" srcOrd="1" destOrd="0" presId="urn:microsoft.com/office/officeart/2005/8/layout/process3"/>
-    <dgm:cxn modelId="{3B401450-4F06-4FF7-AC3B-97DB7ED65A03}" type="presOf" srcId="{14B9C4D9-18B2-40E3-A60E-39EAE77183CC}" destId="{81950A9F-2589-4529-8517-4893C449EF3F}" srcOrd="0" destOrd="0" presId="urn:microsoft.com/office/officeart/2005/8/layout/process3"/>
-    <dgm:cxn modelId="{E62CADE1-3771-4EB4-9846-62AB227D1CC0}" srcId="{3D97DC6D-03E2-41B3-A63C-AE43F7CA1CAD}" destId="{CE26915E-91BE-4192-BF2D-7E6C16E6AD4E}" srcOrd="2" destOrd="0" parTransId="{5BE8C34C-3938-41E4-9FE0-AB33273E0745}" sibTransId="{9C920EC6-DC7C-47DD-908E-A371C34D092E}"/>
-    <dgm:cxn modelId="{0285B74A-58C7-4797-BB9D-B9A7C49EA095}" srcId="{3D97DC6D-03E2-41B3-A63C-AE43F7CA1CAD}" destId="{850FA71D-41DC-47A1-BB9C-F477EEEE2B3F}" srcOrd="1" destOrd="0" parTransId="{0A4CC43C-E3C3-467E-A101-7DEC17F696FD}" sibTransId="{CF73F453-309A-46CB-B15B-108661374671}"/>
-    <dgm:cxn modelId="{9B375A7F-0800-4A6C-B8EC-632068238C8C}" type="presOf" srcId="{3AEF7C43-F6E4-426B-9BEF-1F77C9F58C2D}" destId="{D8B14D87-5269-4941-AF64-961FCFFB82BD}" srcOrd="0" destOrd="0" presId="urn:microsoft.com/office/officeart/2005/8/layout/process3"/>
-    <dgm:cxn modelId="{00ADB6F9-70E0-4EBD-94D1-842CA00F33E3}" type="presParOf" srcId="{9D28F3D4-65BC-430F-A494-5C76D3865462}" destId="{CFB16F07-E5B1-49F7-B82B-506651BEFFCE}" srcOrd="0" destOrd="0" presId="urn:microsoft.com/office/officeart/2005/8/layout/process3"/>
-    <dgm:cxn modelId="{025F1A05-0D9F-4497-8FC4-5D66B70C6F30}" type="presParOf" srcId="{CFB16F07-E5B1-49F7-B82B-506651BEFFCE}" destId="{B688EA9B-9002-4A21-ABC5-A30E257DD9F6}" srcOrd="0" destOrd="0" presId="urn:microsoft.com/office/officeart/2005/8/layout/process3"/>
-    <dgm:cxn modelId="{486E2B24-5855-42E8-A679-BFD4F6BEECFA}" type="presParOf" srcId="{CFB16F07-E5B1-49F7-B82B-506651BEFFCE}" destId="{028D712B-B147-4B8B-A3BD-F2B4DC6748C1}" srcOrd="1" destOrd="0" presId="urn:microsoft.com/office/officeart/2005/8/layout/process3"/>
-    <dgm:cxn modelId="{039C5345-587B-4BDA-B475-12B2B1254F69}" type="presParOf" srcId="{CFB16F07-E5B1-49F7-B82B-506651BEFFCE}" destId="{D8B14D87-5269-4941-AF64-961FCFFB82BD}" srcOrd="2" destOrd="0" presId="urn:microsoft.com/office/officeart/2005/8/layout/process3"/>
-    <dgm:cxn modelId="{F7598A14-F4A9-457C-904A-DB7F2E204C35}" type="presParOf" srcId="{9D28F3D4-65BC-430F-A494-5C76D3865462}" destId="{D5BFC479-C9E4-40CD-AF27-018B26A5E847}" srcOrd="1" destOrd="0" presId="urn:microsoft.com/office/officeart/2005/8/layout/process3"/>
-    <dgm:cxn modelId="{AAFCB425-8F7E-4262-86CC-73A438E7E0E3}" type="presParOf" srcId="{D5BFC479-C9E4-40CD-AF27-018B26A5E847}" destId="{45A49464-3683-4B5A-A26A-DFE29D6440BD}" srcOrd="0" destOrd="0" presId="urn:microsoft.com/office/officeart/2005/8/layout/process3"/>
-    <dgm:cxn modelId="{B85B7E16-05D6-4E12-B7CA-276030DCA997}" type="presParOf" srcId="{9D28F3D4-65BC-430F-A494-5C76D3865462}" destId="{C44C4BBA-227A-4464-BC8C-EE9DC44EE7BE}" srcOrd="2" destOrd="0" presId="urn:microsoft.com/office/officeart/2005/8/layout/process3"/>
-    <dgm:cxn modelId="{FCAD0DCE-B208-41CD-9FA3-8B08CC0068AD}" type="presParOf" srcId="{C44C4BBA-227A-4464-BC8C-EE9DC44EE7BE}" destId="{AFFF0D0D-B98F-456E-8FEE-02646EE18702}" srcOrd="0" destOrd="0" presId="urn:microsoft.com/office/officeart/2005/8/layout/process3"/>
-    <dgm:cxn modelId="{49B82CDA-F597-4701-B6C0-994F347723C1}" type="presParOf" srcId="{C44C4BBA-227A-4464-BC8C-EE9DC44EE7BE}" destId="{F1F011A3-3570-487C-B0B4-0B05F02258C2}" srcOrd="1" destOrd="0" presId="urn:microsoft.com/office/officeart/2005/8/layout/process3"/>
-    <dgm:cxn modelId="{20A442A4-6354-4FF9-B6D4-80128479ACFE}" type="presParOf" srcId="{C44C4BBA-227A-4464-BC8C-EE9DC44EE7BE}" destId="{4F9BE458-CE3C-4719-8350-9A3DD988AFC1}" srcOrd="2" destOrd="0" presId="urn:microsoft.com/office/officeart/2005/8/layout/process3"/>
-    <dgm:cxn modelId="{BFEEE115-722E-41A5-9AB3-338B73CF9DE4}" type="presParOf" srcId="{9D28F3D4-65BC-430F-A494-5C76D3865462}" destId="{4435DC9F-A3BD-44F7-B828-346460918183}" srcOrd="3" destOrd="0" presId="urn:microsoft.com/office/officeart/2005/8/layout/process3"/>
-    <dgm:cxn modelId="{06D9CC76-2470-4DB6-AE09-70A50F6D666E}" type="presParOf" srcId="{4435DC9F-A3BD-44F7-B828-346460918183}" destId="{7E92C612-8515-4886-B060-1A0699EA1B31}" srcOrd="0" destOrd="0" presId="urn:microsoft.com/office/officeart/2005/8/layout/process3"/>
-    <dgm:cxn modelId="{0C0E52B0-A419-4A98-BE04-50478043EE8F}" type="presParOf" srcId="{9D28F3D4-65BC-430F-A494-5C76D3865462}" destId="{0AD92C09-AFD0-4BD7-89CA-66BBCC1C212F}" srcOrd="4" destOrd="0" presId="urn:microsoft.com/office/officeart/2005/8/layout/process3"/>
-    <dgm:cxn modelId="{40714A7B-2E0F-4655-A529-D97E0580E226}" type="presParOf" srcId="{0AD92C09-AFD0-4BD7-89CA-66BBCC1C212F}" destId="{950D7A01-1961-4E5D-B8BB-2F99C09CFA8E}" srcOrd="0" destOrd="0" presId="urn:microsoft.com/office/officeart/2005/8/layout/process3"/>
-    <dgm:cxn modelId="{995EE2F0-454D-4F92-8A73-50584892884A}" type="presParOf" srcId="{0AD92C09-AFD0-4BD7-89CA-66BBCC1C212F}" destId="{4B29B524-7F24-43D4-B059-EAA209D5F964}" srcOrd="1" destOrd="0" presId="urn:microsoft.com/office/officeart/2005/8/layout/process3"/>
-    <dgm:cxn modelId="{4631D1FE-BB89-4451-96CF-403D1A27F62B}" type="presParOf" srcId="{0AD92C09-AFD0-4BD7-89CA-66BBCC1C212F}" destId="{B61BCD74-6C21-4203-8FF0-2FA6A3921647}" srcOrd="2" destOrd="0" presId="urn:microsoft.com/office/officeart/2005/8/layout/process3"/>
-    <dgm:cxn modelId="{AA5912B8-BE44-4954-A75B-CE08C9967EE9}" type="presParOf" srcId="{9D28F3D4-65BC-430F-A494-5C76D3865462}" destId="{E91777E7-0489-44B4-8527-13A99F405CEC}" srcOrd="5" destOrd="0" presId="urn:microsoft.com/office/officeart/2005/8/layout/process3"/>
-    <dgm:cxn modelId="{2AF22CD1-6CD8-45EE-9C97-EA5F98FBF0D4}" type="presParOf" srcId="{E91777E7-0489-44B4-8527-13A99F405CEC}" destId="{411B312A-5DA2-4C3B-8819-2FD3016E3B65}" srcOrd="0" destOrd="0" presId="urn:microsoft.com/office/officeart/2005/8/layout/process3"/>
-    <dgm:cxn modelId="{CB2F8AFE-001D-40D1-A6E7-3C8837407058}" type="presParOf" srcId="{9D28F3D4-65BC-430F-A494-5C76D3865462}" destId="{83535C5B-3AFF-4A7B-B503-2CCE213C4151}" srcOrd="6" destOrd="0" presId="urn:microsoft.com/office/officeart/2005/8/layout/process3"/>
-    <dgm:cxn modelId="{BF68FE96-6B05-4461-9B8E-F35D90624C2D}" type="presParOf" srcId="{83535C5B-3AFF-4A7B-B503-2CCE213C4151}" destId="{547D882B-2DC5-41C8-B833-FAE57A089E12}" srcOrd="0" destOrd="0" presId="urn:microsoft.com/office/officeart/2005/8/layout/process3"/>
-    <dgm:cxn modelId="{79790B05-43E3-4FF8-8639-5EA9A7047348}" type="presParOf" srcId="{83535C5B-3AFF-4A7B-B503-2CCE213C4151}" destId="{7A508D79-9087-4A78-BD2E-85068276A7D5}" srcOrd="1" destOrd="0" presId="urn:microsoft.com/office/officeart/2005/8/layout/process3"/>
-    <dgm:cxn modelId="{03ABE48A-E79E-4CE5-B8FB-BF872DCD0F72}" type="presParOf" srcId="{83535C5B-3AFF-4A7B-B503-2CCE213C4151}" destId="{81950A9F-2589-4529-8517-4893C449EF3F}" srcOrd="2" destOrd="0" presId="urn:microsoft.com/office/officeart/2005/8/layout/process3"/>
+    <dgm:cxn modelId="{6A1C2156-3640-4D7E-A542-75ABB468AC89}" type="presOf" srcId="{AEA8EFE9-0931-4CCE-874A-CF265149852B}" destId="{81950A9F-2589-4529-8517-4893C449EF3F}" srcOrd="0" destOrd="1" presId="urn:microsoft.com/office/officeart/2005/8/layout/process3"/>
+    <dgm:cxn modelId="{45AA6F56-349F-46D8-A78A-23F43F9D3A23}" type="presOf" srcId="{850FA71D-41DC-47A1-BB9C-F477EEEE2B3F}" destId="{AFFF0D0D-B98F-456E-8FEE-02646EE18702}" srcOrd="0" destOrd="0" presId="urn:microsoft.com/office/officeart/2005/8/layout/process3"/>
+    <dgm:cxn modelId="{4B42735B-318E-4564-A6B3-DFF4FE005497}" type="presOf" srcId="{F1A1654D-0D76-4B9F-A285-8A6B75D74350}" destId="{B61BCD74-6C21-4203-8FF0-2FA6A3921647}" srcOrd="0" destOrd="0" presId="urn:microsoft.com/office/officeart/2005/8/layout/process3"/>
+    <dgm:cxn modelId="{2E48EF50-3307-489A-B335-0DA528042062}" type="presParOf" srcId="{9D28F3D4-65BC-430F-A494-5C76D3865462}" destId="{CFB16F07-E5B1-49F7-B82B-506651BEFFCE}" srcOrd="0" destOrd="0" presId="urn:microsoft.com/office/officeart/2005/8/layout/process3"/>
+    <dgm:cxn modelId="{92CBEA42-AD61-4344-B238-2BF2FE4BC413}" type="presParOf" srcId="{CFB16F07-E5B1-49F7-B82B-506651BEFFCE}" destId="{B688EA9B-9002-4A21-ABC5-A30E257DD9F6}" srcOrd="0" destOrd="0" presId="urn:microsoft.com/office/officeart/2005/8/layout/process3"/>
+    <dgm:cxn modelId="{5D3B8A98-748E-4C2F-9298-0761852996DB}" type="presParOf" srcId="{CFB16F07-E5B1-49F7-B82B-506651BEFFCE}" destId="{028D712B-B147-4B8B-A3BD-F2B4DC6748C1}" srcOrd="1" destOrd="0" presId="urn:microsoft.com/office/officeart/2005/8/layout/process3"/>
+    <dgm:cxn modelId="{710ED7CD-7166-4045-B6EC-C19C979AA51C}" type="presParOf" srcId="{CFB16F07-E5B1-49F7-B82B-506651BEFFCE}" destId="{D8B14D87-5269-4941-AF64-961FCFFB82BD}" srcOrd="2" destOrd="0" presId="urn:microsoft.com/office/officeart/2005/8/layout/process3"/>
+    <dgm:cxn modelId="{CB9788C2-72EF-47D3-BC97-368B5FE92668}" type="presParOf" srcId="{9D28F3D4-65BC-430F-A494-5C76D3865462}" destId="{D5BFC479-C9E4-40CD-AF27-018B26A5E847}" srcOrd="1" destOrd="0" presId="urn:microsoft.com/office/officeart/2005/8/layout/process3"/>
+    <dgm:cxn modelId="{2EFE9783-C4A6-4C73-B71D-81FE112483D8}" type="presParOf" srcId="{D5BFC479-C9E4-40CD-AF27-018B26A5E847}" destId="{45A49464-3683-4B5A-A26A-DFE29D6440BD}" srcOrd="0" destOrd="0" presId="urn:microsoft.com/office/officeart/2005/8/layout/process3"/>
+    <dgm:cxn modelId="{0A55D8AE-9A67-4EC2-8A3A-C4B92E7CD304}" type="presParOf" srcId="{9D28F3D4-65BC-430F-A494-5C76D3865462}" destId="{C44C4BBA-227A-4464-BC8C-EE9DC44EE7BE}" srcOrd="2" destOrd="0" presId="urn:microsoft.com/office/officeart/2005/8/layout/process3"/>
+    <dgm:cxn modelId="{27005394-D47E-40E3-9DE1-351B122C693A}" type="presParOf" srcId="{C44C4BBA-227A-4464-BC8C-EE9DC44EE7BE}" destId="{AFFF0D0D-B98F-456E-8FEE-02646EE18702}" srcOrd="0" destOrd="0" presId="urn:microsoft.com/office/officeart/2005/8/layout/process3"/>
+    <dgm:cxn modelId="{3A2A98A9-7242-4587-80FD-B46C5822BD6D}" type="presParOf" srcId="{C44C4BBA-227A-4464-BC8C-EE9DC44EE7BE}" destId="{F1F011A3-3570-487C-B0B4-0B05F02258C2}" srcOrd="1" destOrd="0" presId="urn:microsoft.com/office/officeart/2005/8/layout/process3"/>
+    <dgm:cxn modelId="{69DC3A75-7051-469F-B91F-0634CDE65BDC}" type="presParOf" srcId="{C44C4BBA-227A-4464-BC8C-EE9DC44EE7BE}" destId="{4F9BE458-CE3C-4719-8350-9A3DD988AFC1}" srcOrd="2" destOrd="0" presId="urn:microsoft.com/office/officeart/2005/8/layout/process3"/>
+    <dgm:cxn modelId="{44CEBC52-4A94-49F6-A792-C7D0DB0B5C3C}" type="presParOf" srcId="{9D28F3D4-65BC-430F-A494-5C76D3865462}" destId="{4435DC9F-A3BD-44F7-B828-346460918183}" srcOrd="3" destOrd="0" presId="urn:microsoft.com/office/officeart/2005/8/layout/process3"/>
+    <dgm:cxn modelId="{CA129625-A39D-41A5-8218-9D25F51FB4D5}" type="presParOf" srcId="{4435DC9F-A3BD-44F7-B828-346460918183}" destId="{7E92C612-8515-4886-B060-1A0699EA1B31}" srcOrd="0" destOrd="0" presId="urn:microsoft.com/office/officeart/2005/8/layout/process3"/>
+    <dgm:cxn modelId="{410E177A-FB3F-4A2E-9870-564E3010BF96}" type="presParOf" srcId="{9D28F3D4-65BC-430F-A494-5C76D3865462}" destId="{0AD92C09-AFD0-4BD7-89CA-66BBCC1C212F}" srcOrd="4" destOrd="0" presId="urn:microsoft.com/office/officeart/2005/8/layout/process3"/>
+    <dgm:cxn modelId="{29E4BEC1-EFEF-44C3-987B-A2F92E695B08}" type="presParOf" srcId="{0AD92C09-AFD0-4BD7-89CA-66BBCC1C212F}" destId="{950D7A01-1961-4E5D-B8BB-2F99C09CFA8E}" srcOrd="0" destOrd="0" presId="urn:microsoft.com/office/officeart/2005/8/layout/process3"/>
+    <dgm:cxn modelId="{5C2C8D49-BF99-4930-8E28-A9C9D33D13CB}" type="presParOf" srcId="{0AD92C09-AFD0-4BD7-89CA-66BBCC1C212F}" destId="{4B29B524-7F24-43D4-B059-EAA209D5F964}" srcOrd="1" destOrd="0" presId="urn:microsoft.com/office/officeart/2005/8/layout/process3"/>
+    <dgm:cxn modelId="{3B567A64-17C1-43E0-B70B-3180F46F6264}" type="presParOf" srcId="{0AD92C09-AFD0-4BD7-89CA-66BBCC1C212F}" destId="{B61BCD74-6C21-4203-8FF0-2FA6A3921647}" srcOrd="2" destOrd="0" presId="urn:microsoft.com/office/officeart/2005/8/layout/process3"/>
+    <dgm:cxn modelId="{DC6FBF5F-A460-4569-88D4-9C96567A28D3}" type="presParOf" srcId="{9D28F3D4-65BC-430F-A494-5C76D3865462}" destId="{E91777E7-0489-44B4-8527-13A99F405CEC}" srcOrd="5" destOrd="0" presId="urn:microsoft.com/office/officeart/2005/8/layout/process3"/>
+    <dgm:cxn modelId="{0907FC25-29DE-4486-A9A3-783E0D580313}" type="presParOf" srcId="{E91777E7-0489-44B4-8527-13A99F405CEC}" destId="{411B312A-5DA2-4C3B-8819-2FD3016E3B65}" srcOrd="0" destOrd="0" presId="urn:microsoft.com/office/officeart/2005/8/layout/process3"/>
+    <dgm:cxn modelId="{57CE74F8-26C7-44D6-AE9B-137D5E10B692}" type="presParOf" srcId="{9D28F3D4-65BC-430F-A494-5C76D3865462}" destId="{83535C5B-3AFF-4A7B-B503-2CCE213C4151}" srcOrd="6" destOrd="0" presId="urn:microsoft.com/office/officeart/2005/8/layout/process3"/>
+    <dgm:cxn modelId="{37B4017A-76C5-4DC5-8035-7314CF3AE760}" type="presParOf" srcId="{83535C5B-3AFF-4A7B-B503-2CCE213C4151}" destId="{547D882B-2DC5-41C8-B833-FAE57A089E12}" srcOrd="0" destOrd="0" presId="urn:microsoft.com/office/officeart/2005/8/layout/process3"/>
+    <dgm:cxn modelId="{B2CDC75B-9B59-4E42-B9D7-2FBF0DD90DC7}" type="presParOf" srcId="{83535C5B-3AFF-4A7B-B503-2CCE213C4151}" destId="{7A508D79-9087-4A78-BD2E-85068276A7D5}" srcOrd="1" destOrd="0" presId="urn:microsoft.com/office/officeart/2005/8/layout/process3"/>
+    <dgm:cxn modelId="{ED25A714-0FB8-4BB3-AFA0-0A4E15305F6F}" type="presParOf" srcId="{83535C5B-3AFF-4A7B-B503-2CCE213C4151}" destId="{81950A9F-2589-4529-8517-4893C449EF3F}" srcOrd="2" destOrd="0" presId="urn:microsoft.com/office/officeart/2005/8/layout/process3"/>
   </dgm:cxnLst>
   <dgm:bg/>
   <dgm:whole/>
@@ -10897,7 +12187,7 @@
 </file>
 
 <file path=customXml/itemProps1.xml><?xml version="1.0" encoding="utf-8"?>
-<ds:datastoreItem xmlns:ds="http://schemas.openxmlformats.org/officeDocument/2006/customXml" ds:itemID="{55443509-4E8B-4BFB-8E24-8C1174C59B85}">
+<ds:datastoreItem xmlns:ds="http://schemas.openxmlformats.org/officeDocument/2006/customXml" ds:itemID="{D05ED33F-B509-42D1-87D5-4CAF3160EDE7}">
   <ds:schemaRefs>
     <ds:schemaRef ds:uri="http://schemas.openxmlformats.org/officeDocument/2006/bibliography"/>
   </ds:schemaRefs>

</xml_diff>

<commit_message>
* proofreading of documentation * exported release candidate
</commit_message>
<xml_diff>
--- a/doc/documentation/soleap.docx
+++ b/doc/documentation/soleap.docx
@@ -13,9 +13,23 @@
         <w:rPr>
           <w:sz w:val="52"/>
         </w:rPr>
-        <w:t>Finger tracking using touchless input devices</w:t>
+        <w:t xml:space="preserve">Finger tracking </w:t>
+      </w:r>
+      <w:r>
+        <w:rPr>
+          <w:sz w:val="52"/>
+        </w:rPr>
+        <w:t>and</w:t>
+      </w:r>
+      <w:r>
+        <w:rPr>
+          <w:sz w:val="52"/>
+        </w:rPr>
+        <w:br/>
+        <w:t>physically accurate 3D interaction</w:t>
       </w:r>
     </w:p>
+    <w:p/>
     <w:p>
       <w:pPr>
         <w:pStyle w:val="Heading1"/>
@@ -23,8 +37,6 @@
       <w:r>
         <w:t>Table of Contents</w:t>
       </w:r>
-      <w:bookmarkStart w:id="0" w:name="_GoBack"/>
-      <w:bookmarkEnd w:id="0"/>
     </w:p>
     <w:p>
       <w:pPr>
@@ -604,18 +616,24 @@
       <w:pPr>
         <w:pStyle w:val="Heading1"/>
       </w:pPr>
-      <w:bookmarkStart w:id="1" w:name="_Toc391496745"/>
+      <w:bookmarkStart w:id="0" w:name="_Toc391496745"/>
       <w:r>
         <w:t xml:space="preserve">Initial </w:t>
       </w:r>
       <w:r>
         <w:t>Goal</w:t>
       </w:r>
-      <w:bookmarkEnd w:id="1"/>
+      <w:bookmarkEnd w:id="0"/>
     </w:p>
     <w:p>
       <w:r>
-        <w:t xml:space="preserve">Goal of this project is the evaluation of finger tracking capabilities of touchless input devices. Primarily the Leap Motion will be investigated. Research of additional devices </w:t>
+        <w:t>Goal of this project is the evaluation of finger tracking capabilities of touchless input devices</w:t>
+      </w:r>
+      <w:r>
+        <w:t xml:space="preserve"> and the suitability of the tracked fingers for 3 dimensional interaction inside a physics simulation</w:t>
+      </w:r>
+      <w:r>
+        <w:t xml:space="preserve">. Primarily the Leap Motion will be investigated. Research of additional devices </w:t>
       </w:r>
       <w:r>
         <w:t xml:space="preserve">will also be </w:t>
@@ -628,11 +646,11 @@
       <w:pPr>
         <w:pStyle w:val="Heading1"/>
       </w:pPr>
-      <w:bookmarkStart w:id="2" w:name="_Toc391496746"/>
+      <w:bookmarkStart w:id="1" w:name="_Toc391496746"/>
       <w:r>
         <w:t>Planned Milestones</w:t>
       </w:r>
-      <w:bookmarkEnd w:id="2"/>
+      <w:bookmarkEnd w:id="1"/>
     </w:p>
     <w:p>
       <w:pPr>
@@ -703,7 +721,7 @@
       <w:pPr>
         <w:pStyle w:val="Heading1"/>
       </w:pPr>
-      <w:bookmarkStart w:id="3" w:name="_Toc391496747"/>
+      <w:bookmarkStart w:id="2" w:name="_Toc391496747"/>
       <w:r>
         <w:lastRenderedPageBreak/>
         <w:t>Survey</w:t>
@@ -711,7 +729,7 @@
       <w:r>
         <w:t xml:space="preserve"> of devices capable of finger tracking</w:t>
       </w:r>
-      <w:bookmarkEnd w:id="3"/>
+      <w:bookmarkEnd w:id="2"/>
     </w:p>
     <w:p>
       <w:pPr>
@@ -762,14 +780,61 @@
         <w:t>, most notably the knuckle positions and the orthonormal basis of the bone</w:t>
       </w:r>
       <w:r>
-        <w:t>'s center (a matrix that describes the bones transformation relative to the origin).</w:t>
+        <w:t>s</w:t>
+      </w:r>
+      <w:r>
+        <w:t>'</w:t>
+      </w:r>
+      <w:r>
+        <w:t xml:space="preserve"> center</w:t>
+      </w:r>
+      <w:r>
+        <w:t>s</w:t>
+      </w:r>
+      <w:r>
+        <w:t xml:space="preserve"> (a matrix that describes the bone</w:t>
+      </w:r>
+      <w:r>
+        <w:t>'</w:t>
+      </w:r>
+      <w:r>
+        <w:t>s transformation relative to the origin).</w:t>
       </w:r>
       <w:r>
         <w:br/>
         <w:t xml:space="preserve">Initially we intended to use SDK 1.0 and calculate the bone positions ourselves. Luckily the SDK 2.0 offers this functionality out of the box. </w:t>
       </w:r>
       <w:r>
-        <w:t xml:space="preserve">Furthermore 2.0 simplifies the finger managements as the API always guaranties five fingers per hand. </w:t>
+        <w:t xml:space="preserve">Furthermore </w:t>
+      </w:r>
+      <w:r>
+        <w:t xml:space="preserve">SDK </w:t>
+      </w:r>
+      <w:r>
+        <w:t>2.0 s</w:t>
+      </w:r>
+      <w:r>
+        <w:t>implifies the finger management</w:t>
+      </w:r>
+      <w:r>
+        <w:t xml:space="preserve"> as the API always guaranties five fingers per hand</w:t>
+      </w:r>
+      <w:r>
+        <w:t xml:space="preserve"> even if the Leap Motion has to interpolate fingers it cannot </w:t>
+      </w:r>
+      <w:r>
+        <w:t xml:space="preserve">currently </w:t>
+      </w:r>
+      <w:r>
+        <w:t>see.</w:t>
+      </w:r>
+    </w:p>
+    <w:p>
+      <w:pPr>
+        <w:pStyle w:val="NoSpacing"/>
+      </w:pPr>
+      <w:r>
+        <w:t>The following image from the Leap SDK 2.0 documentation shows the available bones that can be queried from the Leap.</w:t>
       </w:r>
     </w:p>
     <w:p>
@@ -785,7 +850,6 @@
       <w:r>
         <w:rPr>
           <w:noProof/>
-          <w:lang w:val="de-AT" w:eastAsia="de-AT"/>
         </w:rPr>
         <w:drawing>
           <wp:inline distT="0" distB="0" distL="0" distR="0">
@@ -879,7 +943,15 @@
         <w:t>ed</w:t>
       </w:r>
       <w:r>
-        <w:t xml:space="preserve"> by Prof. Kurschl)</w:t>
+        <w:t xml:space="preserve"> by Prof. </w:t>
+      </w:r>
+      <w:proofErr w:type="spellStart"/>
+      <w:r>
+        <w:t>Kurschl</w:t>
+      </w:r>
+      <w:proofErr w:type="spellEnd"/>
+      <w:r>
+        <w:t>)</w:t>
       </w:r>
       <w:r>
         <w:t>:</w:t>
@@ -893,9 +965,11 @@
           <w:numId w:val="3"/>
         </w:numPr>
       </w:pPr>
+      <w:proofErr w:type="spellStart"/>
       <w:r>
         <w:t>frantracerkinectft</w:t>
       </w:r>
+      <w:proofErr w:type="spellEnd"/>
     </w:p>
     <w:p>
       <w:pPr>
@@ -905,9 +979,11 @@
           <w:numId w:val="3"/>
         </w:numPr>
       </w:pPr>
+      <w:proofErr w:type="spellStart"/>
       <w:r>
         <w:t>KinectLibrary</w:t>
       </w:r>
+      <w:proofErr w:type="spellEnd"/>
     </w:p>
     <w:p>
       <w:pPr>
@@ -917,9 +993,16 @@
           <w:numId w:val="3"/>
         </w:numPr>
       </w:pPr>
+      <w:proofErr w:type="spellStart"/>
       <w:r>
         <w:t>CandescentNUI</w:t>
       </w:r>
+      <w:proofErr w:type="spellEnd"/>
+    </w:p>
+    <w:p>
+      <w:pPr>
+        <w:pStyle w:val="NoSpacing"/>
+      </w:pPr>
     </w:p>
     <w:p>
       <w:pPr>
@@ -934,8 +1017,24 @@
         <w:pStyle w:val="NoSpacing"/>
       </w:pPr>
       <w:r>
-        <w:t xml:space="preserve">Considered but not recommended by Sebastian Pimminger. </w:t>
-      </w:r>
+        <w:t>Considered but not reco</w:t>
+      </w:r>
+      <w:r>
+        <w:t xml:space="preserve">mmended by Sebastian </w:t>
+      </w:r>
+      <w:proofErr w:type="spellStart"/>
+      <w:r>
+        <w:t>Pimminger</w:t>
+      </w:r>
+      <w:proofErr w:type="spellEnd"/>
+      <w:r>
+        <w:t>.</w:t>
+      </w:r>
+    </w:p>
+    <w:p>
+      <w:pPr>
+        <w:pStyle w:val="NoSpacing"/>
+      </w:pPr>
     </w:p>
     <w:p>
       <w:pPr>
@@ -952,8 +1051,6 @@
       <w:r>
         <w:t>Due to the superior finger tracking capabilities of the Leap Motion, Kinect support has been dropped in favor of a more in-depth investigation of the new Leap Motion 2.0 SDK.</w:t>
       </w:r>
-    </w:p>
-    <w:p>
       <w:r>
         <w:br w:type="page"/>
       </w:r>
@@ -962,7 +1059,7 @@
       <w:pPr>
         <w:pStyle w:val="Heading1"/>
       </w:pPr>
-      <w:bookmarkStart w:id="4" w:name="_Toc391496748"/>
+      <w:bookmarkStart w:id="3" w:name="_Toc391496748"/>
       <w:r>
         <w:lastRenderedPageBreak/>
         <w:t xml:space="preserve">Demo </w:t>
@@ -979,7 +1076,7 @@
       <w:r>
         <w:t>nfrastructure</w:t>
       </w:r>
-      <w:bookmarkEnd w:id="4"/>
+      <w:bookmarkEnd w:id="3"/>
     </w:p>
     <w:p>
       <w:r>
@@ -995,7 +1092,16 @@
         <w:t>choose</w:t>
       </w:r>
       <w:r>
-        <w:t xml:space="preserve"> from a set of different scenes which each contains of multiple </w:t>
+        <w:t xml:space="preserve"> from a set of different scenes, </w:t>
+      </w:r>
+      <w:r>
+        <w:t xml:space="preserve">each </w:t>
+      </w:r>
+      <w:r>
+        <w:t>containing</w:t>
+      </w:r>
+      <w:r>
+        <w:t xml:space="preserve"> multiple </w:t>
       </w:r>
       <w:r>
         <w:rPr>
@@ -1029,9 +1135,6 @@
       </w:r>
       <w:r>
         <w:t>.</w:t>
-      </w:r>
-      <w:r>
-        <w:t xml:space="preserve"> </w:t>
       </w:r>
     </w:p>
     <w:p>
@@ -1049,7 +1152,6 @@
       <w:r>
         <w:rPr>
           <w:noProof/>
-          <w:lang w:val="de-AT" w:eastAsia="de-AT"/>
         </w:rPr>
         <w:drawing>
           <wp:inline distT="0" distB="0" distL="0" distR="0" wp14:anchorId="4C8FA034" wp14:editId="3D01D643">
@@ -1083,7 +1185,13 @@
         <w:t xml:space="preserve"> </w:t>
       </w:r>
       <w:r>
-        <w:t xml:space="preserve"> Therefore it is organized in multiple layer to abstract different kind of data.</w:t>
+        <w:t xml:space="preserve"> Therefore it is organized in multiple layer</w:t>
+      </w:r>
+      <w:r>
+        <w:t>s</w:t>
+      </w:r>
+      <w:r>
+        <w:t xml:space="preserve"> to abstract different kind of data.</w:t>
       </w:r>
       <w:r>
         <w:t xml:space="preserve"> The </w:t>
@@ -1100,7 +1208,13 @@
     </w:p>
     <w:p>
       <w:r>
-        <w:t>The users hand is then converted into bounding volumes</w:t>
+        <w:t>The user</w:t>
+      </w:r>
+      <w:r>
+        <w:t>'</w:t>
+      </w:r>
+      <w:r>
+        <w:t>s hand is then converted into bounding volumes</w:t>
       </w:r>
       <w:r>
         <w:t xml:space="preserve"> (</w:t>
@@ -1326,7 +1440,6 @@
       <w:r>
         <w:rPr>
           <w:noProof/>
-          <w:lang w:val="de-AT" w:eastAsia="de-AT"/>
         </w:rPr>
         <w:drawing>
           <wp:inline distT="0" distB="0" distL="0" distR="0" wp14:anchorId="0007D656" wp14:editId="47B66008">
@@ -1352,7 +1465,7 @@
       <w:pPr>
         <w:pStyle w:val="Heading1"/>
       </w:pPr>
-      <w:bookmarkStart w:id="5" w:name="_Toc391496749"/>
+      <w:bookmarkStart w:id="4" w:name="_Toc391496749"/>
       <w:r>
         <w:lastRenderedPageBreak/>
         <w:t>Physical accurate hand reconstruction</w:t>
@@ -1360,7 +1473,7 @@
       <w:r>
         <w:t xml:space="preserve"> using Bullet</w:t>
       </w:r>
-      <w:bookmarkEnd w:id="5"/>
+      <w:bookmarkEnd w:id="4"/>
     </w:p>
     <w:p>
       <w:pPr>
@@ -1497,23 +1610,38 @@
       <w:r>
         <w:t xml:space="preserve"> The bone length is determined by the distance between the two adjacent knuckles of the bone (provided by the Leap via </w:t>
       </w:r>
+      <w:proofErr w:type="spellStart"/>
       <w:r>
         <w:t>Leap.</w:t>
       </w:r>
       <w:r>
-        <w:t xml:space="preserve">Bone.PreviousJoint and </w:t>
-      </w:r>
+        <w:t>Bone.PreviousJoint</w:t>
+      </w:r>
+      <w:proofErr w:type="spellEnd"/>
+      <w:r>
+        <w:t xml:space="preserve"> and </w:t>
+      </w:r>
+      <w:proofErr w:type="spellStart"/>
       <w:r>
         <w:t>Leap.</w:t>
       </w:r>
       <w:r>
-        <w:t xml:space="preserve">Bone.NextJoint). The finger's thickness is taken from </w:t>
-      </w:r>
+        <w:t>Bone.NextJoint</w:t>
+      </w:r>
+      <w:proofErr w:type="spellEnd"/>
+      <w:r>
+        <w:t xml:space="preserve">). The finger's thickness is taken from </w:t>
+      </w:r>
+      <w:proofErr w:type="spellStart"/>
       <w:r>
         <w:t>Leap.</w:t>
       </w:r>
       <w:r>
-        <w:t>Bone.Width and scaled down a bit.</w:t>
+        <w:t>Bone.Width</w:t>
+      </w:r>
+      <w:proofErr w:type="spellEnd"/>
+      <w:r>
+        <w:t xml:space="preserve"> and scaled down a bit.</w:t>
       </w:r>
       <w:r>
         <w:t xml:space="preserve"> </w:t>
@@ -1524,11 +1652,16 @@
       <w:r>
         <w:t xml:space="preserve"> (</w:t>
       </w:r>
+      <w:proofErr w:type="spellStart"/>
       <w:r>
         <w:t>Leap.</w:t>
       </w:r>
       <w:r>
-        <w:t>Bone.Basis)</w:t>
+        <w:t>Bone.Basis</w:t>
+      </w:r>
+      <w:proofErr w:type="spellEnd"/>
+      <w:r>
+        <w:t>)</w:t>
       </w:r>
       <w:r>
         <w:t>.</w:t>
@@ -1557,14 +1690,21 @@
         <w:t>These positions built up a polygon which is manually extruded into a triangle mesh.</w:t>
       </w:r>
       <w:r>
-        <w:t xml:space="preserve"> This mesh is also added to Bullet as a rigid body using the hands orthonormal basis in Leap.Hand.Basis as initial motion state.</w:t>
+        <w:t xml:space="preserve"> This mesh is also added to Bullet as a rigid body using the hands orthonormal basis in </w:t>
+      </w:r>
+      <w:proofErr w:type="spellStart"/>
+      <w:r>
+        <w:t>Leap.Hand.Basis</w:t>
+      </w:r>
+      <w:proofErr w:type="spellEnd"/>
+      <w:r>
+        <w:t xml:space="preserve"> as initial motion state.</w:t>
       </w:r>
     </w:p>
     <w:p>
       <w:r>
         <w:rPr>
           <w:noProof/>
-          <w:lang w:val="de-AT" w:eastAsia="de-AT"/>
         </w:rPr>
         <w:drawing>
           <wp:anchor distT="0" distB="0" distL="114300" distR="114300" simplePos="0" relativeHeight="251659264" behindDoc="0" locked="0" layoutInCell="1" allowOverlap="1" wp14:anchorId="2EA21971" wp14:editId="1BB6D846">
@@ -1632,7 +1772,6 @@
       <w:r>
         <w:rPr>
           <w:noProof/>
-          <w:lang w:val="de-AT" w:eastAsia="de-AT"/>
         </w:rPr>
         <w:drawing>
           <wp:inline distT="0" distB="0" distL="0" distR="0" wp14:anchorId="5093AF33" wp14:editId="4CB51317">
@@ -1712,7 +1851,19 @@
         <w:t>If a hand is found which was already calibrated in a previous frame, all motion states of all rigid bodies of the calibrated hand inside Bullet are updated using the values of the current frame.</w:t>
       </w:r>
       <w:r>
-        <w:t xml:space="preserve"> This concerns each bones and the hands orthonormal basis.</w:t>
+        <w:t xml:space="preserve"> This concerns each bone</w:t>
+      </w:r>
+      <w:r>
+        <w:t>'s</w:t>
+      </w:r>
+      <w:r>
+        <w:t xml:space="preserve"> and the hand</w:t>
+      </w:r>
+      <w:r>
+        <w:t>'</w:t>
+      </w:r>
+      <w:r>
+        <w:t>s orthonormal basis.</w:t>
       </w:r>
     </w:p>
     <w:p>
@@ -1735,12 +1886,12 @@
       <w:pPr>
         <w:pStyle w:val="Heading1"/>
       </w:pPr>
-      <w:bookmarkStart w:id="6" w:name="_Toc391496750"/>
+      <w:bookmarkStart w:id="5" w:name="_Toc391496750"/>
       <w:r>
         <w:lastRenderedPageBreak/>
         <w:t>Test scenarios</w:t>
       </w:r>
-      <w:bookmarkEnd w:id="6"/>
+      <w:bookmarkEnd w:id="5"/>
     </w:p>
     <w:p>
       <w:pPr>
@@ -1785,7 +1936,13 @@
           </w:tcPr>
           <w:p>
             <w:r>
-              <w:t>In the Cube scene the user can move, grab and throw small cubes.</w:t>
+              <w:t>In the Cube</w:t>
+            </w:r>
+            <w:r>
+              <w:t>s</w:t>
+            </w:r>
+            <w:r>
+              <w:t xml:space="preserve"> scene the user can move, grab and throw small cubes.</w:t>
             </w:r>
           </w:p>
         </w:tc>
@@ -1832,6 +1989,7 @@
               <w:t xml:space="preserve">Precision issues from the device. </w:t>
             </w:r>
           </w:p>
+          <w:p/>
         </w:tc>
       </w:tr>
     </w:tbl>
@@ -1842,7 +2000,6 @@
       <w:r>
         <w:rPr>
           <w:noProof/>
-          <w:lang w:val="de-AT" w:eastAsia="de-AT"/>
         </w:rPr>
         <w:drawing>
           <wp:inline distT="0" distB="0" distL="0" distR="0" wp14:anchorId="5C9E45D7" wp14:editId="3EEA2F02">
@@ -1987,6 +2144,7 @@
               <w:t>Cubes which are too far away cannot be reached.</w:t>
             </w:r>
           </w:p>
+          <w:p/>
         </w:tc>
       </w:tr>
     </w:tbl>
@@ -1997,7 +2155,6 @@
       <w:r>
         <w:rPr>
           <w:noProof/>
-          <w:lang w:val="de-AT" w:eastAsia="de-AT"/>
         </w:rPr>
         <w:drawing>
           <wp:inline distT="0" distB="0" distL="0" distR="0" wp14:anchorId="391A3AC4" wp14:editId="3E4D3F47">
@@ -2156,6 +2313,7 @@
               <w:t xml:space="preserve"> Another difficulty is the orientation and distance estimation in the three dimensional space.</w:t>
             </w:r>
           </w:p>
+          <w:p/>
         </w:tc>
       </w:tr>
     </w:tbl>
@@ -2166,7 +2324,6 @@
       <w:r>
         <w:rPr>
           <w:noProof/>
-          <w:lang w:val="de-AT" w:eastAsia="de-AT"/>
         </w:rPr>
         <w:drawing>
           <wp:inline distT="0" distB="0" distL="0" distR="0" wp14:anchorId="34816AF9" wp14:editId="63F1A6AD">
@@ -2264,7 +2421,10 @@
           </w:tcPr>
           <w:p>
             <w:r>
-              <w:t xml:space="preserve">The scene contains three leavers with the end attached to the ground. In addition the leavers can only be moved along the z-axis. </w:t>
+              <w:t>The scene contains three le</w:t>
+            </w:r>
+            <w:r>
+              <w:t xml:space="preserve">vers with the end attached to the ground. In addition the leavers can only be moved along the z-axis. </w:t>
             </w:r>
           </w:p>
         </w:tc>
@@ -2286,7 +2446,7 @@
           </w:tcPr>
           <w:p>
             <w:r>
-              <w:t>The user has to switch all leavers on and off again, i.e. move the position from.</w:t>
+              <w:t>The user has to switch all leavers on and off again, i.e. move the position.</w:t>
             </w:r>
           </w:p>
         </w:tc>
@@ -2311,6 +2471,7 @@
               <w:t>Similar to the dumbbell scene, the orientation in the three dimensional space is difficult.</w:t>
             </w:r>
           </w:p>
+          <w:p/>
         </w:tc>
       </w:tr>
     </w:tbl>
@@ -2321,7 +2482,6 @@
       <w:r>
         <w:rPr>
           <w:noProof/>
-          <w:lang w:val="de-AT" w:eastAsia="de-AT"/>
         </w:rPr>
         <w:drawing>
           <wp:inline distT="0" distB="0" distL="0" distR="0" wp14:anchorId="48941AFB" wp14:editId="74DBEABE">
@@ -2433,7 +2593,19 @@
           </w:tcPr>
           <w:p>
             <w:r>
-              <w:t xml:space="preserve">This scene contains of two boxes, and a ball inside of the left box. </w:t>
+              <w:t xml:space="preserve">This scene </w:t>
+            </w:r>
+            <w:r>
+              <w:t>consists</w:t>
+            </w:r>
+            <w:r>
+              <w:t xml:space="preserve"> of two boxes</w:t>
+            </w:r>
+            <w:r>
+              <w:t xml:space="preserve"> and a ball inside</w:t>
+            </w:r>
+            <w:r>
+              <w:t xml:space="preserve"> the left box. </w:t>
             </w:r>
           </w:p>
         </w:tc>
@@ -2493,7 +2665,6 @@
       <w:r>
         <w:rPr>
           <w:noProof/>
-          <w:lang w:val="de-AT" w:eastAsia="de-AT"/>
         </w:rPr>
         <w:drawing>
           <wp:inline distT="0" distB="0" distL="0" distR="0" wp14:anchorId="33C979E1" wp14:editId="53557425">
@@ -2552,9 +2723,11 @@
       <w:pPr>
         <w:pStyle w:val="Heading2"/>
       </w:pPr>
+      <w:proofErr w:type="spellStart"/>
       <w:r>
         <w:t>Jenga</w:t>
       </w:r>
+      <w:proofErr w:type="spellEnd"/>
     </w:p>
     <w:tbl>
       <w:tblPr>
@@ -2591,7 +2764,21 @@
           </w:tcPr>
           <w:p>
             <w:r>
-              <w:t xml:space="preserve">This scene multiple boxes which forms a Jenga-tower. </w:t>
+              <w:t xml:space="preserve">This scene </w:t>
+            </w:r>
+            <w:r>
+              <w:t>contains multiple boxes which form</w:t>
+            </w:r>
+            <w:r>
+              <w:t xml:space="preserve"> a </w:t>
+            </w:r>
+            <w:proofErr w:type="spellStart"/>
+            <w:r>
+              <w:t>Jenga</w:t>
+            </w:r>
+            <w:proofErr w:type="spellEnd"/>
+            <w:r>
+              <w:t xml:space="preserve">-tower. </w:t>
             </w:r>
           </w:p>
         </w:tc>
@@ -2613,7 +2800,25 @@
           </w:tcPr>
           <w:p>
             <w:r>
-              <w:t>The user has remove blocks out of the tower without crushing it. Can be played with multiple people.</w:t>
+              <w:t xml:space="preserve">The user has </w:t>
+            </w:r>
+            <w:r>
+              <w:t xml:space="preserve">to </w:t>
+            </w:r>
+            <w:r>
+              <w:t xml:space="preserve">remove </w:t>
+            </w:r>
+            <w:r>
+              <w:t>blocks from</w:t>
+            </w:r>
+            <w:r>
+              <w:t xml:space="preserve"> the tower without </w:t>
+            </w:r>
+            <w:r>
+              <w:t>knocking it over</w:t>
+            </w:r>
+            <w:r>
+              <w:t>. Can be played with multiple people.</w:t>
             </w:r>
           </w:p>
         </w:tc>
@@ -2648,7 +2853,6 @@
       <w:r>
         <w:rPr>
           <w:noProof/>
-          <w:lang w:val="de-AT" w:eastAsia="de-AT"/>
         </w:rPr>
         <w:drawing>
           <wp:inline distT="0" distB="0" distL="0" distR="0" wp14:anchorId="10558D41" wp14:editId="3D18B9F9">
@@ -2704,9 +2908,14 @@
       <w:pPr>
         <w:pStyle w:val="Heading2"/>
       </w:pPr>
+      <w:proofErr w:type="spellStart"/>
       <w:r>
         <w:lastRenderedPageBreak/>
-        <w:t>Rubic’s Cube</w:t>
+        <w:t>Rubic’s</w:t>
+      </w:r>
+      <w:proofErr w:type="spellEnd"/>
+      <w:r>
+        <w:t xml:space="preserve"> Cube</w:t>
       </w:r>
     </w:p>
     <w:tbl>
@@ -2744,7 +2953,15 @@
           </w:tcPr>
           <w:p>
             <w:r>
-              <w:t>This scene contains a Rubic’s Cube</w:t>
+              <w:t xml:space="preserve">This scene contains a </w:t>
+            </w:r>
+            <w:proofErr w:type="spellStart"/>
+            <w:r>
+              <w:t>Rubic’s</w:t>
+            </w:r>
+            <w:proofErr w:type="spellEnd"/>
+            <w:r>
+              <w:t xml:space="preserve"> Cube</w:t>
             </w:r>
           </w:p>
         </w:tc>
@@ -2766,7 +2983,15 @@
           </w:tcPr>
           <w:p>
             <w:r>
-              <w:t>The user has to solve the Rubic’s Cube by rotating the right layers of the cube.</w:t>
+              <w:t xml:space="preserve">The user has to solve the </w:t>
+            </w:r>
+            <w:proofErr w:type="spellStart"/>
+            <w:r>
+              <w:t>Rubic’s</w:t>
+            </w:r>
+            <w:proofErr w:type="spellEnd"/>
+            <w:r>
+              <w:t xml:space="preserve"> Cube by rotating the right layers of the cube.</w:t>
             </w:r>
           </w:p>
         </w:tc>
@@ -2788,9 +3013,41 @@
           </w:tcPr>
           <w:p>
             <w:r>
-              <w:t xml:space="preserve">Unfortunately the physics constraints to model a Rubic’s Cube are very complex. We did not manage to set them up correctly, therefore the Rubic’s Cube remains a chaotic bundle of cubes. </w:t>
+              <w:t xml:space="preserve">Unfortunately the physics constraints to model a </w:t>
+            </w:r>
+            <w:proofErr w:type="spellStart"/>
+            <w:r>
+              <w:t>Rubic’s</w:t>
+            </w:r>
+            <w:proofErr w:type="spellEnd"/>
+            <w:r>
+              <w:t xml:space="preserve"> Cube </w:t>
+            </w:r>
+            <w:r>
+              <w:t>were</w:t>
+            </w:r>
+            <w:r>
+              <w:t xml:space="preserve"> </w:t>
+            </w:r>
+            <w:r>
+              <w:t>too</w:t>
+            </w:r>
+            <w:r>
+              <w:t xml:space="preserve"> complex. We did not manage to set them up correctly, therefore the </w:t>
+            </w:r>
+            <w:proofErr w:type="spellStart"/>
+            <w:r>
+              <w:t>Rubic’s</w:t>
+            </w:r>
+            <w:proofErr w:type="spellEnd"/>
+            <w:r>
+              <w:t xml:space="preserve"> Cube rem</w:t>
+            </w:r>
+            <w:r>
+              <w:t>ains a chaotic bundle of cubes.</w:t>
             </w:r>
           </w:p>
+          <w:p/>
         </w:tc>
       </w:tr>
     </w:tbl>
@@ -2802,7 +3059,6 @@
       <w:r>
         <w:rPr>
           <w:noProof/>
-          <w:lang w:val="de-AT" w:eastAsia="de-AT"/>
         </w:rPr>
         <w:drawing>
           <wp:inline distT="0" distB="0" distL="0" distR="0" wp14:anchorId="78A36A9B" wp14:editId="303DC4C1">
@@ -2868,12 +3124,12 @@
       <w:pPr>
         <w:pStyle w:val="Heading1"/>
       </w:pPr>
-      <w:bookmarkStart w:id="7" w:name="_Toc391496751"/>
+      <w:bookmarkStart w:id="6" w:name="_Toc391496751"/>
       <w:r>
         <w:lastRenderedPageBreak/>
         <w:t>Problems</w:t>
       </w:r>
-      <w:bookmarkEnd w:id="7"/>
+      <w:bookmarkEnd w:id="6"/>
     </w:p>
     <w:p>
       <w:pPr>
@@ -2898,7 +3154,15 @@
         <w:t>rientation in three dimensional space</w:t>
       </w:r>
       <w:r>
-        <w:t xml:space="preserve"> turned out to be harder than expected. Specially the estimation of depth on a two dimensional display is difficult (e.g. touching boxes in Jenga). Maybe the integration of shadows in the visualization could improve depth perception. </w:t>
+        <w:t xml:space="preserve"> turned out to be harder than expected. Specially the estimation of depth on a two dimensional display is difficult (e.g. touching boxes in </w:t>
+      </w:r>
+      <w:proofErr w:type="spellStart"/>
+      <w:r>
+        <w:t>Jenga</w:t>
+      </w:r>
+      <w:proofErr w:type="spellEnd"/>
+      <w:r>
+        <w:t xml:space="preserve">). Maybe the integration of shadows in the visualization could improve depth perception. </w:t>
       </w:r>
     </w:p>
     <w:p>
@@ -2978,10 +3242,31 @@
         </w:numPr>
       </w:pPr>
       <w:r>
-        <w:t xml:space="preserve">Implementation of the visualization with SharpDX (DirectX wrapper) turned out to be more time consuming than expected. </w:t>
-      </w:r>
-      <w:r>
-        <w:t xml:space="preserve">Furthermore the integration into WPF was tedious and using WinForms would probably have been easier. </w:t>
+        <w:t xml:space="preserve">Implementation of the visualization with </w:t>
+      </w:r>
+      <w:proofErr w:type="spellStart"/>
+      <w:r>
+        <w:t>SharpDX</w:t>
+      </w:r>
+      <w:proofErr w:type="spellEnd"/>
+      <w:r>
+        <w:t xml:space="preserve"> (DirectX wrapper) turned out to be more time </w:t>
+      </w:r>
+      <w:bookmarkStart w:id="7" w:name="_GoBack"/>
+      <w:r>
+        <w:t xml:space="preserve">consuming than expected. </w:t>
+      </w:r>
+      <w:r>
+        <w:t xml:space="preserve">Furthermore the integration into WPF was tedious and using </w:t>
+      </w:r>
+      <w:bookmarkEnd w:id="7"/>
+      <w:proofErr w:type="spellStart"/>
+      <w:r>
+        <w:t>WinForms</w:t>
+      </w:r>
+      <w:proofErr w:type="spellEnd"/>
+      <w:r>
+        <w:t xml:space="preserve"> would probably have been easier. </w:t>
       </w:r>
     </w:p>
     <w:p>
@@ -3116,7 +3401,7 @@
         <w:bCs/>
         <w:noProof/>
       </w:rPr>
-      <w:t>1</w:t>
+      <w:t>9</w:t>
     </w:r>
     <w:r>
       <w:rPr>
@@ -3213,7 +3498,10 @@
       <w:ptab w:relativeTo="margin" w:alignment="center" w:leader="none"/>
     </w:r>
     <w:r>
-      <w:t>Finger tracking using touchless input devices</w:t>
+      <w:t xml:space="preserve">Finger tracking </w:t>
+    </w:r>
+    <w:r>
+      <w:t>and physically accurate 3D interaction</w:t>
     </w:r>
     <w:r>
       <w:ptab w:relativeTo="margin" w:alignment="right" w:leader="none"/>
@@ -7395,86 +7683,86 @@
     <dgm:cxn modelId="{28EF7DFD-830A-4AB4-84E0-67CA7B9CC6D6}" srcId="{0A7D3160-FEFA-4373-B54C-460EDB11B289}" destId="{DC2A00CE-8CEA-49BF-84D7-BE5E60D43EBE}" srcOrd="0" destOrd="0" parTransId="{EBA90FDA-AA70-4B53-AEAA-C57AB32C82F3}" sibTransId="{D3426E31-7A5F-4F39-BFEF-E602A1CFD928}"/>
     <dgm:cxn modelId="{3BE9151F-BA21-41C0-BB38-71DCF07DFE50}" srcId="{DC2A00CE-8CEA-49BF-84D7-BE5E60D43EBE}" destId="{785367D5-99DF-410E-AA55-BB0066F196E2}" srcOrd="0" destOrd="0" parTransId="{7786A8AA-0BDF-4B5E-AC46-91095B0836A9}" sibTransId="{57D0718E-FF3F-4B96-9FA1-6383534517BF}"/>
     <dgm:cxn modelId="{CC11C8FE-42C8-4781-A7A3-DBE6361EDB37}" srcId="{4791C35D-3098-470B-938C-0B120A6DB7B7}" destId="{F53C1435-BF94-42E1-8937-473F872855A2}" srcOrd="0" destOrd="0" parTransId="{9258B7E7-56A1-4977-B6A7-C1E989D9909B}" sibTransId="{3051DDD7-63D7-4A1C-88E2-BF119C0A3040}"/>
+    <dgm:cxn modelId="{CF9BBCC0-D1DF-4832-B937-DB2805D009B4}" type="presOf" srcId="{D8F82E61-3FE6-4E85-BDB7-288A2D66BD7E}" destId="{EEB9814A-9991-4BFD-B640-5B62D850843B}" srcOrd="0" destOrd="0" presId="urn:microsoft.com/office/officeart/2005/8/layout/architecture"/>
     <dgm:cxn modelId="{ACD0FCFB-1EC7-427C-9098-800711A4F5C0}" srcId="{A78F1C36-C927-41AF-9A98-1C756DDD583B}" destId="{D21F2BFA-854F-4E47-83B6-3F87C682F1A2}" srcOrd="0" destOrd="0" parTransId="{D68A5FA3-C21F-4E65-BF04-073459AA4BC5}" sibTransId="{203F2F1E-7B73-4F6F-B413-F8738F107211}"/>
     <dgm:cxn modelId="{021A5309-0105-4A8C-84C6-B29FAD492B67}" srcId="{F53C1435-BF94-42E1-8937-473F872855A2}" destId="{EA5F09A7-07D2-4011-A960-52959C669295}" srcOrd="0" destOrd="0" parTransId="{7B2C973C-756F-4FDF-B0F7-44255A138D38}" sibTransId="{60498073-6598-456D-8C33-07F77CE2AC1D}"/>
-    <dgm:cxn modelId="{AF94283F-FEA7-4B17-9007-9DEB4543CA15}" type="presOf" srcId="{142DDCF0-E50D-47CE-AA66-87DD776A62B9}" destId="{25E1DF55-6969-4FDE-A694-DAB63EEE5DCD}" srcOrd="0" destOrd="0" presId="urn:microsoft.com/office/officeart/2005/8/layout/architecture"/>
-    <dgm:cxn modelId="{EFF680E4-B24E-49A0-A0B3-1F9758B769A4}" type="presOf" srcId="{9448F2D2-AFC9-46CF-ADF7-A00A7991DFAF}" destId="{83728475-A0E6-41C2-AC3A-1D9644FD95C7}" srcOrd="0" destOrd="0" presId="urn:microsoft.com/office/officeart/2005/8/layout/architecture"/>
     <dgm:cxn modelId="{7EC69FBE-B8AA-463F-9444-7E6CCCB3B889}" srcId="{D8F82E61-3FE6-4E85-BDB7-288A2D66BD7E}" destId="{F43EF9CF-84B4-4AEF-ABAB-32140D173B6B}" srcOrd="2" destOrd="0" parTransId="{E01AEAFF-95B0-4AA4-AD4D-7E958E38CE14}" sibTransId="{772E609A-3E7A-4B90-844D-656D72BC3529}"/>
-    <dgm:cxn modelId="{6DC2A025-DBBB-4FDD-A6E7-0E0948A4CA06}" type="presOf" srcId="{F43EF9CF-84B4-4AEF-ABAB-32140D173B6B}" destId="{5CCE0927-2A9E-4E3A-924F-6587EAF26610}" srcOrd="0" destOrd="0" presId="urn:microsoft.com/office/officeart/2005/8/layout/architecture"/>
-    <dgm:cxn modelId="{F40B950F-740A-45DB-B04D-D42E654730ED}" type="presOf" srcId="{A5FE8028-4E09-4FF0-8590-D1F72CE85571}" destId="{1DE03F44-B3B3-4161-B322-B57893F66CE7}" srcOrd="0" destOrd="0" presId="urn:microsoft.com/office/officeart/2005/8/layout/architecture"/>
+    <dgm:cxn modelId="{8391F9E7-13D2-49DE-B977-721EA7863F5B}" type="presOf" srcId="{142DDCF0-E50D-47CE-AA66-87DD776A62B9}" destId="{25E1DF55-6969-4FDE-A694-DAB63EEE5DCD}" srcOrd="0" destOrd="0" presId="urn:microsoft.com/office/officeart/2005/8/layout/architecture"/>
     <dgm:cxn modelId="{F24B1D6B-E2E1-44A8-A403-0C642EA658B0}" srcId="{EE8AB0E6-5BCB-4815-8CEB-1BEF52836400}" destId="{142DDCF0-E50D-47CE-AA66-87DD776A62B9}" srcOrd="0" destOrd="0" parTransId="{4A9FC07A-DD8C-40B7-9B45-980AD8C46589}" sibTransId="{1A175DE7-6203-4E5B-AFFE-4AC221EEBC55}"/>
-    <dgm:cxn modelId="{B8A67F12-0F51-4206-BDDD-D050BE566910}" type="presOf" srcId="{D8F82E61-3FE6-4E85-BDB7-288A2D66BD7E}" destId="{EEB9814A-9991-4BFD-B640-5B62D850843B}" srcOrd="0" destOrd="0" presId="urn:microsoft.com/office/officeart/2005/8/layout/architecture"/>
-    <dgm:cxn modelId="{5303D43D-05BE-4AA0-A66C-73560AE21DFA}" type="presOf" srcId="{D21F2BFA-854F-4E47-83B6-3F87C682F1A2}" destId="{6A310E2E-2EBC-4537-ADB5-CEF594C2971C}" srcOrd="0" destOrd="0" presId="urn:microsoft.com/office/officeart/2005/8/layout/architecture"/>
     <dgm:cxn modelId="{F75281F8-ED8B-4174-877B-6150E0BBEF1F}" srcId="{9448F2D2-AFC9-46CF-ADF7-A00A7991DFAF}" destId="{A78F1C36-C927-41AF-9A98-1C756DDD583B}" srcOrd="0" destOrd="0" parTransId="{161DDB22-ABEB-4EF4-BE4A-C65B72E90BB0}" sibTransId="{E21FAC43-096B-4EDF-8C6A-791A9B0BB172}"/>
-    <dgm:cxn modelId="{D61ADB5E-7E6A-4166-8433-09F43FCADFF9}" type="presOf" srcId="{DC2A00CE-8CEA-49BF-84D7-BE5E60D43EBE}" destId="{ECCE19C1-42CF-4966-B2F2-45C7B164FA73}" srcOrd="0" destOrd="0" presId="urn:microsoft.com/office/officeart/2005/8/layout/architecture"/>
+    <dgm:cxn modelId="{E21920C2-E3A9-41A8-A2C7-C9C6C9DDEB27}" type="presOf" srcId="{0A7D3160-FEFA-4373-B54C-460EDB11B289}" destId="{D1819ADE-2E73-4320-BF63-E3FA7DC69860}" srcOrd="0" destOrd="0" presId="urn:microsoft.com/office/officeart/2005/8/layout/architecture"/>
+    <dgm:cxn modelId="{DE30CD29-F476-4B71-B021-7F2E4FEF3BD0}" type="presOf" srcId="{EA5F09A7-07D2-4011-A960-52959C669295}" destId="{198A9F65-E99A-4453-A4D7-3EE86E5DAB91}" srcOrd="0" destOrd="0" presId="urn:microsoft.com/office/officeart/2005/8/layout/architecture"/>
     <dgm:cxn modelId="{C14EE58F-BCA1-4B4A-B281-350319BEE20C}" srcId="{F43EF9CF-84B4-4AEF-ABAB-32140D173B6B}" destId="{4791C35D-3098-470B-938C-0B120A6DB7B7}" srcOrd="0" destOrd="0" parTransId="{3DC0C80E-BEDB-4F9B-94F0-3AD38E399548}" sibTransId="{26DD8D85-AC6A-4BB4-81EB-39FA5EA47074}"/>
-    <dgm:cxn modelId="{C7EB7827-8281-44B5-A0F7-88B73D1BCCD5}" type="presOf" srcId="{F53C1435-BF94-42E1-8937-473F872855A2}" destId="{61A3D408-B13D-4AE4-9556-A18D497C76AC}" srcOrd="0" destOrd="0" presId="urn:microsoft.com/office/officeart/2005/8/layout/architecture"/>
     <dgm:cxn modelId="{68704871-F6A3-46CC-9824-C43A28FA71EC}" srcId="{A5FE8028-4E09-4FF0-8590-D1F72CE85571}" destId="{9448F2D2-AFC9-46CF-ADF7-A00A7991DFAF}" srcOrd="0" destOrd="0" parTransId="{7B515329-880E-40C1-A07B-E388B2B5D297}" sibTransId="{1C64A635-5552-4A71-8798-83BFB4778CF5}"/>
     <dgm:cxn modelId="{9D2A206E-365D-4D6D-94F3-A71EAF9B6E2A}" srcId="{EB83D27C-C543-41E5-9CA6-6EC4FA2443F2}" destId="{0A7D3160-FEFA-4373-B54C-460EDB11B289}" srcOrd="0" destOrd="0" parTransId="{80745199-284D-42E2-93E2-7918F39D8A76}" sibTransId="{A6D8398E-54E9-4FC1-B924-874E87172781}"/>
+    <dgm:cxn modelId="{41AD2F23-DA31-4A48-A697-96E2F4C70FAA}" type="presOf" srcId="{DC2A00CE-8CEA-49BF-84D7-BE5E60D43EBE}" destId="{ECCE19C1-42CF-4966-B2F2-45C7B164FA73}" srcOrd="0" destOrd="0" presId="urn:microsoft.com/office/officeart/2005/8/layout/architecture"/>
     <dgm:cxn modelId="{37FAC365-C5FF-413B-A2F2-E2114666E7AB}" srcId="{0A7D3160-FEFA-4373-B54C-460EDB11B289}" destId="{EE8AB0E6-5BCB-4815-8CEB-1BEF52836400}" srcOrd="1" destOrd="0" parTransId="{DD782FC7-8D99-40C0-801F-DAB610E55845}" sibTransId="{04EE126D-9974-41FC-AC5E-B31F4FB7F5EC}"/>
-    <dgm:cxn modelId="{7B21EB53-AFF0-4183-8B29-CF676BBA9158}" type="presOf" srcId="{A78F1C36-C927-41AF-9A98-1C756DDD583B}" destId="{2948CD58-2F57-4D03-B71B-F4FDE068A6CF}" srcOrd="0" destOrd="0" presId="urn:microsoft.com/office/officeart/2005/8/layout/architecture"/>
-    <dgm:cxn modelId="{B93DC3FE-B637-40B7-8C58-72860D8086C3}" type="presOf" srcId="{EE8AB0E6-5BCB-4815-8CEB-1BEF52836400}" destId="{594D953B-11A8-43F5-A23F-53736AD999BD}" srcOrd="0" destOrd="0" presId="urn:microsoft.com/office/officeart/2005/8/layout/architecture"/>
-    <dgm:cxn modelId="{D293B19B-274A-48E2-8F73-B6082B9B3F0A}" type="presOf" srcId="{4791C35D-3098-470B-938C-0B120A6DB7B7}" destId="{40EF0274-ADCF-4AD4-943B-AC6FB71D8108}" srcOrd="0" destOrd="0" presId="urn:microsoft.com/office/officeart/2005/8/layout/architecture"/>
-    <dgm:cxn modelId="{7402E8D5-5A4F-4BB4-B9F9-5695645BC6F3}" type="presOf" srcId="{EA5F09A7-07D2-4011-A960-52959C669295}" destId="{198A9F65-E99A-4453-A4D7-3EE86E5DAB91}" srcOrd="0" destOrd="0" presId="urn:microsoft.com/office/officeart/2005/8/layout/architecture"/>
-    <dgm:cxn modelId="{09A9924C-1D06-4E87-BD38-3DB192A2EC86}" type="presOf" srcId="{785367D5-99DF-410E-AA55-BB0066F196E2}" destId="{E67BB626-1978-4576-BBC8-8D1DB5005ED1}" srcOrd="0" destOrd="0" presId="urn:microsoft.com/office/officeart/2005/8/layout/architecture"/>
+    <dgm:cxn modelId="{C22E684A-23B4-45E1-9672-4E1315D6ECB7}" type="presOf" srcId="{A78F1C36-C927-41AF-9A98-1C756DDD583B}" destId="{2948CD58-2F57-4D03-B71B-F4FDE068A6CF}" srcOrd="0" destOrd="0" presId="urn:microsoft.com/office/officeart/2005/8/layout/architecture"/>
+    <dgm:cxn modelId="{95549432-4508-4E62-B7D6-40D378757DD1}" type="presOf" srcId="{EB83D27C-C543-41E5-9CA6-6EC4FA2443F2}" destId="{28A3D33C-CCF4-4FD4-9419-71754AB57851}" srcOrd="0" destOrd="0" presId="urn:microsoft.com/office/officeart/2005/8/layout/architecture"/>
+    <dgm:cxn modelId="{87E93226-50CB-4343-A702-15672894DE83}" type="presOf" srcId="{F43EF9CF-84B4-4AEF-ABAB-32140D173B6B}" destId="{5CCE0927-2A9E-4E3A-924F-6587EAF26610}" srcOrd="0" destOrd="0" presId="urn:microsoft.com/office/officeart/2005/8/layout/architecture"/>
+    <dgm:cxn modelId="{DEEAE05D-E4DF-4070-BAE5-9701BFF43F99}" type="presOf" srcId="{A5FE8028-4E09-4FF0-8590-D1F72CE85571}" destId="{1DE03F44-B3B3-4161-B322-B57893F66CE7}" srcOrd="0" destOrd="0" presId="urn:microsoft.com/office/officeart/2005/8/layout/architecture"/>
+    <dgm:cxn modelId="{630C7DEB-E8B4-4CE7-AEE0-D627DF9B1CC9}" type="presOf" srcId="{EE8AB0E6-5BCB-4815-8CEB-1BEF52836400}" destId="{594D953B-11A8-43F5-A23F-53736AD999BD}" srcOrd="0" destOrd="0" presId="urn:microsoft.com/office/officeart/2005/8/layout/architecture"/>
     <dgm:cxn modelId="{EFD37722-5460-409E-BB68-B4831D4CC829}" srcId="{D8F82E61-3FE6-4E85-BDB7-288A2D66BD7E}" destId="{EB83D27C-C543-41E5-9CA6-6EC4FA2443F2}" srcOrd="0" destOrd="0" parTransId="{D5F78A55-195F-4830-9656-BB191B236715}" sibTransId="{3FF85790-AF0E-4582-A0EC-A35C5DC4C47C}"/>
-    <dgm:cxn modelId="{49F27A29-2469-4B00-9DC8-68FC48220D31}" type="presOf" srcId="{EB83D27C-C543-41E5-9CA6-6EC4FA2443F2}" destId="{28A3D33C-CCF4-4FD4-9419-71754AB57851}" srcOrd="0" destOrd="0" presId="urn:microsoft.com/office/officeart/2005/8/layout/architecture"/>
-    <dgm:cxn modelId="{D95E2E6D-83D7-4FE8-B6D4-1821752D31C4}" type="presOf" srcId="{0A7D3160-FEFA-4373-B54C-460EDB11B289}" destId="{D1819ADE-2E73-4320-BF63-E3FA7DC69860}" srcOrd="0" destOrd="0" presId="urn:microsoft.com/office/officeart/2005/8/layout/architecture"/>
-    <dgm:cxn modelId="{5307AF7B-CB16-4AD8-927C-4307E6A10802}" type="presParOf" srcId="{EEB9814A-9991-4BFD-B640-5B62D850843B}" destId="{20834E55-E907-4708-B284-5BF23E06BD6A}" srcOrd="0" destOrd="0" presId="urn:microsoft.com/office/officeart/2005/8/layout/architecture"/>
-    <dgm:cxn modelId="{8B05DF60-7E9E-478F-88A4-60FBA5F63697}" type="presParOf" srcId="{20834E55-E907-4708-B284-5BF23E06BD6A}" destId="{28A3D33C-CCF4-4FD4-9419-71754AB57851}" srcOrd="0" destOrd="0" presId="urn:microsoft.com/office/officeart/2005/8/layout/architecture"/>
-    <dgm:cxn modelId="{0EE7D1B8-AE99-44AB-B23C-41506D180704}" type="presParOf" srcId="{20834E55-E907-4708-B284-5BF23E06BD6A}" destId="{22B04D71-1164-4A77-B092-1E8C7430D6A1}" srcOrd="1" destOrd="0" presId="urn:microsoft.com/office/officeart/2005/8/layout/architecture"/>
-    <dgm:cxn modelId="{3787AD93-58AF-4434-868A-54A9A6F85895}" type="presParOf" srcId="{20834E55-E907-4708-B284-5BF23E06BD6A}" destId="{C43393AC-F40B-43AC-80F0-48F534D87D42}" srcOrd="2" destOrd="0" presId="urn:microsoft.com/office/officeart/2005/8/layout/architecture"/>
-    <dgm:cxn modelId="{8A663763-B667-46D5-92D9-05530C5D584E}" type="presParOf" srcId="{C43393AC-F40B-43AC-80F0-48F534D87D42}" destId="{2C121526-2F17-4B4C-8679-BD7899A05A45}" srcOrd="0" destOrd="0" presId="urn:microsoft.com/office/officeart/2005/8/layout/architecture"/>
-    <dgm:cxn modelId="{E2AA8173-530E-44FE-83A7-4335AA728A60}" type="presParOf" srcId="{2C121526-2F17-4B4C-8679-BD7899A05A45}" destId="{D1819ADE-2E73-4320-BF63-E3FA7DC69860}" srcOrd="0" destOrd="0" presId="urn:microsoft.com/office/officeart/2005/8/layout/architecture"/>
-    <dgm:cxn modelId="{99C6D84E-29F4-4C4F-8894-9D5D570E1EEA}" type="presParOf" srcId="{2C121526-2F17-4B4C-8679-BD7899A05A45}" destId="{28E28E89-C145-44A8-8AFE-7591599DB1DE}" srcOrd="1" destOrd="0" presId="urn:microsoft.com/office/officeart/2005/8/layout/architecture"/>
-    <dgm:cxn modelId="{C75ABA40-C43C-4026-927E-C15CB01BE43E}" type="presParOf" srcId="{2C121526-2F17-4B4C-8679-BD7899A05A45}" destId="{AE77753E-3D80-4C46-BC7E-E9FDF508EC97}" srcOrd="2" destOrd="0" presId="urn:microsoft.com/office/officeart/2005/8/layout/architecture"/>
-    <dgm:cxn modelId="{B196591E-AF43-4736-A319-7225596C6CD4}" type="presParOf" srcId="{AE77753E-3D80-4C46-BC7E-E9FDF508EC97}" destId="{9645A182-1C81-4211-9F10-7057110AD561}" srcOrd="0" destOrd="0" presId="urn:microsoft.com/office/officeart/2005/8/layout/architecture"/>
-    <dgm:cxn modelId="{2C60B268-C9E7-4AD5-BC26-25A118487D56}" type="presParOf" srcId="{9645A182-1C81-4211-9F10-7057110AD561}" destId="{ECCE19C1-42CF-4966-B2F2-45C7B164FA73}" srcOrd="0" destOrd="0" presId="urn:microsoft.com/office/officeart/2005/8/layout/architecture"/>
-    <dgm:cxn modelId="{65F6C3FA-66D6-4590-B657-8985EBBD4290}" type="presParOf" srcId="{9645A182-1C81-4211-9F10-7057110AD561}" destId="{97D8AE25-2DBC-4166-90AB-8C041759CAD2}" srcOrd="1" destOrd="0" presId="urn:microsoft.com/office/officeart/2005/8/layout/architecture"/>
-    <dgm:cxn modelId="{1AD8B2F5-E76E-4D54-82E4-276D799BFEFA}" type="presParOf" srcId="{9645A182-1C81-4211-9F10-7057110AD561}" destId="{01AF73C6-F82A-472A-BAE4-62DFB696E946}" srcOrd="2" destOrd="0" presId="urn:microsoft.com/office/officeart/2005/8/layout/architecture"/>
-    <dgm:cxn modelId="{1721D48C-DD82-45B5-80A4-D2BDF6FAAF58}" type="presParOf" srcId="{01AF73C6-F82A-472A-BAE4-62DFB696E946}" destId="{412E8D0F-30E1-4116-A8AD-9A3638E485BF}" srcOrd="0" destOrd="0" presId="urn:microsoft.com/office/officeart/2005/8/layout/architecture"/>
-    <dgm:cxn modelId="{F75A46DD-10B5-4BC5-8B50-20D22AB6E556}" type="presParOf" srcId="{412E8D0F-30E1-4116-A8AD-9A3638E485BF}" destId="{E67BB626-1978-4576-BBC8-8D1DB5005ED1}" srcOrd="0" destOrd="0" presId="urn:microsoft.com/office/officeart/2005/8/layout/architecture"/>
-    <dgm:cxn modelId="{146AC230-B4A8-49D0-B52D-A4B0AC1CFCEA}" type="presParOf" srcId="{412E8D0F-30E1-4116-A8AD-9A3638E485BF}" destId="{92D141A2-848E-47CE-9EF3-AF6A34596D80}" srcOrd="1" destOrd="0" presId="urn:microsoft.com/office/officeart/2005/8/layout/architecture"/>
-    <dgm:cxn modelId="{8BE566BA-98FE-4DAF-B489-2AD2D830C5F8}" type="presParOf" srcId="{AE77753E-3D80-4C46-BC7E-E9FDF508EC97}" destId="{319C8564-F64B-4A22-970D-8318A9A688E5}" srcOrd="1" destOrd="0" presId="urn:microsoft.com/office/officeart/2005/8/layout/architecture"/>
-    <dgm:cxn modelId="{990E93F2-430F-45A8-BA6D-20CC75A207B1}" type="presParOf" srcId="{AE77753E-3D80-4C46-BC7E-E9FDF508EC97}" destId="{F9C4DB43-448B-4846-B1A4-E7690FA431CD}" srcOrd="2" destOrd="0" presId="urn:microsoft.com/office/officeart/2005/8/layout/architecture"/>
-    <dgm:cxn modelId="{C4204027-6E81-46C2-A04E-AB5C36586F98}" type="presParOf" srcId="{F9C4DB43-448B-4846-B1A4-E7690FA431CD}" destId="{594D953B-11A8-43F5-A23F-53736AD999BD}" srcOrd="0" destOrd="0" presId="urn:microsoft.com/office/officeart/2005/8/layout/architecture"/>
-    <dgm:cxn modelId="{D3A8DE67-5B46-4C5E-9636-C4C3A4559A7A}" type="presParOf" srcId="{F9C4DB43-448B-4846-B1A4-E7690FA431CD}" destId="{B7BC224F-FBC2-4DB5-97E8-3C157E71E038}" srcOrd="1" destOrd="0" presId="urn:microsoft.com/office/officeart/2005/8/layout/architecture"/>
-    <dgm:cxn modelId="{5BD4F0F3-07C3-4110-B1F0-8DD1C3B310C1}" type="presParOf" srcId="{F9C4DB43-448B-4846-B1A4-E7690FA431CD}" destId="{97287DA6-2E58-441A-BA66-8CAF93D6CD06}" srcOrd="2" destOrd="0" presId="urn:microsoft.com/office/officeart/2005/8/layout/architecture"/>
-    <dgm:cxn modelId="{76ACAFC2-9691-4A3C-AC6F-0473D1BE1F96}" type="presParOf" srcId="{97287DA6-2E58-441A-BA66-8CAF93D6CD06}" destId="{0A8403ED-6DE2-43F5-BD21-6C814CDC3068}" srcOrd="0" destOrd="0" presId="urn:microsoft.com/office/officeart/2005/8/layout/architecture"/>
-    <dgm:cxn modelId="{E10E7E8A-FFA4-4FFF-8F1E-0DEB0A0F3756}" type="presParOf" srcId="{0A8403ED-6DE2-43F5-BD21-6C814CDC3068}" destId="{25E1DF55-6969-4FDE-A694-DAB63EEE5DCD}" srcOrd="0" destOrd="0" presId="urn:microsoft.com/office/officeart/2005/8/layout/architecture"/>
-    <dgm:cxn modelId="{1B4C753D-39C0-4BAB-A3BA-5E351CDCC531}" type="presParOf" srcId="{0A8403ED-6DE2-43F5-BD21-6C814CDC3068}" destId="{199245B7-828D-4B8E-9A39-4C461AD8D8F5}" srcOrd="1" destOrd="0" presId="urn:microsoft.com/office/officeart/2005/8/layout/architecture"/>
-    <dgm:cxn modelId="{3803080C-CAA7-4F5C-A7BC-E1BD4F177F62}" type="presParOf" srcId="{EEB9814A-9991-4BFD-B640-5B62D850843B}" destId="{A1DAEF44-D29D-4994-9994-7C10F2EB6284}" srcOrd="1" destOrd="0" presId="urn:microsoft.com/office/officeart/2005/8/layout/architecture"/>
-    <dgm:cxn modelId="{85673258-8C17-49E1-8A57-87069156BD95}" type="presParOf" srcId="{EEB9814A-9991-4BFD-B640-5B62D850843B}" destId="{60AB9C85-4C01-4E0B-8596-7C3C790C7C04}" srcOrd="2" destOrd="0" presId="urn:microsoft.com/office/officeart/2005/8/layout/architecture"/>
-    <dgm:cxn modelId="{D8E8778B-88C2-4406-BF0A-1BB0A60E6410}" type="presParOf" srcId="{60AB9C85-4C01-4E0B-8596-7C3C790C7C04}" destId="{1DE03F44-B3B3-4161-B322-B57893F66CE7}" srcOrd="0" destOrd="0" presId="urn:microsoft.com/office/officeart/2005/8/layout/architecture"/>
-    <dgm:cxn modelId="{06E3E4B7-D8FE-4F94-9CCA-3CE22651887D}" type="presParOf" srcId="{60AB9C85-4C01-4E0B-8596-7C3C790C7C04}" destId="{BFC389E7-E18A-4D92-A5DC-3CA94417F689}" srcOrd="1" destOrd="0" presId="urn:microsoft.com/office/officeart/2005/8/layout/architecture"/>
-    <dgm:cxn modelId="{2638C796-A11B-4EFB-A855-7D9A82821A2E}" type="presParOf" srcId="{60AB9C85-4C01-4E0B-8596-7C3C790C7C04}" destId="{10823695-E53B-43D4-8ADC-91F885704561}" srcOrd="2" destOrd="0" presId="urn:microsoft.com/office/officeart/2005/8/layout/architecture"/>
-    <dgm:cxn modelId="{E0437D33-85D3-47A1-8896-CB4F36B17A38}" type="presParOf" srcId="{10823695-E53B-43D4-8ADC-91F885704561}" destId="{CD3124C0-0DAC-4D9E-ABD3-20C4E011B36E}" srcOrd="0" destOrd="0" presId="urn:microsoft.com/office/officeart/2005/8/layout/architecture"/>
-    <dgm:cxn modelId="{D2D86D2E-5F37-41D2-9FE6-4F13E46E21D3}" type="presParOf" srcId="{CD3124C0-0DAC-4D9E-ABD3-20C4E011B36E}" destId="{83728475-A0E6-41C2-AC3A-1D9644FD95C7}" srcOrd="0" destOrd="0" presId="urn:microsoft.com/office/officeart/2005/8/layout/architecture"/>
-    <dgm:cxn modelId="{183826D2-CFD4-4E59-BE46-DD58146555A2}" type="presParOf" srcId="{CD3124C0-0DAC-4D9E-ABD3-20C4E011B36E}" destId="{27D31D10-4A22-4286-8D88-D9BAC360E43E}" srcOrd="1" destOrd="0" presId="urn:microsoft.com/office/officeart/2005/8/layout/architecture"/>
-    <dgm:cxn modelId="{7CF12602-9D9E-4721-951C-A0261C488401}" type="presParOf" srcId="{CD3124C0-0DAC-4D9E-ABD3-20C4E011B36E}" destId="{FEDB206E-6904-4CD5-B33E-1BE0102771C9}" srcOrd="2" destOrd="0" presId="urn:microsoft.com/office/officeart/2005/8/layout/architecture"/>
-    <dgm:cxn modelId="{9E127B3B-E35F-4E43-A6FF-F6A628958CAE}" type="presParOf" srcId="{FEDB206E-6904-4CD5-B33E-1BE0102771C9}" destId="{D85C4C71-E383-4A8A-BEDB-5E05C9DE051A}" srcOrd="0" destOrd="0" presId="urn:microsoft.com/office/officeart/2005/8/layout/architecture"/>
-    <dgm:cxn modelId="{6D3A5FD5-1A76-4070-9A56-A307AABAA203}" type="presParOf" srcId="{D85C4C71-E383-4A8A-BEDB-5E05C9DE051A}" destId="{2948CD58-2F57-4D03-B71B-F4FDE068A6CF}" srcOrd="0" destOrd="0" presId="urn:microsoft.com/office/officeart/2005/8/layout/architecture"/>
-    <dgm:cxn modelId="{08041D23-F134-41B5-B54E-94F344044305}" type="presParOf" srcId="{D85C4C71-E383-4A8A-BEDB-5E05C9DE051A}" destId="{E0CDAA83-B26F-4E23-A025-26A9E8808875}" srcOrd="1" destOrd="0" presId="urn:microsoft.com/office/officeart/2005/8/layout/architecture"/>
-    <dgm:cxn modelId="{19F2AA72-E765-45EC-970F-AF994C964F9F}" type="presParOf" srcId="{D85C4C71-E383-4A8A-BEDB-5E05C9DE051A}" destId="{57F07006-452C-40B7-AD2C-9C3F75EB7058}" srcOrd="2" destOrd="0" presId="urn:microsoft.com/office/officeart/2005/8/layout/architecture"/>
-    <dgm:cxn modelId="{F1DB4607-B536-46FF-864D-7B746743036A}" type="presParOf" srcId="{57F07006-452C-40B7-AD2C-9C3F75EB7058}" destId="{CC2954EF-2241-4F38-BB0B-9A115AA28D38}" srcOrd="0" destOrd="0" presId="urn:microsoft.com/office/officeart/2005/8/layout/architecture"/>
-    <dgm:cxn modelId="{8BA47927-5978-4174-8D36-B842AAC9F014}" type="presParOf" srcId="{CC2954EF-2241-4F38-BB0B-9A115AA28D38}" destId="{6A310E2E-2EBC-4537-ADB5-CEF594C2971C}" srcOrd="0" destOrd="0" presId="urn:microsoft.com/office/officeart/2005/8/layout/architecture"/>
-    <dgm:cxn modelId="{EA15479B-C582-4049-971D-B3C231C92F42}" type="presParOf" srcId="{CC2954EF-2241-4F38-BB0B-9A115AA28D38}" destId="{17C17782-8EB4-4157-AB57-B24EE62A50CE}" srcOrd="1" destOrd="0" presId="urn:microsoft.com/office/officeart/2005/8/layout/architecture"/>
-    <dgm:cxn modelId="{39B20FFF-0CA8-4053-89BE-3FD830F74B39}" type="presParOf" srcId="{EEB9814A-9991-4BFD-B640-5B62D850843B}" destId="{4DF7CFD9-3BDF-48E9-9037-571928C9354E}" srcOrd="3" destOrd="0" presId="urn:microsoft.com/office/officeart/2005/8/layout/architecture"/>
-    <dgm:cxn modelId="{D4994A26-92E5-4E99-946C-689B33A88A28}" type="presParOf" srcId="{EEB9814A-9991-4BFD-B640-5B62D850843B}" destId="{283CC4E5-DCBC-4F74-950D-766A01582E34}" srcOrd="4" destOrd="0" presId="urn:microsoft.com/office/officeart/2005/8/layout/architecture"/>
-    <dgm:cxn modelId="{198352DF-2F2B-4BCA-B653-6258B8306E4A}" type="presParOf" srcId="{283CC4E5-DCBC-4F74-950D-766A01582E34}" destId="{5CCE0927-2A9E-4E3A-924F-6587EAF26610}" srcOrd="0" destOrd="0" presId="urn:microsoft.com/office/officeart/2005/8/layout/architecture"/>
-    <dgm:cxn modelId="{B5EF05CA-4703-4E64-A52C-CD66742FDA41}" type="presParOf" srcId="{283CC4E5-DCBC-4F74-950D-766A01582E34}" destId="{9E6DE7E9-1881-42C0-9EDC-6F2481C1A2AE}" srcOrd="1" destOrd="0" presId="urn:microsoft.com/office/officeart/2005/8/layout/architecture"/>
-    <dgm:cxn modelId="{EA4CE356-E50D-418E-9280-3283FCFC92AC}" type="presParOf" srcId="{283CC4E5-DCBC-4F74-950D-766A01582E34}" destId="{6DED27D5-7B5B-46B7-9E4D-CCFCCD2E24A4}" srcOrd="2" destOrd="0" presId="urn:microsoft.com/office/officeart/2005/8/layout/architecture"/>
-    <dgm:cxn modelId="{4EF6E4F8-C1A6-44D8-89EF-49835109A1D7}" type="presParOf" srcId="{6DED27D5-7B5B-46B7-9E4D-CCFCCD2E24A4}" destId="{A7F0B85C-F4FC-4E4C-B59E-737E846DEF3B}" srcOrd="0" destOrd="0" presId="urn:microsoft.com/office/officeart/2005/8/layout/architecture"/>
-    <dgm:cxn modelId="{75B8B09E-FD88-4BF3-A835-CEF2BCA0021C}" type="presParOf" srcId="{A7F0B85C-F4FC-4E4C-B59E-737E846DEF3B}" destId="{40EF0274-ADCF-4AD4-943B-AC6FB71D8108}" srcOrd="0" destOrd="0" presId="urn:microsoft.com/office/officeart/2005/8/layout/architecture"/>
-    <dgm:cxn modelId="{26E5CCEC-D7E7-4068-85D8-165B76D1727B}" type="presParOf" srcId="{A7F0B85C-F4FC-4E4C-B59E-737E846DEF3B}" destId="{72A5BB02-E4B6-40CB-AF92-A2DCA1491ED5}" srcOrd="1" destOrd="0" presId="urn:microsoft.com/office/officeart/2005/8/layout/architecture"/>
-    <dgm:cxn modelId="{7384B9A2-579D-41E6-A2B4-82FB215C6A23}" type="presParOf" srcId="{A7F0B85C-F4FC-4E4C-B59E-737E846DEF3B}" destId="{FAACF353-5970-42D9-B907-EB0364D11875}" srcOrd="2" destOrd="0" presId="urn:microsoft.com/office/officeart/2005/8/layout/architecture"/>
-    <dgm:cxn modelId="{01AFD925-3E5E-4965-9B3F-871A5C15A679}" type="presParOf" srcId="{FAACF353-5970-42D9-B907-EB0364D11875}" destId="{01DF2B92-B76F-4102-A9DB-780E193FDA8B}" srcOrd="0" destOrd="0" presId="urn:microsoft.com/office/officeart/2005/8/layout/architecture"/>
-    <dgm:cxn modelId="{D1DCD541-947E-4644-B7E3-1B0568285367}" type="presParOf" srcId="{01DF2B92-B76F-4102-A9DB-780E193FDA8B}" destId="{61A3D408-B13D-4AE4-9556-A18D497C76AC}" srcOrd="0" destOrd="0" presId="urn:microsoft.com/office/officeart/2005/8/layout/architecture"/>
-    <dgm:cxn modelId="{C2D4EC36-B927-403F-9C2E-0811F49F41F7}" type="presParOf" srcId="{01DF2B92-B76F-4102-A9DB-780E193FDA8B}" destId="{99094956-CF22-4DF1-B05E-94DDD2CE745D}" srcOrd="1" destOrd="0" presId="urn:microsoft.com/office/officeart/2005/8/layout/architecture"/>
-    <dgm:cxn modelId="{3B87C10C-919F-476C-92FE-9E4D12F055CC}" type="presParOf" srcId="{01DF2B92-B76F-4102-A9DB-780E193FDA8B}" destId="{FDBA9A7F-6B97-41DC-8168-B661E620C726}" srcOrd="2" destOrd="0" presId="urn:microsoft.com/office/officeart/2005/8/layout/architecture"/>
-    <dgm:cxn modelId="{F2744A43-556D-482F-A97E-E28143D93E3B}" type="presParOf" srcId="{FDBA9A7F-6B97-41DC-8168-B661E620C726}" destId="{FC6720B9-730B-4EBA-9650-A3C7AA651057}" srcOrd="0" destOrd="0" presId="urn:microsoft.com/office/officeart/2005/8/layout/architecture"/>
-    <dgm:cxn modelId="{30FF9097-2E61-4213-B611-3C575906AAB8}" type="presParOf" srcId="{FC6720B9-730B-4EBA-9650-A3C7AA651057}" destId="{198A9F65-E99A-4453-A4D7-3EE86E5DAB91}" srcOrd="0" destOrd="0" presId="urn:microsoft.com/office/officeart/2005/8/layout/architecture"/>
-    <dgm:cxn modelId="{306880DC-2CA1-443D-8793-0C3B4496DC7E}" type="presParOf" srcId="{FC6720B9-730B-4EBA-9650-A3C7AA651057}" destId="{B441ADD5-1CB6-47B0-A3C9-72FED311A290}" srcOrd="1" destOrd="0" presId="urn:microsoft.com/office/officeart/2005/8/layout/architecture"/>
+    <dgm:cxn modelId="{1A8408CB-F7DE-4DF6-A297-79F5CB747745}" type="presOf" srcId="{4791C35D-3098-470B-938C-0B120A6DB7B7}" destId="{40EF0274-ADCF-4AD4-943B-AC6FB71D8108}" srcOrd="0" destOrd="0" presId="urn:microsoft.com/office/officeart/2005/8/layout/architecture"/>
+    <dgm:cxn modelId="{5CBE15A2-EFD9-4E02-A43C-745931E69D61}" type="presOf" srcId="{D21F2BFA-854F-4E47-83B6-3F87C682F1A2}" destId="{6A310E2E-2EBC-4537-ADB5-CEF594C2971C}" srcOrd="0" destOrd="0" presId="urn:microsoft.com/office/officeart/2005/8/layout/architecture"/>
+    <dgm:cxn modelId="{75209190-32CB-4152-8F80-6EAF889A2E82}" type="presOf" srcId="{785367D5-99DF-410E-AA55-BB0066F196E2}" destId="{E67BB626-1978-4576-BBC8-8D1DB5005ED1}" srcOrd="0" destOrd="0" presId="urn:microsoft.com/office/officeart/2005/8/layout/architecture"/>
+    <dgm:cxn modelId="{BBD610BC-7EB4-4EB3-B102-AECF0DE63D4E}" type="presOf" srcId="{9448F2D2-AFC9-46CF-ADF7-A00A7991DFAF}" destId="{83728475-A0E6-41C2-AC3A-1D9644FD95C7}" srcOrd="0" destOrd="0" presId="urn:microsoft.com/office/officeart/2005/8/layout/architecture"/>
+    <dgm:cxn modelId="{218AB232-B611-46CB-8477-EFF507DA9707}" type="presOf" srcId="{F53C1435-BF94-42E1-8937-473F872855A2}" destId="{61A3D408-B13D-4AE4-9556-A18D497C76AC}" srcOrd="0" destOrd="0" presId="urn:microsoft.com/office/officeart/2005/8/layout/architecture"/>
+    <dgm:cxn modelId="{53CA7DB6-2D9C-47F6-B764-96C805522BC4}" type="presParOf" srcId="{EEB9814A-9991-4BFD-B640-5B62D850843B}" destId="{20834E55-E907-4708-B284-5BF23E06BD6A}" srcOrd="0" destOrd="0" presId="urn:microsoft.com/office/officeart/2005/8/layout/architecture"/>
+    <dgm:cxn modelId="{867885E7-D41C-4895-9754-F13ABC5FAFAA}" type="presParOf" srcId="{20834E55-E907-4708-B284-5BF23E06BD6A}" destId="{28A3D33C-CCF4-4FD4-9419-71754AB57851}" srcOrd="0" destOrd="0" presId="urn:microsoft.com/office/officeart/2005/8/layout/architecture"/>
+    <dgm:cxn modelId="{0CE1C921-456E-4949-827C-5E36A339C882}" type="presParOf" srcId="{20834E55-E907-4708-B284-5BF23E06BD6A}" destId="{22B04D71-1164-4A77-B092-1E8C7430D6A1}" srcOrd="1" destOrd="0" presId="urn:microsoft.com/office/officeart/2005/8/layout/architecture"/>
+    <dgm:cxn modelId="{73530BAE-68C4-4291-859D-68AAFA3010E1}" type="presParOf" srcId="{20834E55-E907-4708-B284-5BF23E06BD6A}" destId="{C43393AC-F40B-43AC-80F0-48F534D87D42}" srcOrd="2" destOrd="0" presId="urn:microsoft.com/office/officeart/2005/8/layout/architecture"/>
+    <dgm:cxn modelId="{BD18CAEA-858B-49F3-A51D-78B8C51E8655}" type="presParOf" srcId="{C43393AC-F40B-43AC-80F0-48F534D87D42}" destId="{2C121526-2F17-4B4C-8679-BD7899A05A45}" srcOrd="0" destOrd="0" presId="urn:microsoft.com/office/officeart/2005/8/layout/architecture"/>
+    <dgm:cxn modelId="{F48AA7B7-02DA-4B2E-A469-D5E483CD317A}" type="presParOf" srcId="{2C121526-2F17-4B4C-8679-BD7899A05A45}" destId="{D1819ADE-2E73-4320-BF63-E3FA7DC69860}" srcOrd="0" destOrd="0" presId="urn:microsoft.com/office/officeart/2005/8/layout/architecture"/>
+    <dgm:cxn modelId="{78D96721-79C6-425A-A223-990D7814387A}" type="presParOf" srcId="{2C121526-2F17-4B4C-8679-BD7899A05A45}" destId="{28E28E89-C145-44A8-8AFE-7591599DB1DE}" srcOrd="1" destOrd="0" presId="urn:microsoft.com/office/officeart/2005/8/layout/architecture"/>
+    <dgm:cxn modelId="{1411BDF2-9BD6-4A90-80DC-A5FCA8E8E7D8}" type="presParOf" srcId="{2C121526-2F17-4B4C-8679-BD7899A05A45}" destId="{AE77753E-3D80-4C46-BC7E-E9FDF508EC97}" srcOrd="2" destOrd="0" presId="urn:microsoft.com/office/officeart/2005/8/layout/architecture"/>
+    <dgm:cxn modelId="{C581AC78-6A49-4678-9C9E-289AC639B5A3}" type="presParOf" srcId="{AE77753E-3D80-4C46-BC7E-E9FDF508EC97}" destId="{9645A182-1C81-4211-9F10-7057110AD561}" srcOrd="0" destOrd="0" presId="urn:microsoft.com/office/officeart/2005/8/layout/architecture"/>
+    <dgm:cxn modelId="{461D6957-C964-4D59-B286-F3A92AA2014B}" type="presParOf" srcId="{9645A182-1C81-4211-9F10-7057110AD561}" destId="{ECCE19C1-42CF-4966-B2F2-45C7B164FA73}" srcOrd="0" destOrd="0" presId="urn:microsoft.com/office/officeart/2005/8/layout/architecture"/>
+    <dgm:cxn modelId="{B79A19B2-624E-4A14-AD5C-45444C20252C}" type="presParOf" srcId="{9645A182-1C81-4211-9F10-7057110AD561}" destId="{97D8AE25-2DBC-4166-90AB-8C041759CAD2}" srcOrd="1" destOrd="0" presId="urn:microsoft.com/office/officeart/2005/8/layout/architecture"/>
+    <dgm:cxn modelId="{B72C626E-E63F-4580-B016-5EBF051A0A0D}" type="presParOf" srcId="{9645A182-1C81-4211-9F10-7057110AD561}" destId="{01AF73C6-F82A-472A-BAE4-62DFB696E946}" srcOrd="2" destOrd="0" presId="urn:microsoft.com/office/officeart/2005/8/layout/architecture"/>
+    <dgm:cxn modelId="{C85C9D20-81D2-415E-91F2-2B6728DC3690}" type="presParOf" srcId="{01AF73C6-F82A-472A-BAE4-62DFB696E946}" destId="{412E8D0F-30E1-4116-A8AD-9A3638E485BF}" srcOrd="0" destOrd="0" presId="urn:microsoft.com/office/officeart/2005/8/layout/architecture"/>
+    <dgm:cxn modelId="{AE9FB52D-7166-4127-9BE9-72D6B78C1EFE}" type="presParOf" srcId="{412E8D0F-30E1-4116-A8AD-9A3638E485BF}" destId="{E67BB626-1978-4576-BBC8-8D1DB5005ED1}" srcOrd="0" destOrd="0" presId="urn:microsoft.com/office/officeart/2005/8/layout/architecture"/>
+    <dgm:cxn modelId="{CC191E3F-29B4-449A-95AB-DA590161BD76}" type="presParOf" srcId="{412E8D0F-30E1-4116-A8AD-9A3638E485BF}" destId="{92D141A2-848E-47CE-9EF3-AF6A34596D80}" srcOrd="1" destOrd="0" presId="urn:microsoft.com/office/officeart/2005/8/layout/architecture"/>
+    <dgm:cxn modelId="{42F9028E-A996-465B-81B7-9E8AF2E94483}" type="presParOf" srcId="{AE77753E-3D80-4C46-BC7E-E9FDF508EC97}" destId="{319C8564-F64B-4A22-970D-8318A9A688E5}" srcOrd="1" destOrd="0" presId="urn:microsoft.com/office/officeart/2005/8/layout/architecture"/>
+    <dgm:cxn modelId="{926F0AA4-F0C3-4E68-9BDB-8AB37F5F108A}" type="presParOf" srcId="{AE77753E-3D80-4C46-BC7E-E9FDF508EC97}" destId="{F9C4DB43-448B-4846-B1A4-E7690FA431CD}" srcOrd="2" destOrd="0" presId="urn:microsoft.com/office/officeart/2005/8/layout/architecture"/>
+    <dgm:cxn modelId="{A76B7C83-926B-42C0-925C-71F0CCFF7E7C}" type="presParOf" srcId="{F9C4DB43-448B-4846-B1A4-E7690FA431CD}" destId="{594D953B-11A8-43F5-A23F-53736AD999BD}" srcOrd="0" destOrd="0" presId="urn:microsoft.com/office/officeart/2005/8/layout/architecture"/>
+    <dgm:cxn modelId="{41C4A536-B71F-41E9-9B6C-33942A3C229D}" type="presParOf" srcId="{F9C4DB43-448B-4846-B1A4-E7690FA431CD}" destId="{B7BC224F-FBC2-4DB5-97E8-3C157E71E038}" srcOrd="1" destOrd="0" presId="urn:microsoft.com/office/officeart/2005/8/layout/architecture"/>
+    <dgm:cxn modelId="{41D0AB5F-3175-4858-A4D0-F1A0C6AE0699}" type="presParOf" srcId="{F9C4DB43-448B-4846-B1A4-E7690FA431CD}" destId="{97287DA6-2E58-441A-BA66-8CAF93D6CD06}" srcOrd="2" destOrd="0" presId="urn:microsoft.com/office/officeart/2005/8/layout/architecture"/>
+    <dgm:cxn modelId="{8CB4BE43-B382-48B9-AE05-E819FC4F4A64}" type="presParOf" srcId="{97287DA6-2E58-441A-BA66-8CAF93D6CD06}" destId="{0A8403ED-6DE2-43F5-BD21-6C814CDC3068}" srcOrd="0" destOrd="0" presId="urn:microsoft.com/office/officeart/2005/8/layout/architecture"/>
+    <dgm:cxn modelId="{A66B482A-DA23-4CDD-9478-4B888BCAF3F0}" type="presParOf" srcId="{0A8403ED-6DE2-43F5-BD21-6C814CDC3068}" destId="{25E1DF55-6969-4FDE-A694-DAB63EEE5DCD}" srcOrd="0" destOrd="0" presId="urn:microsoft.com/office/officeart/2005/8/layout/architecture"/>
+    <dgm:cxn modelId="{1A93E3B5-9367-4AAA-8FD2-55A29B2C463F}" type="presParOf" srcId="{0A8403ED-6DE2-43F5-BD21-6C814CDC3068}" destId="{199245B7-828D-4B8E-9A39-4C461AD8D8F5}" srcOrd="1" destOrd="0" presId="urn:microsoft.com/office/officeart/2005/8/layout/architecture"/>
+    <dgm:cxn modelId="{67FFC4EC-70CC-4E94-B850-D220D608CD80}" type="presParOf" srcId="{EEB9814A-9991-4BFD-B640-5B62D850843B}" destId="{A1DAEF44-D29D-4994-9994-7C10F2EB6284}" srcOrd="1" destOrd="0" presId="urn:microsoft.com/office/officeart/2005/8/layout/architecture"/>
+    <dgm:cxn modelId="{972B09E4-84F8-4B44-B328-0447C3C0BF63}" type="presParOf" srcId="{EEB9814A-9991-4BFD-B640-5B62D850843B}" destId="{60AB9C85-4C01-4E0B-8596-7C3C790C7C04}" srcOrd="2" destOrd="0" presId="urn:microsoft.com/office/officeart/2005/8/layout/architecture"/>
+    <dgm:cxn modelId="{89272D40-47BD-4D93-A676-6BB03F441894}" type="presParOf" srcId="{60AB9C85-4C01-4E0B-8596-7C3C790C7C04}" destId="{1DE03F44-B3B3-4161-B322-B57893F66CE7}" srcOrd="0" destOrd="0" presId="urn:microsoft.com/office/officeart/2005/8/layout/architecture"/>
+    <dgm:cxn modelId="{4E53CA92-BD84-4594-AB42-DA2ACC90BD63}" type="presParOf" srcId="{60AB9C85-4C01-4E0B-8596-7C3C790C7C04}" destId="{BFC389E7-E18A-4D92-A5DC-3CA94417F689}" srcOrd="1" destOrd="0" presId="urn:microsoft.com/office/officeart/2005/8/layout/architecture"/>
+    <dgm:cxn modelId="{628BD0F2-331E-49FE-98F7-5B65448532D6}" type="presParOf" srcId="{60AB9C85-4C01-4E0B-8596-7C3C790C7C04}" destId="{10823695-E53B-43D4-8ADC-91F885704561}" srcOrd="2" destOrd="0" presId="urn:microsoft.com/office/officeart/2005/8/layout/architecture"/>
+    <dgm:cxn modelId="{71FE3CEA-FD97-4148-907F-D2A1B4B99757}" type="presParOf" srcId="{10823695-E53B-43D4-8ADC-91F885704561}" destId="{CD3124C0-0DAC-4D9E-ABD3-20C4E011B36E}" srcOrd="0" destOrd="0" presId="urn:microsoft.com/office/officeart/2005/8/layout/architecture"/>
+    <dgm:cxn modelId="{23031A42-60C4-48D0-9043-3C0ED8C116D5}" type="presParOf" srcId="{CD3124C0-0DAC-4D9E-ABD3-20C4E011B36E}" destId="{83728475-A0E6-41C2-AC3A-1D9644FD95C7}" srcOrd="0" destOrd="0" presId="urn:microsoft.com/office/officeart/2005/8/layout/architecture"/>
+    <dgm:cxn modelId="{436D0DB8-9732-47D8-8C90-DB625111230C}" type="presParOf" srcId="{CD3124C0-0DAC-4D9E-ABD3-20C4E011B36E}" destId="{27D31D10-4A22-4286-8D88-D9BAC360E43E}" srcOrd="1" destOrd="0" presId="urn:microsoft.com/office/officeart/2005/8/layout/architecture"/>
+    <dgm:cxn modelId="{55440708-4B83-4A00-B9C9-4CFD75B7A56F}" type="presParOf" srcId="{CD3124C0-0DAC-4D9E-ABD3-20C4E011B36E}" destId="{FEDB206E-6904-4CD5-B33E-1BE0102771C9}" srcOrd="2" destOrd="0" presId="urn:microsoft.com/office/officeart/2005/8/layout/architecture"/>
+    <dgm:cxn modelId="{C7967ACD-4DD8-4705-A70F-5BD371F1CE4E}" type="presParOf" srcId="{FEDB206E-6904-4CD5-B33E-1BE0102771C9}" destId="{D85C4C71-E383-4A8A-BEDB-5E05C9DE051A}" srcOrd="0" destOrd="0" presId="urn:microsoft.com/office/officeart/2005/8/layout/architecture"/>
+    <dgm:cxn modelId="{EDC84076-140B-447B-87A2-DBC3A728748B}" type="presParOf" srcId="{D85C4C71-E383-4A8A-BEDB-5E05C9DE051A}" destId="{2948CD58-2F57-4D03-B71B-F4FDE068A6CF}" srcOrd="0" destOrd="0" presId="urn:microsoft.com/office/officeart/2005/8/layout/architecture"/>
+    <dgm:cxn modelId="{815F3930-9B4E-4067-B1CA-A47EFACEEB3F}" type="presParOf" srcId="{D85C4C71-E383-4A8A-BEDB-5E05C9DE051A}" destId="{E0CDAA83-B26F-4E23-A025-26A9E8808875}" srcOrd="1" destOrd="0" presId="urn:microsoft.com/office/officeart/2005/8/layout/architecture"/>
+    <dgm:cxn modelId="{12628900-9B38-4C7E-98D6-48EB6C890516}" type="presParOf" srcId="{D85C4C71-E383-4A8A-BEDB-5E05C9DE051A}" destId="{57F07006-452C-40B7-AD2C-9C3F75EB7058}" srcOrd="2" destOrd="0" presId="urn:microsoft.com/office/officeart/2005/8/layout/architecture"/>
+    <dgm:cxn modelId="{6AE75CAF-2E94-4D03-921A-7862E06CD082}" type="presParOf" srcId="{57F07006-452C-40B7-AD2C-9C3F75EB7058}" destId="{CC2954EF-2241-4F38-BB0B-9A115AA28D38}" srcOrd="0" destOrd="0" presId="urn:microsoft.com/office/officeart/2005/8/layout/architecture"/>
+    <dgm:cxn modelId="{ABCB232C-9032-4AD8-83C4-8CE780C36EF4}" type="presParOf" srcId="{CC2954EF-2241-4F38-BB0B-9A115AA28D38}" destId="{6A310E2E-2EBC-4537-ADB5-CEF594C2971C}" srcOrd="0" destOrd="0" presId="urn:microsoft.com/office/officeart/2005/8/layout/architecture"/>
+    <dgm:cxn modelId="{637386FA-9DCF-4634-97B8-DF1F9C930AD4}" type="presParOf" srcId="{CC2954EF-2241-4F38-BB0B-9A115AA28D38}" destId="{17C17782-8EB4-4157-AB57-B24EE62A50CE}" srcOrd="1" destOrd="0" presId="urn:microsoft.com/office/officeart/2005/8/layout/architecture"/>
+    <dgm:cxn modelId="{2DF158F0-0A21-4F41-9DA6-4769CB061298}" type="presParOf" srcId="{EEB9814A-9991-4BFD-B640-5B62D850843B}" destId="{4DF7CFD9-3BDF-48E9-9037-571928C9354E}" srcOrd="3" destOrd="0" presId="urn:microsoft.com/office/officeart/2005/8/layout/architecture"/>
+    <dgm:cxn modelId="{17EFA64A-0C34-42EE-9F11-0F8FE88D060C}" type="presParOf" srcId="{EEB9814A-9991-4BFD-B640-5B62D850843B}" destId="{283CC4E5-DCBC-4F74-950D-766A01582E34}" srcOrd="4" destOrd="0" presId="urn:microsoft.com/office/officeart/2005/8/layout/architecture"/>
+    <dgm:cxn modelId="{89667583-A90C-43DA-8636-B386E89E8885}" type="presParOf" srcId="{283CC4E5-DCBC-4F74-950D-766A01582E34}" destId="{5CCE0927-2A9E-4E3A-924F-6587EAF26610}" srcOrd="0" destOrd="0" presId="urn:microsoft.com/office/officeart/2005/8/layout/architecture"/>
+    <dgm:cxn modelId="{A2EDB85B-4591-4ACF-881B-0E360DEDA423}" type="presParOf" srcId="{283CC4E5-DCBC-4F74-950D-766A01582E34}" destId="{9E6DE7E9-1881-42C0-9EDC-6F2481C1A2AE}" srcOrd="1" destOrd="0" presId="urn:microsoft.com/office/officeart/2005/8/layout/architecture"/>
+    <dgm:cxn modelId="{B578F1BD-FFBB-4193-ADF6-6EBCFC96378F}" type="presParOf" srcId="{283CC4E5-DCBC-4F74-950D-766A01582E34}" destId="{6DED27D5-7B5B-46B7-9E4D-CCFCCD2E24A4}" srcOrd="2" destOrd="0" presId="urn:microsoft.com/office/officeart/2005/8/layout/architecture"/>
+    <dgm:cxn modelId="{0DC4C35B-5E57-4EB0-BB1A-9098EEC3E963}" type="presParOf" srcId="{6DED27D5-7B5B-46B7-9E4D-CCFCCD2E24A4}" destId="{A7F0B85C-F4FC-4E4C-B59E-737E846DEF3B}" srcOrd="0" destOrd="0" presId="urn:microsoft.com/office/officeart/2005/8/layout/architecture"/>
+    <dgm:cxn modelId="{CC5B61FD-F143-46AA-B7D1-6858A62D9C01}" type="presParOf" srcId="{A7F0B85C-F4FC-4E4C-B59E-737E846DEF3B}" destId="{40EF0274-ADCF-4AD4-943B-AC6FB71D8108}" srcOrd="0" destOrd="0" presId="urn:microsoft.com/office/officeart/2005/8/layout/architecture"/>
+    <dgm:cxn modelId="{0EF08BD3-3274-47FF-A067-4B93304295A2}" type="presParOf" srcId="{A7F0B85C-F4FC-4E4C-B59E-737E846DEF3B}" destId="{72A5BB02-E4B6-40CB-AF92-A2DCA1491ED5}" srcOrd="1" destOrd="0" presId="urn:microsoft.com/office/officeart/2005/8/layout/architecture"/>
+    <dgm:cxn modelId="{C3BDD73A-EECA-4F26-B6A6-BD44BC6A228E}" type="presParOf" srcId="{A7F0B85C-F4FC-4E4C-B59E-737E846DEF3B}" destId="{FAACF353-5970-42D9-B907-EB0364D11875}" srcOrd="2" destOrd="0" presId="urn:microsoft.com/office/officeart/2005/8/layout/architecture"/>
+    <dgm:cxn modelId="{5C539B79-FB8E-495A-B1BC-DAA80C06B659}" type="presParOf" srcId="{FAACF353-5970-42D9-B907-EB0364D11875}" destId="{01DF2B92-B76F-4102-A9DB-780E193FDA8B}" srcOrd="0" destOrd="0" presId="urn:microsoft.com/office/officeart/2005/8/layout/architecture"/>
+    <dgm:cxn modelId="{45657EDF-1E0D-44A8-B709-353B16994989}" type="presParOf" srcId="{01DF2B92-B76F-4102-A9DB-780E193FDA8B}" destId="{61A3D408-B13D-4AE4-9556-A18D497C76AC}" srcOrd="0" destOrd="0" presId="urn:microsoft.com/office/officeart/2005/8/layout/architecture"/>
+    <dgm:cxn modelId="{1D1E424E-4C6F-46D0-B98B-3125E8DCE742}" type="presParOf" srcId="{01DF2B92-B76F-4102-A9DB-780E193FDA8B}" destId="{99094956-CF22-4DF1-B05E-94DDD2CE745D}" srcOrd="1" destOrd="0" presId="urn:microsoft.com/office/officeart/2005/8/layout/architecture"/>
+    <dgm:cxn modelId="{F346BD7C-98A7-44C7-9523-54D72A453D8B}" type="presParOf" srcId="{01DF2B92-B76F-4102-A9DB-780E193FDA8B}" destId="{FDBA9A7F-6B97-41DC-8168-B661E620C726}" srcOrd="2" destOrd="0" presId="urn:microsoft.com/office/officeart/2005/8/layout/architecture"/>
+    <dgm:cxn modelId="{B38A57D3-9E7C-4C14-B62C-53E5F2F74891}" type="presParOf" srcId="{FDBA9A7F-6B97-41DC-8168-B661E620C726}" destId="{FC6720B9-730B-4EBA-9650-A3C7AA651057}" srcOrd="0" destOrd="0" presId="urn:microsoft.com/office/officeart/2005/8/layout/architecture"/>
+    <dgm:cxn modelId="{F5B77ADD-4650-47ED-B291-528D4205E0D7}" type="presParOf" srcId="{FC6720B9-730B-4EBA-9650-A3C7AA651057}" destId="{198A9F65-E99A-4453-A4D7-3EE86E5DAB91}" srcOrd="0" destOrd="0" presId="urn:microsoft.com/office/officeart/2005/8/layout/architecture"/>
+    <dgm:cxn modelId="{76952226-3DC2-4A48-806A-BA8FFEE61E69}" type="presParOf" srcId="{FC6720B9-730B-4EBA-9650-A3C7AA651057}" destId="{B441ADD5-1CB6-47B0-A3C9-72FED311A290}" srcOrd="1" destOrd="0" presId="urn:microsoft.com/office/officeart/2005/8/layout/architecture"/>
   </dgm:cxnLst>
   <dgm:bg/>
   <dgm:whole/>
@@ -8227,65 +8515,65 @@
     </dgm:pt>
   </dgm:ptLst>
   <dgm:cxnLst>
+    <dgm:cxn modelId="{58441688-4EEE-4076-BAF4-B36735460F73}" type="presOf" srcId="{CE26915E-91BE-4192-BF2D-7E6C16E6AD4E}" destId="{950D7A01-1961-4E5D-B8BB-2F99C09CFA8E}" srcOrd="0" destOrd="0" presId="urn:microsoft.com/office/officeart/2005/8/layout/process3"/>
     <dgm:cxn modelId="{8EAD3B44-D120-4880-973C-AD058C56B556}" srcId="{CE26915E-91BE-4192-BF2D-7E6C16E6AD4E}" destId="{F1A1654D-0D76-4B9F-A285-8A6B75D74350}" srcOrd="0" destOrd="0" parTransId="{44902FB3-4B66-4EE7-A70E-47038567756C}" sibTransId="{0632FCD7-416C-45BA-9826-D7CCC53C0EDF}"/>
-    <dgm:cxn modelId="{2DAF0800-F611-4B87-9F00-D5BA248F8827}" type="presOf" srcId="{14B9C4D9-18B2-40E3-A60E-39EAE77183CC}" destId="{81950A9F-2589-4529-8517-4893C449EF3F}" srcOrd="0" destOrd="0" presId="urn:microsoft.com/office/officeart/2005/8/layout/process3"/>
-    <dgm:cxn modelId="{C838B3CC-5EC8-4302-9EE8-70D5FE30FA4B}" type="presOf" srcId="{2745DB64-3883-4976-A24A-5F423E035677}" destId="{B688EA9B-9002-4A21-ABC5-A30E257DD9F6}" srcOrd="0" destOrd="0" presId="urn:microsoft.com/office/officeart/2005/8/layout/process3"/>
-    <dgm:cxn modelId="{5DBD80FC-3181-4164-B1D2-959960565E68}" type="presOf" srcId="{9C920EC6-DC7C-47DD-908E-A371C34D092E}" destId="{411B312A-5DA2-4C3B-8819-2FD3016E3B65}" srcOrd="1" destOrd="0" presId="urn:microsoft.com/office/officeart/2005/8/layout/process3"/>
+    <dgm:cxn modelId="{750436B6-1AB8-48F7-8CB6-C3A4539CB0AD}" type="presOf" srcId="{14B9C4D9-18B2-40E3-A60E-39EAE77183CC}" destId="{81950A9F-2589-4529-8517-4893C449EF3F}" srcOrd="0" destOrd="0" presId="urn:microsoft.com/office/officeart/2005/8/layout/process3"/>
     <dgm:cxn modelId="{6A137EED-8570-4A9B-85F5-F2A8947E955B}" srcId="{850FA71D-41DC-47A1-BB9C-F477EEEE2B3F}" destId="{94704E25-B2AA-405F-8D12-34F4A5DFB5D2}" srcOrd="0" destOrd="0" parTransId="{965CDCFF-8079-4B36-95EB-B4DD5D586D45}" sibTransId="{77209FAB-1B4D-4790-B59D-F7A67BE4EA5B}"/>
+    <dgm:cxn modelId="{3DDB06A5-37A4-44E1-9C1D-08D9F630807E}" type="presOf" srcId="{03D50761-7112-4B2F-987A-461E14C6F967}" destId="{4F9BE458-CE3C-4719-8350-9A3DD988AFC1}" srcOrd="0" destOrd="1" presId="urn:microsoft.com/office/officeart/2005/8/layout/process3"/>
     <dgm:cxn modelId="{263760B5-547E-4C84-AAEF-22FD349985FE}" srcId="{3099A4D6-7DD0-437E-823D-E4E65400787E}" destId="{14B9C4D9-18B2-40E3-A60E-39EAE77183CC}" srcOrd="0" destOrd="0" parTransId="{AD21E9CD-FF97-46A2-A7F0-98358391807E}" sibTransId="{A74A39C9-C888-40EB-9C27-4C51DDDE7926}"/>
+    <dgm:cxn modelId="{9595311C-4A8D-48EA-844C-86AF4B5C5129}" type="presOf" srcId="{850FA71D-41DC-47A1-BB9C-F477EEEE2B3F}" destId="{F1F011A3-3570-487C-B0B4-0B05F02258C2}" srcOrd="1" destOrd="0" presId="urn:microsoft.com/office/officeart/2005/8/layout/process3"/>
     <dgm:cxn modelId="{0285B74A-58C7-4797-BB9D-B9A7C49EA095}" srcId="{3D97DC6D-03E2-41B3-A63C-AE43F7CA1CAD}" destId="{850FA71D-41DC-47A1-BB9C-F477EEEE2B3F}" srcOrd="1" destOrd="0" parTransId="{0A4CC43C-E3C3-467E-A101-7DEC17F696FD}" sibTransId="{CF73F453-309A-46CB-B15B-108661374671}"/>
-    <dgm:cxn modelId="{31D5B2EA-42A4-4A2B-9257-BE0569EF8717}" type="presOf" srcId="{2745DB64-3883-4976-A24A-5F423E035677}" destId="{028D712B-B147-4B8B-A3BD-F2B4DC6748C1}" srcOrd="1" destOrd="0" presId="urn:microsoft.com/office/officeart/2005/8/layout/process3"/>
-    <dgm:cxn modelId="{C5AE867A-F6F5-482C-8C9B-527455CC1397}" type="presOf" srcId="{ADD2C3CB-05BE-448C-9945-79DBAF30E7F5}" destId="{B61BCD74-6C21-4203-8FF0-2FA6A3921647}" srcOrd="0" destOrd="1" presId="urn:microsoft.com/office/officeart/2005/8/layout/process3"/>
-    <dgm:cxn modelId="{F1AFFE94-57A7-460F-A8F8-68092616F497}" type="presOf" srcId="{CF73F453-309A-46CB-B15B-108661374671}" destId="{7E92C612-8515-4886-B060-1A0699EA1B31}" srcOrd="1" destOrd="0" presId="urn:microsoft.com/office/officeart/2005/8/layout/process3"/>
-    <dgm:cxn modelId="{F0A97E31-C52D-4419-9C31-8AFA163CB61C}" type="presOf" srcId="{03D50761-7112-4B2F-987A-461E14C6F967}" destId="{4F9BE458-CE3C-4719-8350-9A3DD988AFC1}" srcOrd="0" destOrd="1" presId="urn:microsoft.com/office/officeart/2005/8/layout/process3"/>
+    <dgm:cxn modelId="{F865397C-534A-4BB9-80DD-0B25E83A7F08}" type="presOf" srcId="{850FA71D-41DC-47A1-BB9C-F477EEEE2B3F}" destId="{AFFF0D0D-B98F-456E-8FEE-02646EE18702}" srcOrd="0" destOrd="0" presId="urn:microsoft.com/office/officeart/2005/8/layout/process3"/>
+    <dgm:cxn modelId="{4AB082F9-4565-4E9A-A2A4-7E367D5CD918}" type="presOf" srcId="{3AEF7C43-F6E4-426B-9BEF-1F77C9F58C2D}" destId="{D8B14D87-5269-4941-AF64-961FCFFB82BD}" srcOrd="0" destOrd="0" presId="urn:microsoft.com/office/officeart/2005/8/layout/process3"/>
+    <dgm:cxn modelId="{B7E031F9-FC6C-46B4-9021-D0EED3CF4F7C}" type="presOf" srcId="{3099A4D6-7DD0-437E-823D-E4E65400787E}" destId="{7A508D79-9087-4A78-BD2E-85068276A7D5}" srcOrd="1" destOrd="0" presId="urn:microsoft.com/office/officeart/2005/8/layout/process3"/>
+    <dgm:cxn modelId="{2245D142-EA35-45B8-B34A-DA21C1BB9E50}" type="presOf" srcId="{3099A4D6-7DD0-437E-823D-E4E65400787E}" destId="{547D882B-2DC5-41C8-B833-FAE57A089E12}" srcOrd="0" destOrd="0" presId="urn:microsoft.com/office/officeart/2005/8/layout/process3"/>
     <dgm:cxn modelId="{D7AECE21-08F5-42DC-ACB5-3D9B29E7B9B9}" srcId="{2745DB64-3883-4976-A24A-5F423E035677}" destId="{24BD6E72-4D42-4BF3-B8EC-73B73CFD1FA9}" srcOrd="1" destOrd="0" parTransId="{1D00239F-4B4D-4D74-8D36-BEDBB2A7637D}" sibTransId="{B88A6CE8-3C16-44D9-ADFD-22B840C72E00}"/>
-    <dgm:cxn modelId="{83DC3732-875A-4144-92C4-5AA889893BAE}" type="presOf" srcId="{9C920EC6-DC7C-47DD-908E-A371C34D092E}" destId="{E91777E7-0489-44B4-8527-13A99F405CEC}" srcOrd="0" destOrd="0" presId="urn:microsoft.com/office/officeart/2005/8/layout/process3"/>
+    <dgm:cxn modelId="{00F264F6-CC0A-4DCC-9920-994377B51243}" type="presOf" srcId="{9C920EC6-DC7C-47DD-908E-A371C34D092E}" destId="{E91777E7-0489-44B4-8527-13A99F405CEC}" srcOrd="0" destOrd="0" presId="urn:microsoft.com/office/officeart/2005/8/layout/process3"/>
+    <dgm:cxn modelId="{D505B51F-1BC2-4E9F-AE28-3B3010E70F16}" type="presOf" srcId="{CE26915E-91BE-4192-BF2D-7E6C16E6AD4E}" destId="{4B29B524-7F24-43D4-B059-EAA209D5F964}" srcOrd="1" destOrd="0" presId="urn:microsoft.com/office/officeart/2005/8/layout/process3"/>
+    <dgm:cxn modelId="{0D7FBD81-5404-468C-A299-1D4303D84A6C}" type="presOf" srcId="{AEA8EFE9-0931-4CCE-874A-CF265149852B}" destId="{81950A9F-2589-4529-8517-4893C449EF3F}" srcOrd="0" destOrd="1" presId="urn:microsoft.com/office/officeart/2005/8/layout/process3"/>
+    <dgm:cxn modelId="{5C66AB15-4762-45B8-8D83-E3B1FD827D08}" type="presOf" srcId="{28462CAA-BE54-431F-AFD7-C7784913C524}" destId="{4F9BE458-CE3C-4719-8350-9A3DD988AFC1}" srcOrd="0" destOrd="2" presId="urn:microsoft.com/office/officeart/2005/8/layout/process3"/>
     <dgm:cxn modelId="{0D31E96F-C101-4924-9E08-386D6484244D}" srcId="{850FA71D-41DC-47A1-BB9C-F477EEEE2B3F}" destId="{28462CAA-BE54-431F-AFD7-C7784913C524}" srcOrd="2" destOrd="0" parTransId="{D327A612-9603-4D06-A705-E32D2F559776}" sibTransId="{EACD2EBF-6CCA-46A0-A8DA-31BC7F5BC6ED}"/>
-    <dgm:cxn modelId="{2EEA964C-BAFC-4895-BE92-67771AE3F3E1}" type="presOf" srcId="{472FE88C-B6DA-4FF1-BE1E-7A9B70080A93}" destId="{D5BFC479-C9E4-40CD-AF27-018B26A5E847}" srcOrd="0" destOrd="0" presId="urn:microsoft.com/office/officeart/2005/8/layout/process3"/>
-    <dgm:cxn modelId="{D5DC9B57-7E84-4F97-BB88-18E7823EC122}" type="presOf" srcId="{AEA8EFE9-0931-4CCE-874A-CF265149852B}" destId="{81950A9F-2589-4529-8517-4893C449EF3F}" srcOrd="0" destOrd="1" presId="urn:microsoft.com/office/officeart/2005/8/layout/process3"/>
     <dgm:cxn modelId="{C16428A4-FCEE-4DB9-95F9-BFCF32FF3176}" srcId="{3099A4D6-7DD0-437E-823D-E4E65400787E}" destId="{AEA8EFE9-0931-4CCE-874A-CF265149852B}" srcOrd="1" destOrd="0" parTransId="{AC01A837-1F05-4B49-A546-F954A1A6222D}" sibTransId="{B0783FB4-0CB1-40C3-B413-2381C29EB414}"/>
-    <dgm:cxn modelId="{654F873B-8289-489B-B086-ED49331B1DDE}" type="presOf" srcId="{24BD6E72-4D42-4BF3-B8EC-73B73CFD1FA9}" destId="{D8B14D87-5269-4941-AF64-961FCFFB82BD}" srcOrd="0" destOrd="1" presId="urn:microsoft.com/office/officeart/2005/8/layout/process3"/>
-    <dgm:cxn modelId="{80BDD427-304A-47C0-8CE3-F66B8D862295}" type="presOf" srcId="{CE26915E-91BE-4192-BF2D-7E6C16E6AD4E}" destId="{4B29B524-7F24-43D4-B059-EAA209D5F964}" srcOrd="1" destOrd="0" presId="urn:microsoft.com/office/officeart/2005/8/layout/process3"/>
     <dgm:cxn modelId="{CC5E80AA-9930-47D6-855F-54A434700C51}" srcId="{850FA71D-41DC-47A1-BB9C-F477EEEE2B3F}" destId="{03D50761-7112-4B2F-987A-461E14C6F967}" srcOrd="1" destOrd="0" parTransId="{2FE7D47E-CA67-40ED-A425-13B40D4FE129}" sibTransId="{56CF98A9-4484-4C3A-9548-EF9FAC89775A}"/>
+    <dgm:cxn modelId="{C0F1D526-5663-4E2E-A68B-C60C0A89E3D3}" type="presOf" srcId="{CF73F453-309A-46CB-B15B-108661374671}" destId="{7E92C612-8515-4886-B060-1A0699EA1B31}" srcOrd="1" destOrd="0" presId="urn:microsoft.com/office/officeart/2005/8/layout/process3"/>
     <dgm:cxn modelId="{16813CC7-E82E-4BF2-BB7F-F4A53A8D7F1F}" srcId="{2745DB64-3883-4976-A24A-5F423E035677}" destId="{3AEF7C43-F6E4-426B-9BEF-1F77C9F58C2D}" srcOrd="0" destOrd="0" parTransId="{03E25997-058E-4D3A-AF6E-DF79B9D939BA}" sibTransId="{C079329D-E4AA-44D6-B379-B70A75B0AF85}"/>
-    <dgm:cxn modelId="{49244FB7-1B5C-4642-B559-9FA78FA7E166}" type="presOf" srcId="{3099A4D6-7DD0-437E-823D-E4E65400787E}" destId="{547D882B-2DC5-41C8-B833-FAE57A089E12}" srcOrd="0" destOrd="0" presId="urn:microsoft.com/office/officeart/2005/8/layout/process3"/>
-    <dgm:cxn modelId="{1FC172DA-A38B-4D22-8BC0-837372749616}" type="presOf" srcId="{3AEF7C43-F6E4-426B-9BEF-1F77C9F58C2D}" destId="{D8B14D87-5269-4941-AF64-961FCFFB82BD}" srcOrd="0" destOrd="0" presId="urn:microsoft.com/office/officeart/2005/8/layout/process3"/>
-    <dgm:cxn modelId="{EE0E25E4-3BBE-473C-87E3-11E0421DDF9B}" type="presOf" srcId="{94704E25-B2AA-405F-8D12-34F4A5DFB5D2}" destId="{4F9BE458-CE3C-4719-8350-9A3DD988AFC1}" srcOrd="0" destOrd="0" presId="urn:microsoft.com/office/officeart/2005/8/layout/process3"/>
+    <dgm:cxn modelId="{96266369-8B1A-4422-8161-E42D2DA5F8D8}" type="presOf" srcId="{472FE88C-B6DA-4FF1-BE1E-7A9B70080A93}" destId="{45A49464-3683-4B5A-A26A-DFE29D6440BD}" srcOrd="1" destOrd="0" presId="urn:microsoft.com/office/officeart/2005/8/layout/process3"/>
+    <dgm:cxn modelId="{F4554232-F614-4774-95B6-F0A5A22C99A9}" type="presOf" srcId="{CF73F453-309A-46CB-B15B-108661374671}" destId="{4435DC9F-A3BD-44F7-B828-346460918183}" srcOrd="0" destOrd="0" presId="urn:microsoft.com/office/officeart/2005/8/layout/process3"/>
+    <dgm:cxn modelId="{5A317629-9F1B-4541-BEFB-B8153C20914E}" type="presOf" srcId="{3D97DC6D-03E2-41B3-A63C-AE43F7CA1CAD}" destId="{9D28F3D4-65BC-430F-A494-5C76D3865462}" srcOrd="0" destOrd="0" presId="urn:microsoft.com/office/officeart/2005/8/layout/process3"/>
     <dgm:cxn modelId="{ECEFC522-AFFF-43C6-80B9-D5C823E57DF9}" srcId="{3D97DC6D-03E2-41B3-A63C-AE43F7CA1CAD}" destId="{3099A4D6-7DD0-437E-823D-E4E65400787E}" srcOrd="3" destOrd="0" parTransId="{38E7BB1A-2C35-4D76-BBB5-49D149C52A0D}" sibTransId="{D62BD779-9D5B-4688-83E3-8F6FA76ACCD3}"/>
     <dgm:cxn modelId="{E62CADE1-3771-4EB4-9846-62AB227D1CC0}" srcId="{3D97DC6D-03E2-41B3-A63C-AE43F7CA1CAD}" destId="{CE26915E-91BE-4192-BF2D-7E6C16E6AD4E}" srcOrd="2" destOrd="0" parTransId="{5BE8C34C-3938-41E4-9FE0-AB33273E0745}" sibTransId="{9C920EC6-DC7C-47DD-908E-A371C34D092E}"/>
-    <dgm:cxn modelId="{C3957C00-70A7-43C7-B2FA-AE2FEF87FFE3}" type="presOf" srcId="{3099A4D6-7DD0-437E-823D-E4E65400787E}" destId="{7A508D79-9087-4A78-BD2E-85068276A7D5}" srcOrd="1" destOrd="0" presId="urn:microsoft.com/office/officeart/2005/8/layout/process3"/>
-    <dgm:cxn modelId="{4A4B20C1-3703-4719-931B-5D10D50458C5}" type="presOf" srcId="{CE26915E-91BE-4192-BF2D-7E6C16E6AD4E}" destId="{950D7A01-1961-4E5D-B8BB-2F99C09CFA8E}" srcOrd="0" destOrd="0" presId="urn:microsoft.com/office/officeart/2005/8/layout/process3"/>
-    <dgm:cxn modelId="{749A790D-658D-4B5B-AB59-A76B6F1F09CE}" type="presOf" srcId="{28462CAA-BE54-431F-AFD7-C7784913C524}" destId="{4F9BE458-CE3C-4719-8350-9A3DD988AFC1}" srcOrd="0" destOrd="2" presId="urn:microsoft.com/office/officeart/2005/8/layout/process3"/>
-    <dgm:cxn modelId="{D37CFB53-EFE7-423B-8C46-EE2D571D79F2}" type="presOf" srcId="{850FA71D-41DC-47A1-BB9C-F477EEEE2B3F}" destId="{F1F011A3-3570-487C-B0B4-0B05F02258C2}" srcOrd="1" destOrd="0" presId="urn:microsoft.com/office/officeart/2005/8/layout/process3"/>
-    <dgm:cxn modelId="{F9F77C83-6F24-4E9B-8171-446661F20975}" type="presOf" srcId="{850FA71D-41DC-47A1-BB9C-F477EEEE2B3F}" destId="{AFFF0D0D-B98F-456E-8FEE-02646EE18702}" srcOrd="0" destOrd="0" presId="urn:microsoft.com/office/officeart/2005/8/layout/process3"/>
-    <dgm:cxn modelId="{20F921E1-A5ED-4417-B3D0-B2358EB1886D}" type="presOf" srcId="{F1A1654D-0D76-4B9F-A285-8A6B75D74350}" destId="{B61BCD74-6C21-4203-8FF0-2FA6A3921647}" srcOrd="0" destOrd="0" presId="urn:microsoft.com/office/officeart/2005/8/layout/process3"/>
-    <dgm:cxn modelId="{282CB842-B1C1-4204-8BFE-CFFDE6BB055C}" type="presOf" srcId="{472FE88C-B6DA-4FF1-BE1E-7A9B70080A93}" destId="{45A49464-3683-4B5A-A26A-DFE29D6440BD}" srcOrd="1" destOrd="0" presId="urn:microsoft.com/office/officeart/2005/8/layout/process3"/>
+    <dgm:cxn modelId="{29ED1BCD-CE4A-4A65-984D-90DB54DF3248}" type="presOf" srcId="{F1A1654D-0D76-4B9F-A285-8A6B75D74350}" destId="{B61BCD74-6C21-4203-8FF0-2FA6A3921647}" srcOrd="0" destOrd="0" presId="urn:microsoft.com/office/officeart/2005/8/layout/process3"/>
+    <dgm:cxn modelId="{8ED275D9-DAE1-4481-A616-E602E869F2F6}" type="presOf" srcId="{2745DB64-3883-4976-A24A-5F423E035677}" destId="{028D712B-B147-4B8B-A3BD-F2B4DC6748C1}" srcOrd="1" destOrd="0" presId="urn:microsoft.com/office/officeart/2005/8/layout/process3"/>
+    <dgm:cxn modelId="{9C322C72-0C9E-4AA6-BED6-355C5347E10C}" type="presOf" srcId="{472FE88C-B6DA-4FF1-BE1E-7A9B70080A93}" destId="{D5BFC479-C9E4-40CD-AF27-018B26A5E847}" srcOrd="0" destOrd="0" presId="urn:microsoft.com/office/officeart/2005/8/layout/process3"/>
+    <dgm:cxn modelId="{FF858251-02E0-466B-8083-D22610E13076}" type="presOf" srcId="{9C920EC6-DC7C-47DD-908E-A371C34D092E}" destId="{411B312A-5DA2-4C3B-8819-2FD3016E3B65}" srcOrd="1" destOrd="0" presId="urn:microsoft.com/office/officeart/2005/8/layout/process3"/>
+    <dgm:cxn modelId="{164A34A0-37C3-4778-8CE1-0D4E774FD457}" type="presOf" srcId="{24BD6E72-4D42-4BF3-B8EC-73B73CFD1FA9}" destId="{D8B14D87-5269-4941-AF64-961FCFFB82BD}" srcOrd="0" destOrd="1" presId="urn:microsoft.com/office/officeart/2005/8/layout/process3"/>
+    <dgm:cxn modelId="{9A307934-F0FF-4C7A-88F1-30FF673D36A1}" type="presOf" srcId="{2745DB64-3883-4976-A24A-5F423E035677}" destId="{B688EA9B-9002-4A21-ABC5-A30E257DD9F6}" srcOrd="0" destOrd="0" presId="urn:microsoft.com/office/officeart/2005/8/layout/process3"/>
+    <dgm:cxn modelId="{5EDA9E0D-332D-41C9-B3FB-C2DC9EC49155}" type="presOf" srcId="{94704E25-B2AA-405F-8D12-34F4A5DFB5D2}" destId="{4F9BE458-CE3C-4719-8350-9A3DD988AFC1}" srcOrd="0" destOrd="0" presId="urn:microsoft.com/office/officeart/2005/8/layout/process3"/>
     <dgm:cxn modelId="{582F8904-F231-44B4-8047-2FDC74B8A1DE}" srcId="{CE26915E-91BE-4192-BF2D-7E6C16E6AD4E}" destId="{ADD2C3CB-05BE-448C-9945-79DBAF30E7F5}" srcOrd="1" destOrd="0" parTransId="{8E35EAB9-6354-4F23-8940-144DF4033A8A}" sibTransId="{8DE72F02-B3A7-4795-925F-DDB881725DC3}"/>
-    <dgm:cxn modelId="{B085A21D-62FA-464A-9CBF-467E66EB6F7D}" type="presOf" srcId="{3D97DC6D-03E2-41B3-A63C-AE43F7CA1CAD}" destId="{9D28F3D4-65BC-430F-A494-5C76D3865462}" srcOrd="0" destOrd="0" presId="urn:microsoft.com/office/officeart/2005/8/layout/process3"/>
     <dgm:cxn modelId="{B98BECD6-C21E-4089-A6AE-4224D70CBE8A}" srcId="{3D97DC6D-03E2-41B3-A63C-AE43F7CA1CAD}" destId="{2745DB64-3883-4976-A24A-5F423E035677}" srcOrd="0" destOrd="0" parTransId="{8709C57D-D9AF-4933-880D-6BD255312605}" sibTransId="{472FE88C-B6DA-4FF1-BE1E-7A9B70080A93}"/>
-    <dgm:cxn modelId="{5EFAC017-C273-4FB2-AEE8-870B659B158C}" type="presOf" srcId="{CF73F453-309A-46CB-B15B-108661374671}" destId="{4435DC9F-A3BD-44F7-B828-346460918183}" srcOrd="0" destOrd="0" presId="urn:microsoft.com/office/officeart/2005/8/layout/process3"/>
-    <dgm:cxn modelId="{3E89C463-0A22-45FC-BB15-43D35409AC66}" type="presParOf" srcId="{9D28F3D4-65BC-430F-A494-5C76D3865462}" destId="{CFB16F07-E5B1-49F7-B82B-506651BEFFCE}" srcOrd="0" destOrd="0" presId="urn:microsoft.com/office/officeart/2005/8/layout/process3"/>
-    <dgm:cxn modelId="{7AB9C58B-97AB-4A13-A8D8-ED33598DD091}" type="presParOf" srcId="{CFB16F07-E5B1-49F7-B82B-506651BEFFCE}" destId="{B688EA9B-9002-4A21-ABC5-A30E257DD9F6}" srcOrd="0" destOrd="0" presId="urn:microsoft.com/office/officeart/2005/8/layout/process3"/>
-    <dgm:cxn modelId="{4DA4FD11-05C4-4FCA-AB09-F9E2C252A562}" type="presParOf" srcId="{CFB16F07-E5B1-49F7-B82B-506651BEFFCE}" destId="{028D712B-B147-4B8B-A3BD-F2B4DC6748C1}" srcOrd="1" destOrd="0" presId="urn:microsoft.com/office/officeart/2005/8/layout/process3"/>
-    <dgm:cxn modelId="{BE097FB1-2DE6-4945-B0F0-B9F1686F8B7D}" type="presParOf" srcId="{CFB16F07-E5B1-49F7-B82B-506651BEFFCE}" destId="{D8B14D87-5269-4941-AF64-961FCFFB82BD}" srcOrd="2" destOrd="0" presId="urn:microsoft.com/office/officeart/2005/8/layout/process3"/>
-    <dgm:cxn modelId="{2CAC3E27-E631-4220-9815-3E035470ADF4}" type="presParOf" srcId="{9D28F3D4-65BC-430F-A494-5C76D3865462}" destId="{D5BFC479-C9E4-40CD-AF27-018B26A5E847}" srcOrd="1" destOrd="0" presId="urn:microsoft.com/office/officeart/2005/8/layout/process3"/>
-    <dgm:cxn modelId="{B1728185-6FFE-401A-B875-D74DEE658BA3}" type="presParOf" srcId="{D5BFC479-C9E4-40CD-AF27-018B26A5E847}" destId="{45A49464-3683-4B5A-A26A-DFE29D6440BD}" srcOrd="0" destOrd="0" presId="urn:microsoft.com/office/officeart/2005/8/layout/process3"/>
-    <dgm:cxn modelId="{50FBACAE-431B-471D-9957-D3EE274C84E0}" type="presParOf" srcId="{9D28F3D4-65BC-430F-A494-5C76D3865462}" destId="{C44C4BBA-227A-4464-BC8C-EE9DC44EE7BE}" srcOrd="2" destOrd="0" presId="urn:microsoft.com/office/officeart/2005/8/layout/process3"/>
-    <dgm:cxn modelId="{2B58C8A8-9726-4426-8ADD-26BA8109DF48}" type="presParOf" srcId="{C44C4BBA-227A-4464-BC8C-EE9DC44EE7BE}" destId="{AFFF0D0D-B98F-456E-8FEE-02646EE18702}" srcOrd="0" destOrd="0" presId="urn:microsoft.com/office/officeart/2005/8/layout/process3"/>
-    <dgm:cxn modelId="{1CF8216B-06D7-48E7-B837-706582F82348}" type="presParOf" srcId="{C44C4BBA-227A-4464-BC8C-EE9DC44EE7BE}" destId="{F1F011A3-3570-487C-B0B4-0B05F02258C2}" srcOrd="1" destOrd="0" presId="urn:microsoft.com/office/officeart/2005/8/layout/process3"/>
-    <dgm:cxn modelId="{07ABCE3C-FEC9-48B0-944C-BA7E405718EA}" type="presParOf" srcId="{C44C4BBA-227A-4464-BC8C-EE9DC44EE7BE}" destId="{4F9BE458-CE3C-4719-8350-9A3DD988AFC1}" srcOrd="2" destOrd="0" presId="urn:microsoft.com/office/officeart/2005/8/layout/process3"/>
-    <dgm:cxn modelId="{D339FDA1-1669-4F33-B1D6-0D378DAF0B21}" type="presParOf" srcId="{9D28F3D4-65BC-430F-A494-5C76D3865462}" destId="{4435DC9F-A3BD-44F7-B828-346460918183}" srcOrd="3" destOrd="0" presId="urn:microsoft.com/office/officeart/2005/8/layout/process3"/>
-    <dgm:cxn modelId="{66080900-2037-46A0-B82F-C817CFFC7F5D}" type="presParOf" srcId="{4435DC9F-A3BD-44F7-B828-346460918183}" destId="{7E92C612-8515-4886-B060-1A0699EA1B31}" srcOrd="0" destOrd="0" presId="urn:microsoft.com/office/officeart/2005/8/layout/process3"/>
-    <dgm:cxn modelId="{A3F0A2E8-2373-4400-BBA0-708622A441E5}" type="presParOf" srcId="{9D28F3D4-65BC-430F-A494-5C76D3865462}" destId="{0AD92C09-AFD0-4BD7-89CA-66BBCC1C212F}" srcOrd="4" destOrd="0" presId="urn:microsoft.com/office/officeart/2005/8/layout/process3"/>
-    <dgm:cxn modelId="{8B1D885C-8074-451B-9685-73FCC9E37300}" type="presParOf" srcId="{0AD92C09-AFD0-4BD7-89CA-66BBCC1C212F}" destId="{950D7A01-1961-4E5D-B8BB-2F99C09CFA8E}" srcOrd="0" destOrd="0" presId="urn:microsoft.com/office/officeart/2005/8/layout/process3"/>
-    <dgm:cxn modelId="{5477002C-7CC8-44DB-96F2-275F5A717C4D}" type="presParOf" srcId="{0AD92C09-AFD0-4BD7-89CA-66BBCC1C212F}" destId="{4B29B524-7F24-43D4-B059-EAA209D5F964}" srcOrd="1" destOrd="0" presId="urn:microsoft.com/office/officeart/2005/8/layout/process3"/>
-    <dgm:cxn modelId="{E2BEDD8F-55CF-476C-B6CC-169A406C02A4}" type="presParOf" srcId="{0AD92C09-AFD0-4BD7-89CA-66BBCC1C212F}" destId="{B61BCD74-6C21-4203-8FF0-2FA6A3921647}" srcOrd="2" destOrd="0" presId="urn:microsoft.com/office/officeart/2005/8/layout/process3"/>
-    <dgm:cxn modelId="{0FBDF513-2AAC-4087-BD03-62F47A02C485}" type="presParOf" srcId="{9D28F3D4-65BC-430F-A494-5C76D3865462}" destId="{E91777E7-0489-44B4-8527-13A99F405CEC}" srcOrd="5" destOrd="0" presId="urn:microsoft.com/office/officeart/2005/8/layout/process3"/>
-    <dgm:cxn modelId="{F9D27A44-B4DC-4513-92E3-C37341CD7DED}" type="presParOf" srcId="{E91777E7-0489-44B4-8527-13A99F405CEC}" destId="{411B312A-5DA2-4C3B-8819-2FD3016E3B65}" srcOrd="0" destOrd="0" presId="urn:microsoft.com/office/officeart/2005/8/layout/process3"/>
-    <dgm:cxn modelId="{FDB53BF3-820E-44EA-B36C-4F831C7376C8}" type="presParOf" srcId="{9D28F3D4-65BC-430F-A494-5C76D3865462}" destId="{83535C5B-3AFF-4A7B-B503-2CCE213C4151}" srcOrd="6" destOrd="0" presId="urn:microsoft.com/office/officeart/2005/8/layout/process3"/>
-    <dgm:cxn modelId="{266D7CD8-C54A-41BE-8623-6D776A0ECB9B}" type="presParOf" srcId="{83535C5B-3AFF-4A7B-B503-2CCE213C4151}" destId="{547D882B-2DC5-41C8-B833-FAE57A089E12}" srcOrd="0" destOrd="0" presId="urn:microsoft.com/office/officeart/2005/8/layout/process3"/>
-    <dgm:cxn modelId="{59D8AD75-4EFF-4EC1-B3AB-C75277E80E28}" type="presParOf" srcId="{83535C5B-3AFF-4A7B-B503-2CCE213C4151}" destId="{7A508D79-9087-4A78-BD2E-85068276A7D5}" srcOrd="1" destOrd="0" presId="urn:microsoft.com/office/officeart/2005/8/layout/process3"/>
-    <dgm:cxn modelId="{FBCE6F95-4CE8-4A67-9071-940B2EA0377B}" type="presParOf" srcId="{83535C5B-3AFF-4A7B-B503-2CCE213C4151}" destId="{81950A9F-2589-4529-8517-4893C449EF3F}" srcOrd="2" destOrd="0" presId="urn:microsoft.com/office/officeart/2005/8/layout/process3"/>
+    <dgm:cxn modelId="{A79834BA-FD19-4646-BD0C-F5FE80F57B2C}" type="presOf" srcId="{ADD2C3CB-05BE-448C-9945-79DBAF30E7F5}" destId="{B61BCD74-6C21-4203-8FF0-2FA6A3921647}" srcOrd="0" destOrd="1" presId="urn:microsoft.com/office/officeart/2005/8/layout/process3"/>
+    <dgm:cxn modelId="{A391C3C1-D012-4E12-8DCB-FA68B0FBDB86}" type="presParOf" srcId="{9D28F3D4-65BC-430F-A494-5C76D3865462}" destId="{CFB16F07-E5B1-49F7-B82B-506651BEFFCE}" srcOrd="0" destOrd="0" presId="urn:microsoft.com/office/officeart/2005/8/layout/process3"/>
+    <dgm:cxn modelId="{C47A0AE6-22AD-4B5B-B194-3EE0391A6FA5}" type="presParOf" srcId="{CFB16F07-E5B1-49F7-B82B-506651BEFFCE}" destId="{B688EA9B-9002-4A21-ABC5-A30E257DD9F6}" srcOrd="0" destOrd="0" presId="urn:microsoft.com/office/officeart/2005/8/layout/process3"/>
+    <dgm:cxn modelId="{AC00AAE3-E22C-4717-9FA3-B625234341E1}" type="presParOf" srcId="{CFB16F07-E5B1-49F7-B82B-506651BEFFCE}" destId="{028D712B-B147-4B8B-A3BD-F2B4DC6748C1}" srcOrd="1" destOrd="0" presId="urn:microsoft.com/office/officeart/2005/8/layout/process3"/>
+    <dgm:cxn modelId="{E375069C-D484-4AB8-BDDB-1BA41662D5A6}" type="presParOf" srcId="{CFB16F07-E5B1-49F7-B82B-506651BEFFCE}" destId="{D8B14D87-5269-4941-AF64-961FCFFB82BD}" srcOrd="2" destOrd="0" presId="urn:microsoft.com/office/officeart/2005/8/layout/process3"/>
+    <dgm:cxn modelId="{587E278F-9703-41D8-A4C5-C6A6C8D4CCBD}" type="presParOf" srcId="{9D28F3D4-65BC-430F-A494-5C76D3865462}" destId="{D5BFC479-C9E4-40CD-AF27-018B26A5E847}" srcOrd="1" destOrd="0" presId="urn:microsoft.com/office/officeart/2005/8/layout/process3"/>
+    <dgm:cxn modelId="{15B879C9-6D9F-4C1F-95B6-B3DD71988F83}" type="presParOf" srcId="{D5BFC479-C9E4-40CD-AF27-018B26A5E847}" destId="{45A49464-3683-4B5A-A26A-DFE29D6440BD}" srcOrd="0" destOrd="0" presId="urn:microsoft.com/office/officeart/2005/8/layout/process3"/>
+    <dgm:cxn modelId="{E6B50896-5EC7-47CD-9FE9-695A95C5AB43}" type="presParOf" srcId="{9D28F3D4-65BC-430F-A494-5C76D3865462}" destId="{C44C4BBA-227A-4464-BC8C-EE9DC44EE7BE}" srcOrd="2" destOrd="0" presId="urn:microsoft.com/office/officeart/2005/8/layout/process3"/>
+    <dgm:cxn modelId="{5C600371-3D7D-41AC-997D-7451387F0FE4}" type="presParOf" srcId="{C44C4BBA-227A-4464-BC8C-EE9DC44EE7BE}" destId="{AFFF0D0D-B98F-456E-8FEE-02646EE18702}" srcOrd="0" destOrd="0" presId="urn:microsoft.com/office/officeart/2005/8/layout/process3"/>
+    <dgm:cxn modelId="{B6F23D61-4611-4969-92B1-BBD9A9D020FF}" type="presParOf" srcId="{C44C4BBA-227A-4464-BC8C-EE9DC44EE7BE}" destId="{F1F011A3-3570-487C-B0B4-0B05F02258C2}" srcOrd="1" destOrd="0" presId="urn:microsoft.com/office/officeart/2005/8/layout/process3"/>
+    <dgm:cxn modelId="{0B5DF958-E38E-492B-8064-18716F07A651}" type="presParOf" srcId="{C44C4BBA-227A-4464-BC8C-EE9DC44EE7BE}" destId="{4F9BE458-CE3C-4719-8350-9A3DD988AFC1}" srcOrd="2" destOrd="0" presId="urn:microsoft.com/office/officeart/2005/8/layout/process3"/>
+    <dgm:cxn modelId="{E2C28A79-26F9-4D51-940D-F041DBC25AC8}" type="presParOf" srcId="{9D28F3D4-65BC-430F-A494-5C76D3865462}" destId="{4435DC9F-A3BD-44F7-B828-346460918183}" srcOrd="3" destOrd="0" presId="urn:microsoft.com/office/officeart/2005/8/layout/process3"/>
+    <dgm:cxn modelId="{158FFBBF-0E61-4B9E-BB34-21BEAF561C67}" type="presParOf" srcId="{4435DC9F-A3BD-44F7-B828-346460918183}" destId="{7E92C612-8515-4886-B060-1A0699EA1B31}" srcOrd="0" destOrd="0" presId="urn:microsoft.com/office/officeart/2005/8/layout/process3"/>
+    <dgm:cxn modelId="{66F82437-F6BD-4FCE-BBBE-E03A59B2CBD9}" type="presParOf" srcId="{9D28F3D4-65BC-430F-A494-5C76D3865462}" destId="{0AD92C09-AFD0-4BD7-89CA-66BBCC1C212F}" srcOrd="4" destOrd="0" presId="urn:microsoft.com/office/officeart/2005/8/layout/process3"/>
+    <dgm:cxn modelId="{681BFFC3-FEA2-4D5F-9185-186413A76CAD}" type="presParOf" srcId="{0AD92C09-AFD0-4BD7-89CA-66BBCC1C212F}" destId="{950D7A01-1961-4E5D-B8BB-2F99C09CFA8E}" srcOrd="0" destOrd="0" presId="urn:microsoft.com/office/officeart/2005/8/layout/process3"/>
+    <dgm:cxn modelId="{A197F776-376F-43D0-9F09-4C061ECF9B2A}" type="presParOf" srcId="{0AD92C09-AFD0-4BD7-89CA-66BBCC1C212F}" destId="{4B29B524-7F24-43D4-B059-EAA209D5F964}" srcOrd="1" destOrd="0" presId="urn:microsoft.com/office/officeart/2005/8/layout/process3"/>
+    <dgm:cxn modelId="{D0621A34-5748-45D3-A37C-8C888099EB6F}" type="presParOf" srcId="{0AD92C09-AFD0-4BD7-89CA-66BBCC1C212F}" destId="{B61BCD74-6C21-4203-8FF0-2FA6A3921647}" srcOrd="2" destOrd="0" presId="urn:microsoft.com/office/officeart/2005/8/layout/process3"/>
+    <dgm:cxn modelId="{A1DCF9F5-04EF-4DB4-AFD1-F70054351AD1}" type="presParOf" srcId="{9D28F3D4-65BC-430F-A494-5C76D3865462}" destId="{E91777E7-0489-44B4-8527-13A99F405CEC}" srcOrd="5" destOrd="0" presId="urn:microsoft.com/office/officeart/2005/8/layout/process3"/>
+    <dgm:cxn modelId="{71CCF058-5401-4AD6-8BC7-28CAE5AD965A}" type="presParOf" srcId="{E91777E7-0489-44B4-8527-13A99F405CEC}" destId="{411B312A-5DA2-4C3B-8819-2FD3016E3B65}" srcOrd="0" destOrd="0" presId="urn:microsoft.com/office/officeart/2005/8/layout/process3"/>
+    <dgm:cxn modelId="{34F5FBD7-7A71-4A49-9935-B019FA41EB4B}" type="presParOf" srcId="{9D28F3D4-65BC-430F-A494-5C76D3865462}" destId="{83535C5B-3AFF-4A7B-B503-2CCE213C4151}" srcOrd="6" destOrd="0" presId="urn:microsoft.com/office/officeart/2005/8/layout/process3"/>
+    <dgm:cxn modelId="{62A6AEA2-B903-477A-90F1-3550E917A129}" type="presParOf" srcId="{83535C5B-3AFF-4A7B-B503-2CCE213C4151}" destId="{547D882B-2DC5-41C8-B833-FAE57A089E12}" srcOrd="0" destOrd="0" presId="urn:microsoft.com/office/officeart/2005/8/layout/process3"/>
+    <dgm:cxn modelId="{0D01024D-9284-45B0-ADFF-39683F1BEB03}" type="presParOf" srcId="{83535C5B-3AFF-4A7B-B503-2CCE213C4151}" destId="{7A508D79-9087-4A78-BD2E-85068276A7D5}" srcOrd="1" destOrd="0" presId="urn:microsoft.com/office/officeart/2005/8/layout/process3"/>
+    <dgm:cxn modelId="{31BD78EA-74AA-4624-A880-68851B6114F9}" type="presParOf" srcId="{83535C5B-3AFF-4A7B-B503-2CCE213C4151}" destId="{81950A9F-2589-4529-8517-4893C449EF3F}" srcOrd="2" destOrd="0" presId="urn:microsoft.com/office/officeart/2005/8/layout/process3"/>
   </dgm:cxnLst>
   <dgm:bg/>
   <dgm:whole/>
@@ -13512,7 +13800,7 @@
 </file>
 
 <file path=customXml/itemProps1.xml><?xml version="1.0" encoding="utf-8"?>
-<ds:datastoreItem xmlns:ds="http://schemas.openxmlformats.org/officeDocument/2006/customXml" ds:itemID="{E38903D4-5F5A-427D-AB28-4AB6AAF73CB2}">
+<ds:datastoreItem xmlns:ds="http://schemas.openxmlformats.org/officeDocument/2006/customXml" ds:itemID="{A48D2F61-FD82-47FC-B646-26C0BDFF0497}">
   <ds:schemaRefs>
     <ds:schemaRef ds:uri="http://schemas.openxmlformats.org/officeDocument/2006/bibliography"/>
   </ds:schemaRefs>

</xml_diff>